<commit_message>
Try running the Argyle.
</commit_message>
<xml_diff>
--- a/doc/Argyle仕様書.docx
+++ b/doc/Argyle仕様書.docx
@@ -1924,7 +1924,7 @@
           <w:p>
             <w:pPr>
               <w:rPr>
-                <w:rFonts w:asciiTheme="majorEastAsia" w:eastAsiaTheme="majorEastAsia" w:hAnsiTheme="majorEastAsia" w:hint="eastAsia"/>
+                <w:rFonts w:asciiTheme="majorEastAsia" w:eastAsiaTheme="majorEastAsia" w:hAnsiTheme="majorEastAsia"/>
                 <w:sz w:val="22"/>
               </w:rPr>
             </w:pPr>
@@ -1943,7 +1943,7 @@
           <w:p>
             <w:pPr>
               <w:rPr>
-                <w:rFonts w:asciiTheme="majorEastAsia" w:eastAsiaTheme="majorEastAsia" w:hAnsiTheme="majorEastAsia" w:hint="eastAsia"/>
+                <w:rFonts w:asciiTheme="majorEastAsia" w:eastAsiaTheme="majorEastAsia" w:hAnsiTheme="majorEastAsia"/>
                 <w:sz w:val="22"/>
               </w:rPr>
             </w:pPr>
@@ -1960,11 +1960,6 @@
             </w:tcBorders>
           </w:tcPr>
           <w:p>
-            <w:pPr>
-              <w:rPr>
-                <w:rFonts w:hint="eastAsia"/>
-              </w:rPr>
-            </w:pPr>
             <w:r>
               <w:rPr>
                 <w:rFonts w:hint="eastAsia"/>
@@ -1983,13 +1978,110 @@
               <w:right w:val="single" w:sz="4" w:space="0" w:color="auto"/>
             </w:tcBorders>
           </w:tcPr>
-          <w:p>
-            <w:pPr>
-              <w:rPr>
-                <w:rFonts w:hint="eastAsia"/>
-              </w:rPr>
-            </w:pPr>
-          </w:p>
+          <w:p/>
+        </w:tc>
+      </w:tr>
+      <w:tr>
+        <w:tc>
+          <w:tcPr>
+            <w:tcW w:w="1276" w:type="dxa"/>
+            <w:tcBorders>
+              <w:top w:val="single" w:sz="4" w:space="0" w:color="auto"/>
+              <w:left w:val="single" w:sz="4" w:space="0" w:color="auto"/>
+              <w:bottom w:val="single" w:sz="4" w:space="0" w:color="auto"/>
+              <w:right w:val="single" w:sz="4" w:space="0" w:color="auto"/>
+            </w:tcBorders>
+          </w:tcPr>
+          <w:p>
+            <w:pPr>
+              <w:rPr>
+                <w:rFonts w:asciiTheme="majorEastAsia" w:eastAsiaTheme="majorEastAsia" w:hAnsiTheme="majorEastAsia" w:hint="eastAsia"/>
+                <w:sz w:val="22"/>
+              </w:rPr>
+            </w:pPr>
+            <w:r>
+              <w:rPr>
+                <w:rFonts w:asciiTheme="majorEastAsia" w:eastAsiaTheme="majorEastAsia" w:hAnsiTheme="majorEastAsia" w:hint="eastAsia"/>
+                <w:sz w:val="22"/>
+              </w:rPr>
+              <w:t>agl</w:t>
+            </w:r>
+          </w:p>
+        </w:tc>
+        <w:tc>
+          <w:tcPr>
+            <w:tcW w:w="1701" w:type="dxa"/>
+            <w:tcBorders>
+              <w:top w:val="single" w:sz="4" w:space="0" w:color="auto"/>
+              <w:left w:val="single" w:sz="4" w:space="0" w:color="auto"/>
+              <w:bottom w:val="single" w:sz="4" w:space="0" w:color="auto"/>
+              <w:right w:val="single" w:sz="4" w:space="0" w:color="auto"/>
+            </w:tcBorders>
+          </w:tcPr>
+          <w:p>
+            <w:pPr>
+              <w:rPr>
+                <w:rFonts w:asciiTheme="majorEastAsia" w:eastAsiaTheme="majorEastAsia" w:hAnsiTheme="majorEastAsia"/>
+                <w:sz w:val="22"/>
+              </w:rPr>
+            </w:pPr>
+          </w:p>
+        </w:tc>
+        <w:tc>
+          <w:tcPr>
+            <w:tcW w:w="4110" w:type="dxa"/>
+            <w:tcBorders>
+              <w:top w:val="single" w:sz="4" w:space="0" w:color="auto"/>
+              <w:left w:val="single" w:sz="4" w:space="0" w:color="auto"/>
+              <w:bottom w:val="single" w:sz="4" w:space="0" w:color="auto"/>
+              <w:right w:val="single" w:sz="4" w:space="0" w:color="auto"/>
+            </w:tcBorders>
+          </w:tcPr>
+          <w:p>
+            <w:pPr>
+              <w:rPr>
+                <w:rFonts w:hint="eastAsia"/>
+              </w:rPr>
+            </w:pPr>
+            <w:r>
+              <w:rPr>
+                <w:rFonts w:hint="eastAsia"/>
+              </w:rPr>
+              <w:t>DSL</w:t>
+            </w:r>
+            <w:r>
+              <w:rPr>
+                <w:rFonts w:hint="eastAsia"/>
+              </w:rPr>
+              <w:t>の</w:t>
+            </w:r>
+            <w:r>
+              <w:rPr>
+                <w:rFonts w:hint="eastAsia"/>
+              </w:rPr>
+              <w:t>ファイル</w:t>
+            </w:r>
+            <w:bookmarkStart w:id="0" w:name="_GoBack"/>
+            <w:bookmarkEnd w:id="0"/>
+            <w:r>
+              <w:rPr>
+                <w:rFonts w:hint="eastAsia"/>
+              </w:rPr>
+              <w:t>拡張子</w:t>
+            </w:r>
+          </w:p>
+        </w:tc>
+        <w:tc>
+          <w:tcPr>
+            <w:tcW w:w="2552" w:type="dxa"/>
+            <w:tcBorders>
+              <w:top w:val="single" w:sz="4" w:space="0" w:color="auto"/>
+              <w:left w:val="single" w:sz="4" w:space="0" w:color="auto"/>
+              <w:bottom w:val="single" w:sz="4" w:space="0" w:color="auto"/>
+              <w:right w:val="single" w:sz="4" w:space="0" w:color="auto"/>
+            </w:tcBorders>
+          </w:tcPr>
+          <w:p/>
         </w:tc>
       </w:tr>
     </w:tbl>
@@ -2169,6 +2261,7 @@
               <w:rPr>
                 <w:rFonts w:asciiTheme="majorEastAsia" w:eastAsiaTheme="majorEastAsia" w:hAnsiTheme="majorEastAsia"/>
               </w:rPr>
+              <w:lastRenderedPageBreak/>
               <w:t>$</w:t>
             </w:r>
             <w:r>
@@ -2192,11 +2285,7 @@
               </w:rPr>
             </w:pPr>
             <w:r>
-              <w:t xml:space="preserve">$ java -jar scorpio.jar -d cxf/ -o </w:t>
-            </w:r>
-            <w:r>
-              <w:lastRenderedPageBreak/>
-              <w:t>output/cxf.xml -s 6 -t 2</w:t>
+              <w:t>$ java -jar scorpio.jar -d cxf/ -o output/cxf.xml -s 6 -t 2</w:t>
             </w:r>
           </w:p>
         </w:tc>
@@ -2218,16 +2307,7 @@
                 <w:rFonts w:asciiTheme="majorEastAsia" w:eastAsiaTheme="majorEastAsia" w:hAnsiTheme="majorEastAsia" w:hint="eastAsia"/>
                 <w:sz w:val="22"/>
               </w:rPr>
-              <w:lastRenderedPageBreak/>
-              <w:t>コマンドラインにおける命令形</w:t>
-            </w:r>
-            <w:r>
-              <w:rPr>
-                <w:rFonts w:asciiTheme="majorEastAsia" w:eastAsiaTheme="majorEastAsia" w:hAnsiTheme="majorEastAsia" w:hint="eastAsia"/>
-                <w:sz w:val="22"/>
-              </w:rPr>
-              <w:lastRenderedPageBreak/>
-              <w:t>式</w:t>
+              <w:t>コマンドラインにおける命令形式</w:t>
             </w:r>
           </w:p>
         </w:tc>
@@ -2239,7 +2319,6 @@
         <w:jc w:val="left"/>
       </w:pPr>
       <w:r>
-        <w:lastRenderedPageBreak/>
         <w:br w:type="page"/>
       </w:r>
     </w:p>
@@ -5925,8 +6004,6 @@
               </w:rPr>
               <w:t>Use</w:t>
             </w:r>
-            <w:bookmarkStart w:id="0" w:name="_GoBack"/>
-            <w:bookmarkEnd w:id="0"/>
             <w:r>
               <w:rPr>
                 <w:rFonts w:ascii="Consolas" w:eastAsia="ＭＳ 明朝" w:hAnsi="Consolas" w:cs="Consolas"/>
@@ -11467,7 +11544,7 @@
 </file>
 
 <file path=customXml/itemProps1.xml><?xml version="1.0" encoding="utf-8"?>
-<ds:datastoreItem xmlns:ds="http://schemas.openxmlformats.org/officeDocument/2006/customXml" ds:itemID="{02BA5669-E03B-4AFD-901C-92A2F4E6C0AB}">
+<ds:datastoreItem xmlns:ds="http://schemas.openxmlformats.org/officeDocument/2006/customXml" ds:itemID="{FA6C5B53-BDA2-43ED-A2FC-8DF5E1915A03}">
   <ds:schemaRefs>
     <ds:schemaRef ds:uri="http://schemas.openxmlformats.org/officeDocument/2006/bibliography"/>
   </ds:schemaRefs>

</xml_diff>

<commit_message>
Try dispatch DSL, but I can not catch the DSL's information based on the current DSL definition.
</commit_message>
<xml_diff>
--- a/doc/Argyle仕様書.docx
+++ b/doc/Argyle仕様書.docx
@@ -732,11 +732,39 @@
       </w:r>
       <w:r>
         <w:rPr>
-          <w:rFonts w:asciiTheme="majorEastAsia" w:eastAsiaTheme="majorEastAsia" w:hAnsiTheme="majorEastAsia"/>
+          <w:rFonts w:eastAsiaTheme="majorEastAsia" w:cstheme="minorHAnsi"/>
           <w:b/>
           <w:sz w:val="22"/>
         </w:rPr>
-        <w:t>MLMining.jar</w:t>
+        <w:t>ML</w:t>
+      </w:r>
+      <w:bookmarkStart w:id="0" w:name="_GoBack"/>
+      <w:bookmarkEnd w:id="0"/>
+      <w:r>
+        <w:rPr>
+          <w:rFonts w:eastAsiaTheme="majorEastAsia" w:cstheme="minorHAnsi"/>
+          <w:b/>
+          <w:sz w:val="22"/>
+        </w:rPr>
+        <w:t>Mining.jar</w:t>
+      </w:r>
+      <w:r>
+        <w:rPr>
+          <w:rFonts w:eastAsiaTheme="majorEastAsia" w:cstheme="minorHAnsi"/>
+          <w:b/>
+          <w:sz w:val="22"/>
+        </w:rPr>
+        <w:t xml:space="preserve">, </w:t>
+      </w:r>
+      <w:r>
+        <w:rPr>
+          <w:rFonts w:cstheme="minorHAnsi"/>
+          <w:b/>
+          <w:color w:val="222222"/>
+          <w:szCs w:val="21"/>
+          <w:shd w:val="clear" w:color="auto" w:fill="FFFFFF"/>
+        </w:rPr>
+        <w:t>Coli.jar</w:t>
       </w:r>
     </w:p>
     <w:p>
@@ -770,7 +798,7 @@
       </w:r>
       <w:r>
         <w:rPr>
-          <w:rFonts w:asciiTheme="majorEastAsia" w:eastAsiaTheme="majorEastAsia" w:hAnsiTheme="majorEastAsia"/>
+          <w:rFonts w:eastAsiaTheme="majorEastAsia" w:cstheme="minorHAnsi"/>
           <w:b/>
           <w:sz w:val="22"/>
         </w:rPr>
@@ -804,12 +832,21 @@
         </w:rPr>
         <w:t xml:space="preserve">ツール： </w:t>
       </w:r>
+      <w:proofErr w:type="spellStart"/>
       <w:r>
         <w:rPr>
           <w:rFonts w:asciiTheme="majorEastAsia" w:eastAsiaTheme="majorEastAsia" w:hAnsiTheme="majorEastAsia" w:hint="eastAsia"/>
           <w:sz w:val="22"/>
         </w:rPr>
-        <w:t>Num Changes Co-Changed Files(以降，</w:t>
+        <w:t>Num</w:t>
+      </w:r>
+      <w:proofErr w:type="spellEnd"/>
+      <w:r>
+        <w:rPr>
+          <w:rFonts w:asciiTheme="majorEastAsia" w:eastAsiaTheme="majorEastAsia" w:hAnsiTheme="majorEastAsia" w:hint="eastAsia"/>
+          <w:sz w:val="22"/>
+        </w:rPr>
+        <w:t xml:space="preserve"> Changes Co-Changed Files(以降，</w:t>
       </w:r>
       <w:r>
         <w:rPr>
@@ -840,13 +877,23 @@
           <w:sz w:val="22"/>
         </w:rPr>
       </w:pPr>
+      <w:proofErr w:type="spellStart"/>
       <w:r>
         <w:rPr>
           <w:rFonts w:asciiTheme="majorEastAsia" w:eastAsiaTheme="majorEastAsia" w:hAnsiTheme="majorEastAsia" w:hint="eastAsia"/>
           <w:sz w:val="22"/>
         </w:rPr>
-        <w:t xml:space="preserve">Git commitから欠陥予測ツール： </w:t>
-      </w:r>
+        <w:t>Git</w:t>
+      </w:r>
+      <w:proofErr w:type="spellEnd"/>
+      <w:r>
+        <w:rPr>
+          <w:rFonts w:asciiTheme="majorEastAsia" w:eastAsiaTheme="majorEastAsia" w:hAnsiTheme="majorEastAsia" w:hint="eastAsia"/>
+          <w:sz w:val="22"/>
+        </w:rPr>
+        <w:t xml:space="preserve"> commitから欠陥予測ツール： </w:t>
+      </w:r>
+      <w:proofErr w:type="spellStart"/>
       <w:r>
         <w:rPr>
           <w:rFonts w:asciiTheme="majorEastAsia" w:eastAsiaTheme="majorEastAsia" w:hAnsiTheme="majorEastAsia"/>
@@ -855,6 +902,7 @@
         </w:rPr>
         <w:t>anko</w:t>
       </w:r>
+      <w:proofErr w:type="spellEnd"/>
     </w:p>
     <w:p>
       <w:pPr>
@@ -1778,12 +1826,14 @@
             </w:tcBorders>
           </w:tcPr>
           <w:p>
+            <w:proofErr w:type="spellStart"/>
             <w:r>
               <w:rPr>
                 <w:rFonts w:hint="eastAsia"/>
               </w:rPr>
               <w:t>git</w:t>
             </w:r>
+            <w:proofErr w:type="spellEnd"/>
             <w:r>
               <w:rPr>
                 <w:rFonts w:hint="eastAsia"/>
@@ -1815,12 +1865,14 @@
             </w:tcBorders>
           </w:tcPr>
           <w:p>
+            <w:proofErr w:type="spellStart"/>
             <w:r>
               <w:rPr>
                 <w:rFonts w:hint="eastAsia"/>
               </w:rPr>
               <w:t>git</w:t>
             </w:r>
+            <w:proofErr w:type="spellEnd"/>
           </w:p>
         </w:tc>
       </w:tr>
@@ -1995,17 +2047,19 @@
           <w:p>
             <w:pPr>
               <w:rPr>
+                <w:rFonts w:asciiTheme="majorEastAsia" w:eastAsiaTheme="majorEastAsia" w:hAnsiTheme="majorEastAsia"/>
+                <w:sz w:val="22"/>
+              </w:rPr>
+            </w:pPr>
+            <w:proofErr w:type="spellStart"/>
+            <w:r>
+              <w:rPr>
                 <w:rFonts w:asciiTheme="majorEastAsia" w:eastAsiaTheme="majorEastAsia" w:hAnsiTheme="majorEastAsia" w:hint="eastAsia"/>
                 <w:sz w:val="22"/>
               </w:rPr>
-            </w:pPr>
-            <w:r>
-              <w:rPr>
-                <w:rFonts w:asciiTheme="majorEastAsia" w:eastAsiaTheme="majorEastAsia" w:hAnsiTheme="majorEastAsia" w:hint="eastAsia"/>
-                <w:sz w:val="22"/>
-              </w:rPr>
               <w:t>agl</w:t>
             </w:r>
+            <w:proofErr w:type="spellEnd"/>
           </w:p>
         </w:tc>
         <w:tc>
@@ -2038,11 +2092,6 @@
             </w:tcBorders>
           </w:tcPr>
           <w:p>
-            <w:pPr>
-              <w:rPr>
-                <w:rFonts w:hint="eastAsia"/>
-              </w:rPr>
-            </w:pPr>
             <w:r>
               <w:rPr>
                 <w:rFonts w:hint="eastAsia"/>
@@ -2061,8 +2110,6 @@
               </w:rPr>
               <w:t>ファイル</w:t>
             </w:r>
-            <w:bookmarkStart w:id="0" w:name="_GoBack"/>
-            <w:bookmarkEnd w:id="0"/>
             <w:r>
               <w:rPr>
                 <w:rFonts w:hint="eastAsia"/>
@@ -2285,7 +2332,15 @@
               </w:rPr>
             </w:pPr>
             <w:r>
-              <w:t>$ java -jar scorpio.jar -d cxf/ -o output/cxf.xml -s 6 -t 2</w:t>
+              <w:t xml:space="preserve">$ java -jar scorpio.jar -d </w:t>
+            </w:r>
+            <w:proofErr w:type="spellStart"/>
+            <w:r>
+              <w:t>cxf</w:t>
+            </w:r>
+            <w:proofErr w:type="spellEnd"/>
+            <w:r>
+              <w:t>/ -o output/cxf.xml -s 6 -t 2</w:t>
             </w:r>
           </w:p>
         </w:tc>
@@ -2888,6 +2943,7 @@
                 <w:szCs w:val="20"/>
               </w:rPr>
             </w:pPr>
+            <w:proofErr w:type="spellStart"/>
             <w:r>
               <w:rPr>
                 <w:rFonts w:ascii="Consolas" w:eastAsia="ＭＳ ゴシック" w:hAnsi="Consolas" w:cs="Consolas"/>
@@ -2895,7 +2951,57 @@
                 <w:sz w:val="20"/>
                 <w:szCs w:val="20"/>
               </w:rPr>
-              <w:t>DataLoader mr = new DataLoader();</w:t>
+              <w:t>DataLoader</w:t>
+            </w:r>
+            <w:proofErr w:type="spellEnd"/>
+            <w:r>
+              <w:rPr>
+                <w:rFonts w:ascii="Consolas" w:eastAsia="ＭＳ ゴシック" w:hAnsi="Consolas" w:cs="Consolas"/>
+                <w:kern w:val="0"/>
+                <w:sz w:val="20"/>
+                <w:szCs w:val="20"/>
+              </w:rPr>
+              <w:t xml:space="preserve"> </w:t>
+            </w:r>
+            <w:proofErr w:type="spellStart"/>
+            <w:r>
+              <w:rPr>
+                <w:rFonts w:ascii="Consolas" w:eastAsia="ＭＳ ゴシック" w:hAnsi="Consolas" w:cs="Consolas"/>
+                <w:kern w:val="0"/>
+                <w:sz w:val="20"/>
+                <w:szCs w:val="20"/>
+              </w:rPr>
+              <w:t>mr</w:t>
+            </w:r>
+            <w:proofErr w:type="spellEnd"/>
+            <w:r>
+              <w:rPr>
+                <w:rFonts w:ascii="Consolas" w:eastAsia="ＭＳ ゴシック" w:hAnsi="Consolas" w:cs="Consolas"/>
+                <w:kern w:val="0"/>
+                <w:sz w:val="20"/>
+                <w:szCs w:val="20"/>
+              </w:rPr>
+              <w:t xml:space="preserve"> = new </w:t>
+            </w:r>
+            <w:proofErr w:type="spellStart"/>
+            <w:r>
+              <w:rPr>
+                <w:rFonts w:ascii="Consolas" w:eastAsia="ＭＳ ゴシック" w:hAnsi="Consolas" w:cs="Consolas"/>
+                <w:kern w:val="0"/>
+                <w:sz w:val="20"/>
+                <w:szCs w:val="20"/>
+              </w:rPr>
+              <w:t>DataLoader</w:t>
+            </w:r>
+            <w:proofErr w:type="spellEnd"/>
+            <w:r>
+              <w:rPr>
+                <w:rFonts w:ascii="Consolas" w:eastAsia="ＭＳ ゴシック" w:hAnsi="Consolas" w:cs="Consolas"/>
+                <w:kern w:val="0"/>
+                <w:sz w:val="20"/>
+                <w:szCs w:val="20"/>
+              </w:rPr>
+              <w:t>();</w:t>
             </w:r>
           </w:p>
           <w:p>
@@ -2911,6 +3017,7 @@
                 <w:szCs w:val="20"/>
               </w:rPr>
             </w:pPr>
+            <w:proofErr w:type="spellStart"/>
             <w:r>
               <w:rPr>
                 <w:rFonts w:ascii="Consolas" w:eastAsia="ＭＳ ゴシック" w:hAnsi="Consolas" w:cs="Consolas"/>
@@ -2918,7 +3025,37 @@
                 <w:sz w:val="20"/>
                 <w:szCs w:val="20"/>
               </w:rPr>
-              <w:t>mr.insertMbox(mboxfile name);</w:t>
+              <w:t>mr.insertMbox</w:t>
+            </w:r>
+            <w:proofErr w:type="spellEnd"/>
+            <w:r>
+              <w:rPr>
+                <w:rFonts w:ascii="Consolas" w:eastAsia="ＭＳ ゴシック" w:hAnsi="Consolas" w:cs="Consolas"/>
+                <w:kern w:val="0"/>
+                <w:sz w:val="20"/>
+                <w:szCs w:val="20"/>
+              </w:rPr>
+              <w:t>(</w:t>
+            </w:r>
+            <w:proofErr w:type="spellStart"/>
+            <w:r>
+              <w:rPr>
+                <w:rFonts w:ascii="Consolas" w:eastAsia="ＭＳ ゴシック" w:hAnsi="Consolas" w:cs="Consolas"/>
+                <w:kern w:val="0"/>
+                <w:sz w:val="20"/>
+                <w:szCs w:val="20"/>
+              </w:rPr>
+              <w:t>mboxfile</w:t>
+            </w:r>
+            <w:proofErr w:type="spellEnd"/>
+            <w:r>
+              <w:rPr>
+                <w:rFonts w:ascii="Consolas" w:eastAsia="ＭＳ ゴシック" w:hAnsi="Consolas" w:cs="Consolas"/>
+                <w:kern w:val="0"/>
+                <w:sz w:val="20"/>
+                <w:szCs w:val="20"/>
+              </w:rPr>
+              <w:t xml:space="preserve"> name);</w:t>
             </w:r>
           </w:p>
         </w:tc>
@@ -2963,6 +3100,7 @@
                 <w:shd w:val="pct15" w:color="auto" w:fill="FFFFFF"/>
               </w:rPr>
             </w:pPr>
+            <w:proofErr w:type="spellStart"/>
             <w:r>
               <w:rPr>
                 <w:rFonts w:ascii="Consolas" w:hAnsi="Consolas" w:cs="Consolas"/>
@@ -2970,7 +3108,17 @@
                 <w:szCs w:val="20"/>
                 <w:shd w:val="pct15" w:color="auto" w:fill="FFFFFF"/>
               </w:rPr>
-              <w:t>ImportMbox &lt;URI&gt;;</w:t>
+              <w:t>ImportMbox</w:t>
+            </w:r>
+            <w:proofErr w:type="spellEnd"/>
+            <w:r>
+              <w:rPr>
+                <w:rFonts w:ascii="Consolas" w:hAnsi="Consolas" w:cs="Consolas"/>
+                <w:sz w:val="20"/>
+                <w:szCs w:val="20"/>
+                <w:shd w:val="pct15" w:color="auto" w:fill="FFFFFF"/>
+              </w:rPr>
+              <w:t xml:space="preserve"> &lt;URI&gt;;</w:t>
             </w:r>
           </w:p>
         </w:tc>
@@ -2993,6 +3141,7 @@
                 <w:szCs w:val="20"/>
               </w:rPr>
             </w:pPr>
+            <w:proofErr w:type="spellStart"/>
             <w:r>
               <w:rPr>
                 <w:rFonts w:ascii="Consolas" w:eastAsia="ＭＳ ゴシック" w:hAnsi="Consolas" w:cs="Consolas"/>
@@ -3000,7 +3149,17 @@
                 <w:sz w:val="20"/>
                 <w:szCs w:val="20"/>
               </w:rPr>
-              <w:t>mr.insertDevInfo(commit log file name);</w:t>
+              <w:t>mr.insertDevInfo</w:t>
+            </w:r>
+            <w:proofErr w:type="spellEnd"/>
+            <w:r>
+              <w:rPr>
+                <w:rFonts w:ascii="Consolas" w:eastAsia="ＭＳ ゴシック" w:hAnsi="Consolas" w:cs="Consolas"/>
+                <w:kern w:val="0"/>
+                <w:sz w:val="20"/>
+                <w:szCs w:val="20"/>
+              </w:rPr>
+              <w:t>(commit log file name);</w:t>
             </w:r>
           </w:p>
         </w:tc>
@@ -3021,6 +3180,7 @@
                 <w:szCs w:val="20"/>
               </w:rPr>
             </w:pPr>
+            <w:proofErr w:type="spellStart"/>
             <w:r>
               <w:rPr>
                 <w:rFonts w:asciiTheme="majorEastAsia" w:eastAsiaTheme="majorEastAsia" w:hAnsiTheme="majorEastAsia" w:cs="ＭＳ 明朝" w:hint="eastAsia"/>
@@ -3028,7 +3188,17 @@
                 <w:sz w:val="20"/>
                 <w:szCs w:val="20"/>
               </w:rPr>
-              <w:t>GitLogデータを追加する</w:t>
+              <w:t>GitLog</w:t>
+            </w:r>
+            <w:proofErr w:type="spellEnd"/>
+            <w:r>
+              <w:rPr>
+                <w:rFonts w:asciiTheme="majorEastAsia" w:eastAsiaTheme="majorEastAsia" w:hAnsiTheme="majorEastAsia" w:cs="ＭＳ 明朝" w:hint="eastAsia"/>
+                <w:kern w:val="0"/>
+                <w:sz w:val="20"/>
+                <w:szCs w:val="20"/>
+              </w:rPr>
+              <w:t>データを追加する</w:t>
             </w:r>
           </w:p>
         </w:tc>
@@ -3045,6 +3215,7 @@
                 <w:shd w:val="pct15" w:color="auto" w:fill="FFFFFF"/>
               </w:rPr>
             </w:pPr>
+            <w:proofErr w:type="spellStart"/>
             <w:r>
               <w:rPr>
                 <w:rFonts w:ascii="Consolas" w:hAnsi="Consolas" w:cs="Consolas"/>
@@ -3052,7 +3223,17 @@
                 <w:szCs w:val="20"/>
                 <w:shd w:val="pct15" w:color="auto" w:fill="FFFFFF"/>
               </w:rPr>
-              <w:t>ImportGitLog &lt;URI&gt;;</w:t>
+              <w:t>ImportGitLog</w:t>
+            </w:r>
+            <w:proofErr w:type="spellEnd"/>
+            <w:r>
+              <w:rPr>
+                <w:rFonts w:ascii="Consolas" w:hAnsi="Consolas" w:cs="Consolas"/>
+                <w:sz w:val="20"/>
+                <w:szCs w:val="20"/>
+                <w:shd w:val="pct15" w:color="auto" w:fill="FFFFFF"/>
+              </w:rPr>
+              <w:t xml:space="preserve"> &lt;URI&gt;;</w:t>
             </w:r>
           </w:p>
         </w:tc>
@@ -3082,7 +3263,27 @@
                 <w:sz w:val="20"/>
                 <w:szCs w:val="20"/>
               </w:rPr>
-              <w:t>new CalMetrics(mr.getDataManager());</w:t>
+              <w:t>new CalMetrics(</w:t>
+            </w:r>
+            <w:proofErr w:type="spellStart"/>
+            <w:r>
+              <w:rPr>
+                <w:rFonts w:ascii="Consolas" w:eastAsia="ＭＳ ゴシック" w:hAnsi="Consolas" w:cs="Consolas"/>
+                <w:kern w:val="0"/>
+                <w:sz w:val="20"/>
+                <w:szCs w:val="20"/>
+              </w:rPr>
+              <w:t>mr.getDataManager</w:t>
+            </w:r>
+            <w:proofErr w:type="spellEnd"/>
+            <w:r>
+              <w:rPr>
+                <w:rFonts w:ascii="Consolas" w:eastAsia="ＭＳ ゴシック" w:hAnsi="Consolas" w:cs="Consolas"/>
+                <w:kern w:val="0"/>
+                <w:sz w:val="20"/>
+                <w:szCs w:val="20"/>
+              </w:rPr>
+              <w:t>());</w:t>
             </w:r>
           </w:p>
         </w:tc>
@@ -3127,6 +3328,7 @@
                 <w:shd w:val="pct15" w:color="auto" w:fill="FFFFFF"/>
               </w:rPr>
             </w:pPr>
+            <w:proofErr w:type="spellStart"/>
             <w:r>
               <w:rPr>
                 <w:rFonts w:ascii="Consolas" w:hAnsi="Consolas" w:cs="Consolas"/>
@@ -3134,7 +3336,17 @@
                 <w:szCs w:val="20"/>
                 <w:shd w:val="pct15" w:color="auto" w:fill="FFFFFF"/>
               </w:rPr>
-              <w:t>CalcSocialMetrics;</w:t>
+              <w:t>CalcSocialMetrics</w:t>
+            </w:r>
+            <w:proofErr w:type="spellEnd"/>
+            <w:r>
+              <w:rPr>
+                <w:rFonts w:ascii="Consolas" w:hAnsi="Consolas" w:cs="Consolas"/>
+                <w:sz w:val="20"/>
+                <w:szCs w:val="20"/>
+                <w:shd w:val="pct15" w:color="auto" w:fill="FFFFFF"/>
+              </w:rPr>
+              <w:t>;</w:t>
             </w:r>
           </w:p>
         </w:tc>
@@ -3157,6 +3369,7 @@
                 <w:szCs w:val="20"/>
               </w:rPr>
             </w:pPr>
+            <w:proofErr w:type="spellStart"/>
             <w:r>
               <w:rPr>
                 <w:rFonts w:ascii="Consolas" w:eastAsia="ＭＳ ゴシック" w:hAnsi="Consolas" w:cs="Consolas"/>
@@ -3164,7 +3377,77 @@
                 <w:sz w:val="20"/>
                 <w:szCs w:val="20"/>
               </w:rPr>
-              <w:t>CreateSNAData csd = new CreateSNAData(mr.getDataManager());</w:t>
+              <w:t>CreateSNAData</w:t>
+            </w:r>
+            <w:proofErr w:type="spellEnd"/>
+            <w:r>
+              <w:rPr>
+                <w:rFonts w:ascii="Consolas" w:eastAsia="ＭＳ ゴシック" w:hAnsi="Consolas" w:cs="Consolas"/>
+                <w:kern w:val="0"/>
+                <w:sz w:val="20"/>
+                <w:szCs w:val="20"/>
+              </w:rPr>
+              <w:t xml:space="preserve"> </w:t>
+            </w:r>
+            <w:proofErr w:type="spellStart"/>
+            <w:r>
+              <w:rPr>
+                <w:rFonts w:ascii="Consolas" w:eastAsia="ＭＳ ゴシック" w:hAnsi="Consolas" w:cs="Consolas"/>
+                <w:kern w:val="0"/>
+                <w:sz w:val="20"/>
+                <w:szCs w:val="20"/>
+              </w:rPr>
+              <w:t>csd</w:t>
+            </w:r>
+            <w:proofErr w:type="spellEnd"/>
+            <w:r>
+              <w:rPr>
+                <w:rFonts w:ascii="Consolas" w:eastAsia="ＭＳ ゴシック" w:hAnsi="Consolas" w:cs="Consolas"/>
+                <w:kern w:val="0"/>
+                <w:sz w:val="20"/>
+                <w:szCs w:val="20"/>
+              </w:rPr>
+              <w:t xml:space="preserve"> = new </w:t>
+            </w:r>
+            <w:proofErr w:type="spellStart"/>
+            <w:r>
+              <w:rPr>
+                <w:rFonts w:ascii="Consolas" w:eastAsia="ＭＳ ゴシック" w:hAnsi="Consolas" w:cs="Consolas"/>
+                <w:kern w:val="0"/>
+                <w:sz w:val="20"/>
+                <w:szCs w:val="20"/>
+              </w:rPr>
+              <w:t>CreateSNAData</w:t>
+            </w:r>
+            <w:proofErr w:type="spellEnd"/>
+            <w:r>
+              <w:rPr>
+                <w:rFonts w:ascii="Consolas" w:eastAsia="ＭＳ ゴシック" w:hAnsi="Consolas" w:cs="Consolas"/>
+                <w:kern w:val="0"/>
+                <w:sz w:val="20"/>
+                <w:szCs w:val="20"/>
+              </w:rPr>
+              <w:t>(</w:t>
+            </w:r>
+            <w:proofErr w:type="spellStart"/>
+            <w:r>
+              <w:rPr>
+                <w:rFonts w:ascii="Consolas" w:eastAsia="ＭＳ ゴシック" w:hAnsi="Consolas" w:cs="Consolas"/>
+                <w:kern w:val="0"/>
+                <w:sz w:val="20"/>
+                <w:szCs w:val="20"/>
+              </w:rPr>
+              <w:t>mr.getDataManager</w:t>
+            </w:r>
+            <w:proofErr w:type="spellEnd"/>
+            <w:r>
+              <w:rPr>
+                <w:rFonts w:ascii="Consolas" w:eastAsia="ＭＳ ゴシック" w:hAnsi="Consolas" w:cs="Consolas"/>
+                <w:kern w:val="0"/>
+                <w:sz w:val="20"/>
+                <w:szCs w:val="20"/>
+              </w:rPr>
+              <w:t>());</w:t>
             </w:r>
           </w:p>
           <w:p>
@@ -3180,6 +3463,7 @@
                 <w:szCs w:val="20"/>
               </w:rPr>
             </w:pPr>
+            <w:proofErr w:type="spellStart"/>
             <w:r>
               <w:rPr>
                 <w:rFonts w:ascii="Consolas" w:eastAsia="ＭＳ ゴシック" w:hAnsi="Consolas" w:cs="Consolas"/>
@@ -3187,7 +3471,77 @@
                 <w:sz w:val="20"/>
                 <w:szCs w:val="20"/>
               </w:rPr>
-              <w:t>GraphViewer gv = new GraphViewer(csd.getGraph());</w:t>
+              <w:t>GraphViewer</w:t>
+            </w:r>
+            <w:proofErr w:type="spellEnd"/>
+            <w:r>
+              <w:rPr>
+                <w:rFonts w:ascii="Consolas" w:eastAsia="ＭＳ ゴシック" w:hAnsi="Consolas" w:cs="Consolas"/>
+                <w:kern w:val="0"/>
+                <w:sz w:val="20"/>
+                <w:szCs w:val="20"/>
+              </w:rPr>
+              <w:t xml:space="preserve"> </w:t>
+            </w:r>
+            <w:proofErr w:type="spellStart"/>
+            <w:r>
+              <w:rPr>
+                <w:rFonts w:ascii="Consolas" w:eastAsia="ＭＳ ゴシック" w:hAnsi="Consolas" w:cs="Consolas"/>
+                <w:kern w:val="0"/>
+                <w:sz w:val="20"/>
+                <w:szCs w:val="20"/>
+              </w:rPr>
+              <w:t>gv</w:t>
+            </w:r>
+            <w:proofErr w:type="spellEnd"/>
+            <w:r>
+              <w:rPr>
+                <w:rFonts w:ascii="Consolas" w:eastAsia="ＭＳ ゴシック" w:hAnsi="Consolas" w:cs="Consolas"/>
+                <w:kern w:val="0"/>
+                <w:sz w:val="20"/>
+                <w:szCs w:val="20"/>
+              </w:rPr>
+              <w:t xml:space="preserve"> = new </w:t>
+            </w:r>
+            <w:proofErr w:type="spellStart"/>
+            <w:r>
+              <w:rPr>
+                <w:rFonts w:ascii="Consolas" w:eastAsia="ＭＳ ゴシック" w:hAnsi="Consolas" w:cs="Consolas"/>
+                <w:kern w:val="0"/>
+                <w:sz w:val="20"/>
+                <w:szCs w:val="20"/>
+              </w:rPr>
+              <w:t>GraphViewer</w:t>
+            </w:r>
+            <w:proofErr w:type="spellEnd"/>
+            <w:r>
+              <w:rPr>
+                <w:rFonts w:ascii="Consolas" w:eastAsia="ＭＳ ゴシック" w:hAnsi="Consolas" w:cs="Consolas"/>
+                <w:kern w:val="0"/>
+                <w:sz w:val="20"/>
+                <w:szCs w:val="20"/>
+              </w:rPr>
+              <w:t>(</w:t>
+            </w:r>
+            <w:proofErr w:type="spellStart"/>
+            <w:r>
+              <w:rPr>
+                <w:rFonts w:ascii="Consolas" w:eastAsia="ＭＳ ゴシック" w:hAnsi="Consolas" w:cs="Consolas"/>
+                <w:kern w:val="0"/>
+                <w:sz w:val="20"/>
+                <w:szCs w:val="20"/>
+              </w:rPr>
+              <w:t>csd.getGraph</w:t>
+            </w:r>
+            <w:proofErr w:type="spellEnd"/>
+            <w:r>
+              <w:rPr>
+                <w:rFonts w:ascii="Consolas" w:eastAsia="ＭＳ ゴシック" w:hAnsi="Consolas" w:cs="Consolas"/>
+                <w:kern w:val="0"/>
+                <w:sz w:val="20"/>
+                <w:szCs w:val="20"/>
+              </w:rPr>
+              <w:t>());</w:t>
             </w:r>
           </w:p>
           <w:p>
@@ -3203,6 +3557,7 @@
                 <w:szCs w:val="20"/>
               </w:rPr>
             </w:pPr>
+            <w:proofErr w:type="spellStart"/>
             <w:r>
               <w:rPr>
                 <w:rFonts w:ascii="Consolas" w:eastAsia="ＭＳ ゴシック" w:hAnsi="Consolas" w:cs="Consolas"/>
@@ -3210,7 +3565,17 @@
                 <w:sz w:val="20"/>
                 <w:szCs w:val="20"/>
               </w:rPr>
-              <w:t>gv.draw();</w:t>
+              <w:t>gv.draw</w:t>
+            </w:r>
+            <w:proofErr w:type="spellEnd"/>
+            <w:r>
+              <w:rPr>
+                <w:rFonts w:ascii="Consolas" w:eastAsia="ＭＳ ゴシック" w:hAnsi="Consolas" w:cs="Consolas"/>
+                <w:kern w:val="0"/>
+                <w:sz w:val="20"/>
+                <w:szCs w:val="20"/>
+              </w:rPr>
+              <w:t>();</w:t>
             </w:r>
           </w:p>
         </w:tc>
@@ -3255,6 +3620,7 @@
                 <w:shd w:val="pct15" w:color="auto" w:fill="FFFFFF"/>
               </w:rPr>
             </w:pPr>
+            <w:proofErr w:type="spellStart"/>
             <w:r>
               <w:rPr>
                 <w:rFonts w:ascii="Consolas" w:hAnsi="Consolas" w:cs="Consolas"/>
@@ -3262,7 +3628,17 @@
                 <w:szCs w:val="20"/>
                 <w:shd w:val="pct15" w:color="auto" w:fill="FFFFFF"/>
               </w:rPr>
-              <w:t>DrawGraph;</w:t>
+              <w:t>DrawGraph</w:t>
+            </w:r>
+            <w:proofErr w:type="spellEnd"/>
+            <w:r>
+              <w:rPr>
+                <w:rFonts w:ascii="Consolas" w:hAnsi="Consolas" w:cs="Consolas"/>
+                <w:sz w:val="20"/>
+                <w:szCs w:val="20"/>
+                <w:shd w:val="pct15" w:color="auto" w:fill="FFFFFF"/>
+              </w:rPr>
+              <w:t>;</w:t>
             </w:r>
           </w:p>
         </w:tc>
@@ -3342,6 +3718,7 @@
                 <w:shd w:val="pct15" w:color="auto" w:fill="FFFFFF"/>
               </w:rPr>
             </w:pPr>
+            <w:proofErr w:type="spellStart"/>
             <w:r>
               <w:rPr>
                 <w:rFonts w:ascii="Consolas" w:hAnsi="Consolas" w:cs="Consolas"/>
@@ -3349,7 +3726,17 @@
                 <w:szCs w:val="20"/>
                 <w:shd w:val="pct15" w:color="auto" w:fill="FFFFFF"/>
               </w:rPr>
-              <w:t>ResolveMailAlias;</w:t>
+              <w:t>ResolveMailAlias</w:t>
+            </w:r>
+            <w:proofErr w:type="spellEnd"/>
+            <w:r>
+              <w:rPr>
+                <w:rFonts w:ascii="Consolas" w:hAnsi="Consolas" w:cs="Consolas"/>
+                <w:sz w:val="20"/>
+                <w:szCs w:val="20"/>
+                <w:shd w:val="pct15" w:color="auto" w:fill="FFFFFF"/>
+              </w:rPr>
+              <w:t>;</w:t>
             </w:r>
           </w:p>
         </w:tc>
@@ -3465,6 +3852,7 @@
                 <w:shd w:val="pct15" w:color="auto" w:fill="FFFFFF"/>
               </w:rPr>
             </w:pPr>
+            <w:proofErr w:type="spellStart"/>
             <w:r>
               <w:rPr>
                 <w:rFonts w:ascii="Consolas" w:eastAsia="ＭＳ 明朝" w:hAnsi="Consolas" w:cs="Consolas"/>
@@ -3473,7 +3861,18 @@
                 <w:szCs w:val="20"/>
                 <w:shd w:val="pct15" w:color="auto" w:fill="FFFFFF"/>
               </w:rPr>
-              <w:t>ResolveMailDeveloper;</w:t>
+              <w:t>ResolveMailDeveloper</w:t>
+            </w:r>
+            <w:proofErr w:type="spellEnd"/>
+            <w:r>
+              <w:rPr>
+                <w:rFonts w:ascii="Consolas" w:eastAsia="ＭＳ 明朝" w:hAnsi="Consolas" w:cs="Consolas"/>
+                <w:kern w:val="0"/>
+                <w:sz w:val="20"/>
+                <w:szCs w:val="20"/>
+                <w:shd w:val="pct15" w:color="auto" w:fill="FFFFFF"/>
+              </w:rPr>
+              <w:t>;</w:t>
             </w:r>
           </w:p>
         </w:tc>
@@ -3553,6 +3952,7 @@
                 <w:shd w:val="pct15" w:color="auto" w:fill="FFFFFF"/>
               </w:rPr>
             </w:pPr>
+            <w:proofErr w:type="spellStart"/>
             <w:r>
               <w:rPr>
                 <w:rFonts w:ascii="Consolas" w:eastAsia="ＭＳ 明朝" w:hAnsi="Consolas" w:cs="Consolas"/>
@@ -3563,6 +3963,7 @@
               </w:rPr>
               <w:t>RemoveMailQuote</w:t>
             </w:r>
+            <w:proofErr w:type="spellEnd"/>
             <w:r>
               <w:rPr>
                 <w:rFonts w:ascii="Consolas" w:eastAsia="ＭＳ 明朝" w:hAnsi="Consolas" w:cs="Consolas"/>
@@ -3651,6 +4052,7 @@
                 <w:shd w:val="pct15" w:color="auto" w:fill="FFFFFF"/>
               </w:rPr>
             </w:pPr>
+            <w:proofErr w:type="spellStart"/>
             <w:r>
               <w:rPr>
                 <w:rFonts w:ascii="Consolas" w:eastAsia="ＭＳ 明朝" w:hAnsi="Consolas" w:cs="Consolas"/>
@@ -3659,7 +4061,18 @@
                 <w:szCs w:val="20"/>
                 <w:shd w:val="pct15" w:color="auto" w:fill="FFFFFF"/>
               </w:rPr>
-              <w:t>ExtractThread;</w:t>
+              <w:t>ExtractThread</w:t>
+            </w:r>
+            <w:proofErr w:type="spellEnd"/>
+            <w:r>
+              <w:rPr>
+                <w:rFonts w:ascii="Consolas" w:eastAsia="ＭＳ 明朝" w:hAnsi="Consolas" w:cs="Consolas"/>
+                <w:kern w:val="0"/>
+                <w:sz w:val="20"/>
+                <w:szCs w:val="20"/>
+                <w:shd w:val="pct15" w:color="auto" w:fill="FFFFFF"/>
+              </w:rPr>
+              <w:t>;</w:t>
             </w:r>
           </w:p>
         </w:tc>
@@ -3730,6 +4143,7 @@
                 <w:shd w:val="pct15" w:color="auto" w:fill="FFFFFF"/>
               </w:rPr>
             </w:pPr>
+            <w:proofErr w:type="spellStart"/>
             <w:r>
               <w:rPr>
                 <w:rFonts w:ascii="Consolas" w:eastAsia="ＭＳ 明朝" w:hAnsi="Consolas" w:cs="Consolas"/>
@@ -3738,7 +4152,18 @@
                 <w:szCs w:val="20"/>
                 <w:shd w:val="pct15" w:color="auto" w:fill="FFFFFF"/>
               </w:rPr>
-              <w:t>RemoveUselessMail;</w:t>
+              <w:t>RemoveUselessMail</w:t>
+            </w:r>
+            <w:proofErr w:type="spellEnd"/>
+            <w:r>
+              <w:rPr>
+                <w:rFonts w:ascii="Consolas" w:eastAsia="ＭＳ 明朝" w:hAnsi="Consolas" w:cs="Consolas"/>
+                <w:kern w:val="0"/>
+                <w:sz w:val="20"/>
+                <w:szCs w:val="20"/>
+                <w:shd w:val="pct15" w:color="auto" w:fill="FFFFFF"/>
+              </w:rPr>
+              <w:t>;</w:t>
             </w:r>
           </w:p>
         </w:tc>
@@ -3819,6 +4244,7 @@
                 <w:shd w:val="pct15" w:color="auto" w:fill="FFFFFF"/>
               </w:rPr>
             </w:pPr>
+            <w:proofErr w:type="spellStart"/>
             <w:r>
               <w:rPr>
                 <w:rFonts w:ascii="Consolas" w:eastAsia="ＭＳ 明朝" w:hAnsi="Consolas" w:cs="Consolas" w:hint="eastAsia"/>
@@ -3827,7 +4253,18 @@
                 <w:szCs w:val="20"/>
                 <w:shd w:val="pct15" w:color="auto" w:fill="FFFFFF"/>
               </w:rPr>
-              <w:t>GetMailQuote;</w:t>
+              <w:t>GetMailQuote</w:t>
+            </w:r>
+            <w:proofErr w:type="spellEnd"/>
+            <w:r>
+              <w:rPr>
+                <w:rFonts w:ascii="Consolas" w:eastAsia="ＭＳ 明朝" w:hAnsi="Consolas" w:cs="Consolas" w:hint="eastAsia"/>
+                <w:kern w:val="0"/>
+                <w:sz w:val="20"/>
+                <w:szCs w:val="20"/>
+                <w:shd w:val="pct15" w:color="auto" w:fill="FFFFFF"/>
+              </w:rPr>
+              <w:t>;</w:t>
             </w:r>
           </w:p>
         </w:tc>
@@ -4013,7 +4450,15 @@
               <w:ind w:leftChars="0" w:left="420"/>
             </w:pPr>
             <w:r>
-              <w:t>$ java -jar scorpio.jar -d cxf/ -o output/cxf.xml -s 6 -t 2</w:t>
+              <w:t xml:space="preserve">$ java -jar scorpio.jar -d </w:t>
+            </w:r>
+            <w:proofErr w:type="spellStart"/>
+            <w:r>
+              <w:t>cxf</w:t>
+            </w:r>
+            <w:proofErr w:type="spellEnd"/>
+            <w:r>
+              <w:t>/ -o output/cxf.xml -s 6 -t 2</w:t>
             </w:r>
           </w:p>
           <w:p>
@@ -4132,8 +4577,13 @@
           </w:p>
           <w:p>
             <w:r>
-              <w:t>-d dir</w:t>
-            </w:r>
+              <w:t xml:space="preserve">-d </w:t>
+            </w:r>
+            <w:proofErr w:type="spellStart"/>
+            <w:r>
+              <w:t>dir</w:t>
+            </w:r>
+            <w:proofErr w:type="spellEnd"/>
           </w:p>
           <w:p>
             <w:r>
@@ -4160,17 +4610,24 @@
               </w:rPr>
               <w:t>ソースコードがあるディレクトリ</w:t>
             </w:r>
+            <w:proofErr w:type="spellStart"/>
             <w:r>
               <w:rPr>
                 <w:rFonts w:hint="eastAsia"/>
               </w:rPr>
               <w:t>dir</w:t>
             </w:r>
-          </w:p>
-          <w:p>
-            <w:r>
-              <w:t>-ad another_dir</w:t>
-            </w:r>
+            <w:proofErr w:type="spellEnd"/>
+          </w:p>
+          <w:p>
+            <w:r>
+              <w:t xml:space="preserve">-ad </w:t>
+            </w:r>
+            <w:proofErr w:type="spellStart"/>
+            <w:r>
+              <w:t>another_dir</w:t>
+            </w:r>
+            <w:proofErr w:type="spellEnd"/>
           </w:p>
           <w:p>
             <w:r>
@@ -4197,12 +4654,14 @@
               </w:rPr>
               <w:t>ソースコードがあるディレクトリ</w:t>
             </w:r>
+            <w:proofErr w:type="spellStart"/>
             <w:r>
               <w:rPr>
                 <w:rFonts w:hint="eastAsia"/>
               </w:rPr>
               <w:t>another_dir</w:t>
             </w:r>
+            <w:proofErr w:type="spellEnd"/>
           </w:p>
           <w:p>
             <w:r>
@@ -4221,8 +4680,13 @@
           </w:p>
           <w:p>
             <w:r>
-              <w:t>-s minimumsize</w:t>
-            </w:r>
+              <w:t xml:space="preserve">-s </w:t>
+            </w:r>
+            <w:proofErr w:type="spellStart"/>
+            <w:r>
+              <w:t>minimumsize</w:t>
+            </w:r>
+            <w:proofErr w:type="spellEnd"/>
           </w:p>
           <w:p>
             <w:r>
@@ -4237,12 +4701,14 @@
               </w:rPr>
               <w:t>検出するコードクローンの最少の大きさ</w:t>
             </w:r>
+            <w:proofErr w:type="spellStart"/>
             <w:r>
               <w:rPr>
                 <w:rFonts w:hint="eastAsia"/>
               </w:rPr>
               <w:t>minimumsize</w:t>
             </w:r>
+            <w:proofErr w:type="spellEnd"/>
             <w:r>
               <w:rPr>
                 <w:rFonts w:hint="eastAsia"/>
@@ -4849,12 +5315,14 @@
               </w:rPr>
               <w:t>ソースコードがあるディレクトリ</w:t>
             </w:r>
+            <w:proofErr w:type="spellStart"/>
             <w:r>
               <w:rPr>
                 <w:rFonts w:hint="eastAsia"/>
               </w:rPr>
               <w:t>dir</w:t>
             </w:r>
+            <w:proofErr w:type="spellEnd"/>
           </w:p>
         </w:tc>
         <w:tc>
@@ -4862,6 +5330,7 @@
             <w:tcW w:w="3980" w:type="dxa"/>
           </w:tcPr>
           <w:p>
+            <w:proofErr w:type="spellStart"/>
             <w:r>
               <w:rPr>
                 <w:rFonts w:ascii="Consolas" w:hAnsi="Consolas" w:cs="Consolas"/>
@@ -4880,6 +5349,7 @@
               </w:rPr>
               <w:t>CodeDir</w:t>
             </w:r>
+            <w:proofErr w:type="spellEnd"/>
             <w:r>
               <w:rPr>
                 <w:rFonts w:ascii="Consolas" w:hAnsi="Consolas" w:cs="Consolas"/>
@@ -4907,9 +5377,11 @@
               </w:rPr>
               <w:t>[</w:t>
             </w:r>
+            <w:proofErr w:type="spellStart"/>
             <w:r>
               <w:t>another_dir</w:t>
             </w:r>
+            <w:proofErr w:type="spellEnd"/>
             <w:r>
               <w:rPr>
                 <w:rFonts w:hint="eastAsia"/>
@@ -4941,12 +5413,14 @@
               </w:rPr>
               <w:t>ソースコードがあるディレクトリ</w:t>
             </w:r>
+            <w:proofErr w:type="spellStart"/>
             <w:r>
               <w:rPr>
                 <w:rFonts w:hint="eastAsia"/>
               </w:rPr>
               <w:t>another_dir</w:t>
             </w:r>
+            <w:proofErr w:type="spellEnd"/>
           </w:p>
           <w:p>
             <w:r>
@@ -4968,6 +5442,7 @@
             <w:tcW w:w="3980" w:type="dxa"/>
           </w:tcPr>
           <w:p>
+            <w:proofErr w:type="spellStart"/>
             <w:r>
               <w:rPr>
                 <w:rFonts w:ascii="Consolas" w:hAnsi="Consolas" w:cs="Consolas"/>
@@ -4986,6 +5461,7 @@
               </w:rPr>
               <w:t>AnotherCodeDir</w:t>
             </w:r>
+            <w:proofErr w:type="spellEnd"/>
             <w:r>
               <w:rPr>
                 <w:rFonts w:ascii="Consolas" w:hAnsi="Consolas" w:cs="Consolas"/>
@@ -5013,9 +5489,11 @@
               </w:rPr>
               <w:t>[</w:t>
             </w:r>
+            <w:proofErr w:type="spellStart"/>
             <w:r>
               <w:t>minimumsize</w:t>
             </w:r>
+            <w:proofErr w:type="spellEnd"/>
             <w:r>
               <w:rPr>
                 <w:rFonts w:hint="eastAsia"/>
@@ -5054,12 +5532,21 @@
                 <w:rFonts w:ascii="Consolas" w:hAnsi="Consolas" w:cs="Consolas"/>
               </w:rPr>
             </w:pPr>
+            <w:proofErr w:type="spellStart"/>
             <w:r>
               <w:rPr>
                 <w:rFonts w:ascii="Consolas" w:hAnsi="Consolas" w:cs="Consolas"/>
                 <w:shd w:val="pct15" w:color="auto" w:fill="FFFFFF"/>
               </w:rPr>
-              <w:t>SetDetectMinSize &lt;NUM&gt;</w:t>
+              <w:t>SetDetectMinSize</w:t>
+            </w:r>
+            <w:proofErr w:type="spellEnd"/>
+            <w:r>
+              <w:rPr>
+                <w:rFonts w:ascii="Consolas" w:hAnsi="Consolas" w:cs="Consolas"/>
+                <w:shd w:val="pct15" w:color="auto" w:fill="FFFFFF"/>
+              </w:rPr>
+              <w:t xml:space="preserve"> &lt;NUM&gt;</w:t>
             </w:r>
             <w:r>
               <w:rPr>
@@ -5171,6 +5658,7 @@
             <w:tcW w:w="3980" w:type="dxa"/>
           </w:tcPr>
           <w:p>
+            <w:proofErr w:type="spellStart"/>
             <w:r>
               <w:rPr>
                 <w:rFonts w:ascii="Consolas" w:eastAsia="ＭＳ 明朝" w:hAnsi="Consolas" w:cs="Consolas" w:hint="eastAsia"/>
@@ -5191,6 +5679,7 @@
               </w:rPr>
               <w:t>Thread</w:t>
             </w:r>
+            <w:proofErr w:type="spellEnd"/>
             <w:r>
               <w:rPr>
                 <w:rFonts w:ascii="Consolas" w:eastAsia="ＭＳ 明朝" w:hAnsi="Consolas" w:cs="Consolas" w:hint="eastAsia"/>
@@ -5415,12 +5904,21 @@
           <w:shd w:val="pct15" w:color="auto" w:fill="FFFFFF"/>
         </w:rPr>
       </w:pPr>
+      <w:proofErr w:type="spellStart"/>
       <w:r>
         <w:rPr>
           <w:rFonts w:ascii="Consolas" w:hAnsi="Consolas" w:cs="Consolas"/>
           <w:shd w:val="pct15" w:color="auto" w:fill="FFFFFF"/>
         </w:rPr>
-        <w:t>DetectCodeClone;</w:t>
+        <w:t>DetectCodeClone</w:t>
+      </w:r>
+      <w:proofErr w:type="spellEnd"/>
+      <w:r>
+        <w:rPr>
+          <w:rFonts w:ascii="Consolas" w:hAnsi="Consolas" w:cs="Consolas"/>
+          <w:shd w:val="pct15" w:color="auto" w:fill="FFFFFF"/>
+        </w:rPr>
+        <w:t>;</w:t>
       </w:r>
     </w:p>
     <w:p/>
@@ -5539,25 +6037,47 @@
                 <w:rFonts w:asciiTheme="majorEastAsia" w:eastAsiaTheme="majorEastAsia" w:hAnsiTheme="majorEastAsia"/>
               </w:rPr>
             </w:pPr>
+            <w:proofErr w:type="spellStart"/>
             <w:r>
               <w:rPr>
                 <w:rFonts w:asciiTheme="majorEastAsia" w:eastAsiaTheme="majorEastAsia" w:hAnsiTheme="majorEastAsia"/>
               </w:rPr>
-              <w:t>src/journal/nccf/thread/exe/Execute.java</w:t>
-            </w:r>
-          </w:p>
-          <w:p>
-            <w:pPr>
+              <w:t>src</w:t>
+            </w:r>
+            <w:proofErr w:type="spellEnd"/>
+            <w:r>
               <w:rPr>
                 <w:rFonts w:asciiTheme="majorEastAsia" w:eastAsiaTheme="majorEastAsia" w:hAnsiTheme="majorEastAsia"/>
               </w:rPr>
-            </w:pPr>
-          </w:p>
-          <w:p>
-            <w:pPr>
+              <w:t>/journal/</w:t>
+            </w:r>
+            <w:proofErr w:type="spellStart"/>
+            <w:r>
               <w:rPr>
                 <w:rFonts w:asciiTheme="majorEastAsia" w:eastAsiaTheme="majorEastAsia" w:hAnsiTheme="majorEastAsia"/>
               </w:rPr>
+              <w:t>nccf</w:t>
+            </w:r>
+            <w:proofErr w:type="spellEnd"/>
+            <w:r>
+              <w:rPr>
+                <w:rFonts w:asciiTheme="majorEastAsia" w:eastAsiaTheme="majorEastAsia" w:hAnsiTheme="majorEastAsia"/>
+              </w:rPr>
+              <w:t>/thread/exe/Execute.java</w:t>
+            </w:r>
+          </w:p>
+          <w:p>
+            <w:pPr>
+              <w:rPr>
+                <w:rFonts w:asciiTheme="majorEastAsia" w:eastAsiaTheme="majorEastAsia" w:hAnsiTheme="majorEastAsia"/>
+              </w:rPr>
+            </w:pPr>
+          </w:p>
+          <w:p>
+            <w:pPr>
+              <w:rPr>
+                <w:rFonts w:asciiTheme="majorEastAsia" w:eastAsiaTheme="majorEastAsia" w:hAnsiTheme="majorEastAsia"/>
+              </w:rPr>
             </w:pPr>
             <w:r>
               <w:rPr>
@@ -5572,11 +6092,19 @@
                 <w:rFonts w:asciiTheme="majorEastAsia" w:eastAsiaTheme="majorEastAsia" w:hAnsiTheme="majorEastAsia"/>
               </w:rPr>
             </w:pPr>
+            <w:proofErr w:type="spellStart"/>
             <w:r>
               <w:rPr>
                 <w:rFonts w:asciiTheme="majorEastAsia" w:eastAsiaTheme="majorEastAsia" w:hAnsiTheme="majorEastAsia" w:hint="eastAsia"/>
               </w:rPr>
-              <w:t>args[0]:スレッド数</w:t>
+              <w:t>args</w:t>
+            </w:r>
+            <w:proofErr w:type="spellEnd"/>
+            <w:r>
+              <w:rPr>
+                <w:rFonts w:asciiTheme="majorEastAsia" w:eastAsiaTheme="majorEastAsia" w:hAnsiTheme="majorEastAsia" w:hint="eastAsia"/>
+              </w:rPr>
+              <w:t>[0]:スレッド数</w:t>
             </w:r>
           </w:p>
           <w:p>
@@ -5585,11 +6113,19 @@
                 <w:rFonts w:asciiTheme="majorEastAsia" w:eastAsiaTheme="majorEastAsia" w:hAnsiTheme="majorEastAsia"/>
               </w:rPr>
             </w:pPr>
+            <w:proofErr w:type="spellStart"/>
             <w:r>
               <w:rPr>
                 <w:rFonts w:asciiTheme="majorEastAsia" w:eastAsiaTheme="majorEastAsia" w:hAnsiTheme="majorEastAsia" w:hint="eastAsia"/>
               </w:rPr>
-              <w:t>args[1]:入力ファイルのパス</w:t>
+              <w:t>args</w:t>
+            </w:r>
+            <w:proofErr w:type="spellEnd"/>
+            <w:r>
+              <w:rPr>
+                <w:rFonts w:asciiTheme="majorEastAsia" w:eastAsiaTheme="majorEastAsia" w:hAnsiTheme="majorEastAsia" w:hint="eastAsia"/>
+              </w:rPr>
+              <w:t>[1]:入力ファイルのパス</w:t>
             </w:r>
           </w:p>
           <w:p>
@@ -5598,11 +6134,19 @@
                 <w:rFonts w:asciiTheme="majorEastAsia" w:eastAsiaTheme="majorEastAsia" w:hAnsiTheme="majorEastAsia"/>
               </w:rPr>
             </w:pPr>
+            <w:proofErr w:type="spellStart"/>
             <w:r>
               <w:rPr>
                 <w:rFonts w:asciiTheme="majorEastAsia" w:eastAsiaTheme="majorEastAsia" w:hAnsiTheme="majorEastAsia" w:hint="eastAsia"/>
               </w:rPr>
-              <w:t>args[2]:出力結果を書き込むファイルのパス</w:t>
+              <w:t>args</w:t>
+            </w:r>
+            <w:proofErr w:type="spellEnd"/>
+            <w:r>
+              <w:rPr>
+                <w:rFonts w:asciiTheme="majorEastAsia" w:eastAsiaTheme="majorEastAsia" w:hAnsiTheme="majorEastAsia" w:hint="eastAsia"/>
+              </w:rPr>
+              <w:t>[2]:出力結果を書き込むファイルのパス</w:t>
             </w:r>
           </w:p>
           <w:p>
@@ -5635,7 +6179,21 @@
               <w:rPr>
                 <w:rFonts w:asciiTheme="majorEastAsia" w:eastAsiaTheme="majorEastAsia" w:hAnsiTheme="majorEastAsia"/>
               </w:rPr>
-              <w:t>$ java journal.nccf.thread.exe.Execute 4 input/eclipse/e_all.txt output.txt</w:t>
+              <w:t xml:space="preserve">$ java </w:t>
+            </w:r>
+            <w:proofErr w:type="spellStart"/>
+            <w:r>
+              <w:rPr>
+                <w:rFonts w:asciiTheme="majorEastAsia" w:eastAsiaTheme="majorEastAsia" w:hAnsiTheme="majorEastAsia"/>
+              </w:rPr>
+              <w:t>journal.nccf.thread.exe.Execute</w:t>
+            </w:r>
+            <w:proofErr w:type="spellEnd"/>
+            <w:r>
+              <w:rPr>
+                <w:rFonts w:asciiTheme="majorEastAsia" w:eastAsiaTheme="majorEastAsia" w:hAnsiTheme="majorEastAsia"/>
+              </w:rPr>
+              <w:t xml:space="preserve"> 4 input/eclipse/e_all.txt output.txt</w:t>
             </w:r>
           </w:p>
           <w:p>
@@ -5944,13 +6502,23 @@
                 <w:szCs w:val="20"/>
               </w:rPr>
             </w:pPr>
+            <w:proofErr w:type="spellStart"/>
             <w:r>
               <w:rPr>
                 <w:rFonts w:asciiTheme="majorEastAsia" w:eastAsiaTheme="majorEastAsia" w:hAnsiTheme="majorEastAsia" w:hint="eastAsia"/>
                 <w:sz w:val="20"/>
                 <w:szCs w:val="20"/>
               </w:rPr>
-              <w:t>args[0]:</w:t>
+              <w:t>args</w:t>
+            </w:r>
+            <w:proofErr w:type="spellEnd"/>
+            <w:r>
+              <w:rPr>
+                <w:rFonts w:asciiTheme="majorEastAsia" w:eastAsiaTheme="majorEastAsia" w:hAnsiTheme="majorEastAsia" w:hint="eastAsia"/>
+                <w:sz w:val="20"/>
+                <w:szCs w:val="20"/>
+              </w:rPr>
+              <w:t>[0]:</w:t>
             </w:r>
           </w:p>
         </w:tc>
@@ -5994,6 +6562,7 @@
                 <w:szCs w:val="20"/>
               </w:rPr>
             </w:pPr>
+            <w:proofErr w:type="spellStart"/>
             <w:r>
               <w:rPr>
                 <w:rFonts w:ascii="Consolas" w:eastAsia="ＭＳ 明朝" w:hAnsi="Consolas" w:cs="Consolas" w:hint="eastAsia"/>
@@ -6014,6 +6583,7 @@
               </w:rPr>
               <w:t>Thread</w:t>
             </w:r>
+            <w:proofErr w:type="spellEnd"/>
             <w:r>
               <w:rPr>
                 <w:rFonts w:ascii="Consolas" w:eastAsia="ＭＳ 明朝" w:hAnsi="Consolas" w:cs="Consolas" w:hint="eastAsia"/>
@@ -6053,13 +6623,23 @@
                 <w:szCs w:val="20"/>
               </w:rPr>
             </w:pPr>
+            <w:proofErr w:type="spellStart"/>
             <w:r>
               <w:rPr>
                 <w:rFonts w:asciiTheme="majorEastAsia" w:eastAsiaTheme="majorEastAsia" w:hAnsiTheme="majorEastAsia" w:hint="eastAsia"/>
                 <w:sz w:val="20"/>
                 <w:szCs w:val="20"/>
               </w:rPr>
-              <w:t>args[1]:</w:t>
+              <w:t>args</w:t>
+            </w:r>
+            <w:proofErr w:type="spellEnd"/>
+            <w:r>
+              <w:rPr>
+                <w:rFonts w:asciiTheme="majorEastAsia" w:eastAsiaTheme="majorEastAsia" w:hAnsiTheme="majorEastAsia" w:hint="eastAsia"/>
+                <w:sz w:val="20"/>
+                <w:szCs w:val="20"/>
+              </w:rPr>
+              <w:t>[1]:</w:t>
             </w:r>
           </w:p>
         </w:tc>
@@ -6101,6 +6681,7 @@
                 <w:shd w:val="pct15" w:color="auto" w:fill="FFFFFF"/>
               </w:rPr>
             </w:pPr>
+            <w:proofErr w:type="spellStart"/>
             <w:r>
               <w:rPr>
                 <w:rFonts w:ascii="Consolas" w:hAnsi="Consolas" w:cs="Consolas"/>
@@ -6108,7 +6689,17 @@
                 <w:szCs w:val="20"/>
                 <w:shd w:val="pct15" w:color="auto" w:fill="FFFFFF"/>
               </w:rPr>
-              <w:t>ImportGitLog &lt;URI&gt;</w:t>
+              <w:t>ImportGitLog</w:t>
+            </w:r>
+            <w:proofErr w:type="spellEnd"/>
+            <w:r>
+              <w:rPr>
+                <w:rFonts w:ascii="Consolas" w:hAnsi="Consolas" w:cs="Consolas"/>
+                <w:sz w:val="20"/>
+                <w:szCs w:val="20"/>
+                <w:shd w:val="pct15" w:color="auto" w:fill="FFFFFF"/>
+              </w:rPr>
+              <w:t xml:space="preserve"> &lt;URI&gt;</w:t>
             </w:r>
             <w:r>
               <w:rPr>
@@ -6138,13 +6729,23 @@
                 <w:szCs w:val="20"/>
               </w:rPr>
             </w:pPr>
+            <w:proofErr w:type="spellStart"/>
             <w:r>
               <w:rPr>
                 <w:rFonts w:asciiTheme="majorEastAsia" w:eastAsiaTheme="majorEastAsia" w:hAnsiTheme="majorEastAsia" w:hint="eastAsia"/>
                 <w:sz w:val="20"/>
                 <w:szCs w:val="20"/>
               </w:rPr>
-              <w:t>args[2]:</w:t>
+              <w:t>args</w:t>
+            </w:r>
+            <w:proofErr w:type="spellEnd"/>
+            <w:r>
+              <w:rPr>
+                <w:rFonts w:asciiTheme="majorEastAsia" w:eastAsiaTheme="majorEastAsia" w:hAnsiTheme="majorEastAsia" w:hint="eastAsia"/>
+                <w:sz w:val="20"/>
+                <w:szCs w:val="20"/>
+              </w:rPr>
+              <w:t>[2]:</w:t>
             </w:r>
           </w:p>
         </w:tc>
@@ -6226,13 +6827,23 @@
           <w:sz w:val="22"/>
         </w:rPr>
       </w:pPr>
+      <w:proofErr w:type="spellStart"/>
       <w:r>
         <w:rPr>
           <w:rFonts w:ascii="Consolas" w:eastAsiaTheme="majorEastAsia" w:hAnsi="Consolas" w:cs="Consolas"/>
           <w:sz w:val="22"/>
           <w:shd w:val="pct15" w:color="auto" w:fill="FFFFFF"/>
         </w:rPr>
-        <w:t>DefectPredict;</w:t>
+        <w:t>DefectPredict</w:t>
+      </w:r>
+      <w:proofErr w:type="spellEnd"/>
+      <w:r>
+        <w:rPr>
+          <w:rFonts w:ascii="Consolas" w:eastAsiaTheme="majorEastAsia" w:hAnsi="Consolas" w:cs="Consolas"/>
+          <w:sz w:val="22"/>
+          <w:shd w:val="pct15" w:color="auto" w:fill="FFFFFF"/>
+        </w:rPr>
+        <w:t>;</w:t>
       </w:r>
     </w:p>
     <w:p>
@@ -6279,6 +6890,7 @@
           <w:sz w:val="28"/>
         </w:rPr>
       </w:pPr>
+      <w:proofErr w:type="spellStart"/>
       <w:r>
         <w:rPr>
           <w:rFonts w:asciiTheme="majorEastAsia" w:eastAsiaTheme="majorEastAsia" w:hAnsiTheme="majorEastAsia" w:hint="eastAsia"/>
@@ -6286,8 +6898,27 @@
           <w:sz w:val="28"/>
         </w:rPr>
         <w:lastRenderedPageBreak/>
-        <w:t>Git commitから欠陥予測ツール： anko</w:t>
-      </w:r>
+        <w:t>Git</w:t>
+      </w:r>
+      <w:proofErr w:type="spellEnd"/>
+      <w:r>
+        <w:rPr>
+          <w:rFonts w:asciiTheme="majorEastAsia" w:eastAsiaTheme="majorEastAsia" w:hAnsiTheme="majorEastAsia" w:hint="eastAsia"/>
+          <w:b/>
+          <w:sz w:val="28"/>
+        </w:rPr>
+        <w:t xml:space="preserve"> commitから欠陥予測ツール： </w:t>
+      </w:r>
+      <w:proofErr w:type="spellStart"/>
+      <w:r>
+        <w:rPr>
+          <w:rFonts w:asciiTheme="majorEastAsia" w:eastAsiaTheme="majorEastAsia" w:hAnsiTheme="majorEastAsia" w:hint="eastAsia"/>
+          <w:b/>
+          <w:sz w:val="28"/>
+        </w:rPr>
+        <w:t>anko</w:t>
+      </w:r>
+      <w:proofErr w:type="spellEnd"/>
     </w:p>
     <w:p>
       <w:pPr>
@@ -6418,7 +7049,27 @@
                 <w:sz w:val="20"/>
                 <w:szCs w:val="20"/>
               </w:rPr>
-              <w:t xml:space="preserve"> ./src/</w:t>
+              <w:t xml:space="preserve"> ./</w:t>
+            </w:r>
+            <w:proofErr w:type="spellStart"/>
+            <w:r>
+              <w:rPr>
+                <w:rFonts w:ascii="Consolas" w:hAnsi="Consolas" w:cs="Consolas"/>
+                <w:color w:val="333333"/>
+                <w:sz w:val="20"/>
+                <w:szCs w:val="20"/>
+              </w:rPr>
+              <w:t>src</w:t>
+            </w:r>
+            <w:proofErr w:type="spellEnd"/>
+            <w:r>
+              <w:rPr>
+                <w:rFonts w:ascii="Consolas" w:hAnsi="Consolas" w:cs="Consolas"/>
+                <w:color w:val="333333"/>
+                <w:sz w:val="20"/>
+                <w:szCs w:val="20"/>
+              </w:rPr>
+              <w:t>/</w:t>
             </w:r>
           </w:p>
           <w:p>
@@ -6441,6 +7092,7 @@
               </w:rPr>
               <w:t xml:space="preserve"> $ ruby </w:t>
             </w:r>
+            <w:proofErr w:type="spellStart"/>
             <w:r>
               <w:rPr>
                 <w:rStyle w:val="pl-s3"/>
@@ -6458,8 +7110,29 @@
                 <w:sz w:val="20"/>
                 <w:szCs w:val="20"/>
               </w:rPr>
-              <w:t>.rb --model glm</w:t>
-            </w:r>
+              <w:t>.rb</w:t>
+            </w:r>
+            <w:proofErr w:type="spellEnd"/>
+            <w:r>
+              <w:rPr>
+                <w:rFonts w:ascii="Consolas" w:hAnsi="Consolas" w:cs="Consolas"/>
+                <w:color w:val="333333"/>
+                <w:sz w:val="20"/>
+                <w:szCs w:val="20"/>
+              </w:rPr>
+              <w:t xml:space="preserve"> --model </w:t>
+            </w:r>
+            <w:proofErr w:type="spellStart"/>
+            <w:r>
+              <w:rPr>
+                <w:rFonts w:ascii="Consolas" w:hAnsi="Consolas" w:cs="Consolas"/>
+                <w:color w:val="333333"/>
+                <w:sz w:val="20"/>
+                <w:szCs w:val="20"/>
+              </w:rPr>
+              <w:t>glm</w:t>
+            </w:r>
+            <w:proofErr w:type="spellEnd"/>
           </w:p>
           <w:p>
             <w:pPr>
@@ -6479,7 +7152,27 @@
                 <w:sz w:val="20"/>
                 <w:szCs w:val="20"/>
               </w:rPr>
-              <w:t xml:space="preserve"> use glm as modeling techniques.</w:t>
+              <w:t xml:space="preserve"> use </w:t>
+            </w:r>
+            <w:proofErr w:type="spellStart"/>
+            <w:r>
+              <w:rPr>
+                <w:rFonts w:ascii="Consolas" w:hAnsi="Consolas" w:cs="Consolas"/>
+                <w:color w:val="333333"/>
+                <w:sz w:val="20"/>
+                <w:szCs w:val="20"/>
+              </w:rPr>
+              <w:t>glm</w:t>
+            </w:r>
+            <w:proofErr w:type="spellEnd"/>
+            <w:r>
+              <w:rPr>
+                <w:rFonts w:ascii="Consolas" w:hAnsi="Consolas" w:cs="Consolas"/>
+                <w:color w:val="333333"/>
+                <w:sz w:val="20"/>
+                <w:szCs w:val="20"/>
+              </w:rPr>
+              <w:t xml:space="preserve"> as modeling techniques.</w:t>
             </w:r>
           </w:p>
           <w:p>
@@ -6502,6 +7195,7 @@
               </w:rPr>
               <w:t xml:space="preserve"> $ ruby </w:t>
             </w:r>
+            <w:proofErr w:type="spellStart"/>
             <w:r>
               <w:rPr>
                 <w:rStyle w:val="pl-s3"/>
@@ -6519,7 +7213,17 @@
                 <w:sz w:val="20"/>
                 <w:szCs w:val="20"/>
               </w:rPr>
-              <w:t>.rb --dataset eclipse.jdt.core.csv</w:t>
+              <w:t>.rb</w:t>
+            </w:r>
+            <w:proofErr w:type="spellEnd"/>
+            <w:r>
+              <w:rPr>
+                <w:rFonts w:ascii="Consolas" w:hAnsi="Consolas" w:cs="Consolas"/>
+                <w:color w:val="333333"/>
+                <w:sz w:val="20"/>
+                <w:szCs w:val="20"/>
+              </w:rPr>
+              <w:t xml:space="preserve"> --dataset eclipse.jdt.core.csv</w:t>
             </w:r>
           </w:p>
           <w:p>
@@ -6563,6 +7267,7 @@
               </w:rPr>
               <w:t xml:space="preserve"> $ ruby </w:t>
             </w:r>
+            <w:proofErr w:type="spellStart"/>
             <w:r>
               <w:rPr>
                 <w:rStyle w:val="pl-s3"/>
@@ -6580,7 +7285,17 @@
                 <w:sz w:val="20"/>
                 <w:szCs w:val="20"/>
               </w:rPr>
-              <w:t>.rb --join eclipse.jdt.csv,bugzilla.csv</w:t>
+              <w:t>.rb</w:t>
+            </w:r>
+            <w:proofErr w:type="spellEnd"/>
+            <w:r>
+              <w:rPr>
+                <w:rFonts w:ascii="Consolas" w:hAnsi="Consolas" w:cs="Consolas"/>
+                <w:color w:val="333333"/>
+                <w:sz w:val="20"/>
+                <w:szCs w:val="20"/>
+              </w:rPr>
+              <w:t xml:space="preserve"> --join eclipse.jdt.csv,bugzilla.csv</w:t>
             </w:r>
           </w:p>
           <w:p>
@@ -6762,6 +7477,7 @@
         </w:rPr>
         <w:t xml:space="preserve">ruby </w:t>
       </w:r>
+      <w:proofErr w:type="spellStart"/>
       <w:r>
         <w:rPr>
           <w:rFonts w:ascii="Consolas" w:eastAsia="ＭＳ ゴシック" w:hAnsi="Consolas" w:cs="Consolas"/>
@@ -6770,6 +7486,7 @@
         </w:rPr>
         <w:t>set.rb</w:t>
       </w:r>
+      <w:proofErr w:type="spellEnd"/>
       <w:r>
         <w:rPr>
           <w:rFonts w:ascii="Consolas" w:eastAsia="ＭＳ ゴシック" w:hAnsi="Consolas" w:cs="Consolas" w:hint="eastAsia"/>
@@ -7039,6 +7756,7 @@
                 <w:szCs w:val="24"/>
               </w:rPr>
             </w:pPr>
+            <w:proofErr w:type="spellStart"/>
             <w:r>
               <w:rPr>
                 <w:rFonts w:asciiTheme="minorEastAsia" w:hAnsiTheme="minorEastAsia" w:cs="ＭＳ Ｐゴシック"/>
@@ -7049,6 +7767,7 @@
               </w:rPr>
               <w:t>glm,ksvm,nnet,rpart,rf</w:t>
             </w:r>
+            <w:proofErr w:type="spellEnd"/>
           </w:p>
         </w:tc>
         <w:tc>
@@ -7099,6 +7818,7 @@
                 <w:shd w:val="pct15" w:color="auto" w:fill="FFFFFF"/>
               </w:rPr>
             </w:pPr>
+            <w:proofErr w:type="spellStart"/>
             <w:r>
               <w:rPr>
                 <w:rFonts w:ascii="Consolas" w:hAnsi="Consolas" w:cs="Consolas"/>
@@ -7108,7 +7828,19 @@
                 <w:szCs w:val="24"/>
                 <w:shd w:val="pct15" w:color="auto" w:fill="FFFFFF"/>
               </w:rPr>
-              <w:t>ChangeTrainModel;</w:t>
+              <w:t>ChangeTrainModel</w:t>
+            </w:r>
+            <w:proofErr w:type="spellEnd"/>
+            <w:r>
+              <w:rPr>
+                <w:rFonts w:ascii="Consolas" w:hAnsi="Consolas" w:cs="Consolas"/>
+                <w:color w:val="333333"/>
+                <w:kern w:val="0"/>
+                <w:sz w:val="22"/>
+                <w:szCs w:val="24"/>
+                <w:shd w:val="pct15" w:color="auto" w:fill="FFFFFF"/>
+              </w:rPr>
+              <w:t>;</w:t>
             </w:r>
           </w:p>
         </w:tc>
@@ -7222,6 +7954,7 @@
                 <w:shd w:val="pct15" w:color="auto" w:fill="FFFFFF"/>
               </w:rPr>
             </w:pPr>
+            <w:proofErr w:type="spellStart"/>
             <w:r>
               <w:rPr>
                 <w:rFonts w:ascii="Consolas" w:hAnsi="Consolas" w:cs="Consolas"/>
@@ -7231,7 +7964,19 @@
                 <w:szCs w:val="24"/>
                 <w:shd w:val="pct15" w:color="auto" w:fill="FFFFFF"/>
               </w:rPr>
-              <w:t>ChangeTrainData &lt;URI&gt;</w:t>
+              <w:t>ChangeTrainData</w:t>
+            </w:r>
+            <w:proofErr w:type="spellEnd"/>
+            <w:r>
+              <w:rPr>
+                <w:rFonts w:ascii="Consolas" w:hAnsi="Consolas" w:cs="Consolas"/>
+                <w:color w:val="333333"/>
+                <w:kern w:val="0"/>
+                <w:sz w:val="22"/>
+                <w:szCs w:val="24"/>
+                <w:shd w:val="pct15" w:color="auto" w:fill="FFFFFF"/>
+              </w:rPr>
+              <w:t xml:space="preserve"> &lt;URI&gt;</w:t>
             </w:r>
           </w:p>
         </w:tc>
@@ -7345,6 +8090,7 @@
                 <w:shd w:val="pct15" w:color="auto" w:fill="FFFFFF"/>
               </w:rPr>
             </w:pPr>
+            <w:proofErr w:type="spellStart"/>
             <w:r>
               <w:rPr>
                 <w:rFonts w:ascii="Consolas" w:hAnsi="Consolas" w:cs="Consolas"/>
@@ -7365,7 +8111,19 @@
                 <w:szCs w:val="24"/>
                 <w:shd w:val="pct15" w:color="auto" w:fill="FFFFFF"/>
               </w:rPr>
-              <w:t>Data &lt;URI&gt;</w:t>
+              <w:t>Data</w:t>
+            </w:r>
+            <w:proofErr w:type="spellEnd"/>
+            <w:r>
+              <w:rPr>
+                <w:rFonts w:ascii="Consolas" w:hAnsi="Consolas" w:cs="Consolas"/>
+                <w:color w:val="333333"/>
+                <w:kern w:val="0"/>
+                <w:sz w:val="22"/>
+                <w:szCs w:val="24"/>
+                <w:shd w:val="pct15" w:color="auto" w:fill="FFFFFF"/>
+              </w:rPr>
+              <w:t xml:space="preserve"> &lt;URI&gt;</w:t>
             </w:r>
           </w:p>
         </w:tc>
@@ -7397,8 +8155,20 @@
                 <w:sz w:val="22"/>
                 <w:szCs w:val="24"/>
               </w:rPr>
-              <w:t>-b, --[no-]bugspots</w:t>
-            </w:r>
+              <w:t>-b, --[no-]</w:t>
+            </w:r>
+            <w:proofErr w:type="spellStart"/>
+            <w:r>
+              <w:rPr>
+                <w:rFonts w:asciiTheme="minorEastAsia" w:hAnsiTheme="minorEastAsia" w:cs="ＭＳ Ｐゴシック"/>
+                <w:color w:val="333333"/>
+                <w:kern w:val="0"/>
+                <w:sz w:val="22"/>
+                <w:szCs w:val="24"/>
+              </w:rPr>
+              <w:t>bugspots</w:t>
+            </w:r>
+            <w:proofErr w:type="spellEnd"/>
           </w:p>
         </w:tc>
         <w:tc>
@@ -7447,7 +8217,29 @@
                 <w:sz w:val="22"/>
                 <w:szCs w:val="24"/>
               </w:rPr>
-              <w:t>Use bugspots algorithm for prediction.</w:t>
+              <w:t xml:space="preserve">Use </w:t>
+            </w:r>
+            <w:proofErr w:type="spellStart"/>
+            <w:r>
+              <w:rPr>
+                <w:rFonts w:asciiTheme="minorEastAsia" w:hAnsiTheme="minorEastAsia" w:cs="ＭＳ Ｐゴシック"/>
+                <w:color w:val="333333"/>
+                <w:kern w:val="0"/>
+                <w:sz w:val="22"/>
+                <w:szCs w:val="24"/>
+              </w:rPr>
+              <w:t>bugspots</w:t>
+            </w:r>
+            <w:proofErr w:type="spellEnd"/>
+            <w:r>
+              <w:rPr>
+                <w:rFonts w:asciiTheme="minorEastAsia" w:hAnsiTheme="minorEastAsia" w:cs="ＭＳ Ｐゴシック"/>
+                <w:color w:val="333333"/>
+                <w:kern w:val="0"/>
+                <w:sz w:val="22"/>
+                <w:szCs w:val="24"/>
+              </w:rPr>
+              <w:t xml:space="preserve"> algorithm for prediction.</w:t>
             </w:r>
           </w:p>
         </w:tc>
@@ -7570,6 +8362,7 @@
                 <w:shd w:val="pct15" w:color="auto" w:fill="FFFFFF"/>
               </w:rPr>
             </w:pPr>
+            <w:proofErr w:type="spellStart"/>
             <w:r>
               <w:rPr>
                 <w:rFonts w:ascii="Consolas" w:hAnsi="Consolas" w:cs="Consolas"/>
@@ -7579,7 +8372,19 @@
                 <w:szCs w:val="24"/>
                 <w:shd w:val="pct15" w:color="auto" w:fill="FFFFFF"/>
               </w:rPr>
-              <w:t>UseSimpleMetrics;</w:t>
+              <w:t>UseSimpleMetrics</w:t>
+            </w:r>
+            <w:proofErr w:type="spellEnd"/>
+            <w:r>
+              <w:rPr>
+                <w:rFonts w:ascii="Consolas" w:hAnsi="Consolas" w:cs="Consolas"/>
+                <w:color w:val="333333"/>
+                <w:kern w:val="0"/>
+                <w:sz w:val="22"/>
+                <w:szCs w:val="24"/>
+                <w:shd w:val="pct15" w:color="auto" w:fill="FFFFFF"/>
+              </w:rPr>
+              <w:t>;</w:t>
             </w:r>
           </w:p>
         </w:tc>
@@ -7651,7 +8456,23 @@
           <w:rFonts w:ascii="Consolas" w:hAnsi="Consolas" w:cs="Consolas"/>
           <w:shd w:val="pct15" w:color="auto" w:fill="FFFFFF"/>
         </w:rPr>
-        <w:t>by [Distribute|Parallel]</w:t>
+        <w:t>by [</w:t>
+      </w:r>
+      <w:proofErr w:type="spellStart"/>
+      <w:r>
+        <w:rPr>
+          <w:rFonts w:ascii="Consolas" w:hAnsi="Consolas" w:cs="Consolas"/>
+          <w:shd w:val="pct15" w:color="auto" w:fill="FFFFFF"/>
+        </w:rPr>
+        <w:t>Distribute|Parallel</w:t>
+      </w:r>
+      <w:proofErr w:type="spellEnd"/>
+      <w:r>
+        <w:rPr>
+          <w:rFonts w:ascii="Consolas" w:hAnsi="Consolas" w:cs="Consolas"/>
+          <w:shd w:val="pct15" w:color="auto" w:fill="FFFFFF"/>
+        </w:rPr>
+        <w:t>]</w:t>
       </w:r>
       <w:r>
         <w:rPr>
@@ -7681,6 +8502,7 @@
           <w:shd w:val="pct15" w:color="auto" w:fill="FFFFFF"/>
         </w:rPr>
       </w:pPr>
+      <w:proofErr w:type="spellStart"/>
       <w:r>
         <w:rPr>
           <w:rFonts w:ascii="Consolas" w:hAnsi="Consolas" w:cs="Consolas"/>
@@ -7688,6 +8510,7 @@
         </w:rPr>
         <w:t>DetectCodeClone</w:t>
       </w:r>
+      <w:proofErr w:type="spellEnd"/>
       <w:r>
         <w:rPr>
           <w:rFonts w:ascii="Consolas" w:hAnsi="Consolas" w:cs="Consolas" w:hint="eastAsia"/>
@@ -7788,47 +8611,50 @@
           <w:shd w:val="pct15" w:color="auto" w:fill="FFFFFF"/>
         </w:rPr>
       </w:pPr>
+      <w:proofErr w:type="spellStart"/>
       <w:r>
         <w:rPr>
           <w:rFonts w:ascii="Consolas" w:hAnsi="Consolas" w:cs="Consolas"/>
           <w:szCs w:val="21"/>
           <w:shd w:val="pct15" w:color="auto" w:fill="FFFFFF"/>
         </w:rPr>
-        <w:t>ImportMbox &lt;URI&gt;;</w:t>
-      </w:r>
-    </w:p>
-    <w:p>
-      <w:pPr>
+        <w:t>ImportMbox</w:t>
+      </w:r>
+      <w:proofErr w:type="spellEnd"/>
+      <w:r>
         <w:rPr>
           <w:rFonts w:ascii="Consolas" w:hAnsi="Consolas" w:cs="Consolas"/>
           <w:szCs w:val="21"/>
           <w:shd w:val="pct15" w:color="auto" w:fill="FFFFFF"/>
         </w:rPr>
-      </w:pPr>
-      <w:r>
+        <w:t xml:space="preserve"> &lt;URI&gt;;</w:t>
+      </w:r>
+    </w:p>
+    <w:p>
+      <w:pPr>
         <w:rPr>
           <w:rFonts w:ascii="Consolas" w:hAnsi="Consolas" w:cs="Consolas"/>
           <w:szCs w:val="21"/>
           <w:shd w:val="pct15" w:color="auto" w:fill="FFFFFF"/>
         </w:rPr>
-        <w:t>ImportGitRepository &lt;URI&gt;;</w:t>
-      </w:r>
-    </w:p>
-    <w:p>
-      <w:pPr>
+      </w:pPr>
+      <w:proofErr w:type="spellStart"/>
+      <w:r>
         <w:rPr>
           <w:rFonts w:ascii="Consolas" w:hAnsi="Consolas" w:cs="Consolas"/>
           <w:szCs w:val="21"/>
           <w:shd w:val="pct15" w:color="auto" w:fill="FFFFFF"/>
         </w:rPr>
-      </w:pPr>
+        <w:t>ImportGitRepository</w:t>
+      </w:r>
+      <w:proofErr w:type="spellEnd"/>
       <w:r>
         <w:rPr>
           <w:rFonts w:ascii="Consolas" w:hAnsi="Consolas" w:cs="Consolas"/>
           <w:szCs w:val="21"/>
           <w:shd w:val="pct15" w:color="auto" w:fill="FFFFFF"/>
         </w:rPr>
-        <w:t>ImportGitLog &lt;URI&gt;</w:t>
+        <w:t xml:space="preserve"> &lt;URI&gt;;</w:t>
       </w:r>
     </w:p>
     <w:p>
@@ -7839,12 +8665,40 @@
           <w:shd w:val="pct15" w:color="auto" w:fill="FFFFFF"/>
         </w:rPr>
       </w:pPr>
+      <w:proofErr w:type="spellStart"/>
       <w:r>
         <w:rPr>
           <w:rFonts w:ascii="Consolas" w:hAnsi="Consolas" w:cs="Consolas"/>
           <w:szCs w:val="21"/>
           <w:shd w:val="pct15" w:color="auto" w:fill="FFFFFF"/>
         </w:rPr>
+        <w:t>ImportGitLog</w:t>
+      </w:r>
+      <w:proofErr w:type="spellEnd"/>
+      <w:r>
+        <w:rPr>
+          <w:rFonts w:ascii="Consolas" w:hAnsi="Consolas" w:cs="Consolas"/>
+          <w:szCs w:val="21"/>
+          <w:shd w:val="pct15" w:color="auto" w:fill="FFFFFF"/>
+        </w:rPr>
+        <w:t xml:space="preserve"> &lt;URI&gt;</w:t>
+      </w:r>
+    </w:p>
+    <w:p>
+      <w:pPr>
+        <w:rPr>
+          <w:rFonts w:ascii="Consolas" w:hAnsi="Consolas" w:cs="Consolas"/>
+          <w:szCs w:val="21"/>
+          <w:shd w:val="pct15" w:color="auto" w:fill="FFFFFF"/>
+        </w:rPr>
+      </w:pPr>
+      <w:proofErr w:type="spellStart"/>
+      <w:r>
+        <w:rPr>
+          <w:rFonts w:ascii="Consolas" w:hAnsi="Consolas" w:cs="Consolas"/>
+          <w:szCs w:val="21"/>
+          <w:shd w:val="pct15" w:color="auto" w:fill="FFFFFF"/>
+        </w:rPr>
         <w:t>Import</w:t>
       </w:r>
       <w:r>
@@ -7855,6 +8709,7 @@
         </w:rPr>
         <w:t>CodeDir</w:t>
       </w:r>
+      <w:proofErr w:type="spellEnd"/>
       <w:r>
         <w:rPr>
           <w:rFonts w:ascii="Consolas" w:hAnsi="Consolas" w:cs="Consolas"/>
@@ -7872,47 +8727,77 @@
           <w:shd w:val="pct15" w:color="auto" w:fill="FFFFFF"/>
         </w:rPr>
       </w:pPr>
+      <w:proofErr w:type="spellStart"/>
       <w:r>
         <w:rPr>
           <w:rFonts w:ascii="Consolas" w:hAnsi="Consolas" w:cs="Consolas"/>
           <w:szCs w:val="21"/>
           <w:shd w:val="pct15" w:color="auto" w:fill="FFFFFF"/>
         </w:rPr>
-        <w:t>RemoveMbox &lt;URI&gt;;</w:t>
-      </w:r>
-    </w:p>
-    <w:p>
-      <w:pPr>
+        <w:t>RemoveMbox</w:t>
+      </w:r>
+      <w:proofErr w:type="spellEnd"/>
+      <w:r>
         <w:rPr>
           <w:rFonts w:ascii="Consolas" w:hAnsi="Consolas" w:cs="Consolas"/>
           <w:szCs w:val="21"/>
           <w:shd w:val="pct15" w:color="auto" w:fill="FFFFFF"/>
         </w:rPr>
-      </w:pPr>
-      <w:r>
+        <w:t xml:space="preserve"> &lt;URI&gt;;</w:t>
+      </w:r>
+    </w:p>
+    <w:p>
+      <w:pPr>
         <w:rPr>
           <w:rFonts w:ascii="Consolas" w:hAnsi="Consolas" w:cs="Consolas"/>
           <w:szCs w:val="21"/>
           <w:shd w:val="pct15" w:color="auto" w:fill="FFFFFF"/>
         </w:rPr>
-        <w:t>RemoveGitRepository &lt;URI&gt;;</w:t>
-      </w:r>
-    </w:p>
-    <w:p>
-      <w:pPr>
+      </w:pPr>
+      <w:proofErr w:type="spellStart"/>
+      <w:r>
         <w:rPr>
           <w:rFonts w:ascii="Consolas" w:hAnsi="Consolas" w:cs="Consolas"/>
           <w:szCs w:val="21"/>
           <w:shd w:val="pct15" w:color="auto" w:fill="FFFFFF"/>
         </w:rPr>
-      </w:pPr>
+        <w:t>RemoveGitRepository</w:t>
+      </w:r>
+      <w:proofErr w:type="spellEnd"/>
       <w:r>
         <w:rPr>
           <w:rFonts w:ascii="Consolas" w:hAnsi="Consolas" w:cs="Consolas"/>
           <w:szCs w:val="21"/>
           <w:shd w:val="pct15" w:color="auto" w:fill="FFFFFF"/>
         </w:rPr>
-        <w:t>RemoveGitLog &lt;URI&gt;;</w:t>
+        <w:t xml:space="preserve"> &lt;URI&gt;;</w:t>
+      </w:r>
+    </w:p>
+    <w:p>
+      <w:pPr>
+        <w:rPr>
+          <w:rFonts w:ascii="Consolas" w:hAnsi="Consolas" w:cs="Consolas"/>
+          <w:szCs w:val="21"/>
+          <w:shd w:val="pct15" w:color="auto" w:fill="FFFFFF"/>
+        </w:rPr>
+      </w:pPr>
+      <w:proofErr w:type="spellStart"/>
+      <w:r>
+        <w:rPr>
+          <w:rFonts w:ascii="Consolas" w:hAnsi="Consolas" w:cs="Consolas"/>
+          <w:szCs w:val="21"/>
+          <w:shd w:val="pct15" w:color="auto" w:fill="FFFFFF"/>
+        </w:rPr>
+        <w:t>RemoveGitLog</w:t>
+      </w:r>
+      <w:proofErr w:type="spellEnd"/>
+      <w:r>
+        <w:rPr>
+          <w:rFonts w:ascii="Consolas" w:hAnsi="Consolas" w:cs="Consolas"/>
+          <w:szCs w:val="21"/>
+          <w:shd w:val="pct15" w:color="auto" w:fill="FFFFFF"/>
+        </w:rPr>
+        <w:t xml:space="preserve"> &lt;URI&gt;;</w:t>
       </w:r>
     </w:p>
     <w:p>
@@ -7923,6 +8808,7 @@
           <w:shd w:val="pct15" w:color="auto" w:fill="FFFFFF"/>
         </w:rPr>
       </w:pPr>
+      <w:proofErr w:type="spellStart"/>
       <w:r>
         <w:rPr>
           <w:rFonts w:ascii="Consolas" w:hAnsi="Consolas" w:cs="Consolas" w:hint="eastAsia"/>
@@ -7931,6 +8817,7 @@
         </w:rPr>
         <w:t>RemoveCodeDir</w:t>
       </w:r>
+      <w:proofErr w:type="spellEnd"/>
       <w:r>
         <w:rPr>
           <w:rFonts w:ascii="Consolas" w:hAnsi="Consolas" w:cs="Consolas"/>
@@ -8240,6 +9127,7 @@
           <w:szCs w:val="24"/>
         </w:rPr>
       </w:pPr>
+      <w:proofErr w:type="spellStart"/>
       <w:r>
         <w:rPr>
           <w:rFonts w:asciiTheme="majorEastAsia" w:eastAsiaTheme="majorEastAsia" w:hAnsiTheme="majorEastAsia" w:cs="Consolas" w:hint="eastAsia"/>
@@ -8247,7 +9135,17 @@
           <w:sz w:val="24"/>
           <w:szCs w:val="24"/>
         </w:rPr>
-        <w:t>Xtext SDK 2.6.0</w:t>
+        <w:t>Xtext</w:t>
+      </w:r>
+      <w:proofErr w:type="spellEnd"/>
+      <w:r>
+        <w:rPr>
+          <w:rFonts w:asciiTheme="majorEastAsia" w:eastAsiaTheme="majorEastAsia" w:hAnsiTheme="majorEastAsia" w:cs="Consolas" w:hint="eastAsia"/>
+          <w:b/>
+          <w:sz w:val="24"/>
+          <w:szCs w:val="24"/>
+        </w:rPr>
+        <w:t xml:space="preserve"> SDK 2.6.0</w:t>
       </w:r>
     </w:p>
     <w:p>
@@ -8277,6 +9175,7 @@
           <w:szCs w:val="24"/>
         </w:rPr>
       </w:pPr>
+      <w:proofErr w:type="spellStart"/>
       <w:r>
         <w:rPr>
           <w:rFonts w:asciiTheme="majorEastAsia" w:eastAsiaTheme="majorEastAsia" w:hAnsiTheme="majorEastAsia" w:cs="Consolas"/>
@@ -8293,7 +9192,17 @@
           <w:sz w:val="24"/>
           <w:szCs w:val="24"/>
         </w:rPr>
-        <w:t>textでのDSL定義</w:t>
+        <w:t>text</w:t>
+      </w:r>
+      <w:proofErr w:type="spellEnd"/>
+      <w:r>
+        <w:rPr>
+          <w:rFonts w:asciiTheme="majorEastAsia" w:eastAsiaTheme="majorEastAsia" w:hAnsiTheme="majorEastAsia" w:cs="Consolas" w:hint="eastAsia"/>
+          <w:b/>
+          <w:sz w:val="24"/>
+          <w:szCs w:val="24"/>
+        </w:rPr>
+        <w:t>でのDSL定義</w:t>
       </w:r>
     </w:p>
     <w:p>
@@ -8421,6 +9330,7 @@
           <w:szCs w:val="24"/>
         </w:rPr>
       </w:pPr>
+      <w:proofErr w:type="spellStart"/>
       <w:r>
         <w:rPr>
           <w:rFonts w:asciiTheme="majorEastAsia" w:eastAsiaTheme="majorEastAsia" w:hAnsiTheme="majorEastAsia" w:cs="Consolas"/>
@@ -8429,6 +9339,7 @@
         </w:rPr>
         <w:t>Method.invoke</w:t>
       </w:r>
+      <w:proofErr w:type="spellEnd"/>
       <w:r>
         <w:rPr>
           <w:rFonts w:asciiTheme="majorEastAsia" w:eastAsiaTheme="majorEastAsia" w:hAnsiTheme="majorEastAsia" w:cs="Consolas" w:hint="eastAsia"/>
@@ -8500,13 +9411,23 @@
           <w:szCs w:val="24"/>
         </w:rPr>
       </w:pPr>
+      <w:proofErr w:type="spellStart"/>
       <w:r>
         <w:rPr>
           <w:rFonts w:ascii="Monaco" w:hAnsi="Monaco"/>
           <w:sz w:val="20"/>
           <w:szCs w:val="20"/>
         </w:rPr>
-        <w:t>parallelStream()</w:t>
+        <w:t>parallelStream</w:t>
+      </w:r>
+      <w:proofErr w:type="spellEnd"/>
+      <w:r>
+        <w:rPr>
+          <w:rFonts w:ascii="Monaco" w:hAnsi="Monaco"/>
+          <w:sz w:val="20"/>
+          <w:szCs w:val="20"/>
+        </w:rPr>
+        <w:t>()</w:t>
       </w:r>
       <w:r>
         <w:rPr>
@@ -8634,6 +9555,7 @@
         </w:rPr>
         <w:t xml:space="preserve"> </w:t>
       </w:r>
+      <w:proofErr w:type="spellStart"/>
       <w:r>
         <w:rPr>
           <w:rFonts w:ascii="Monaco" w:eastAsia="ＭＳ Ｐゴシック" w:hAnsi="Monaco" w:cs="ＭＳ Ｐゴシック"/>
@@ -8664,6 +9586,7 @@
         </w:rPr>
         <w:t>asList</w:t>
       </w:r>
+      <w:proofErr w:type="spellEnd"/>
       <w:r>
         <w:rPr>
           <w:rFonts w:ascii="Monaco" w:eastAsia="ＭＳ Ｐゴシック" w:hAnsi="Monaco" w:cs="ＭＳ Ｐゴシック"/>
@@ -8880,6 +9803,7 @@
           <w:szCs w:val="18"/>
         </w:rPr>
       </w:pPr>
+      <w:proofErr w:type="spellStart"/>
       <w:r>
         <w:rPr>
           <w:rFonts w:ascii="Monaco" w:eastAsia="ＭＳ Ｐゴシック" w:hAnsi="Monaco" w:cs="ＭＳ Ｐゴシック"/>
@@ -8910,6 +9834,7 @@
         </w:rPr>
         <w:t>parallelStream</w:t>
       </w:r>
+      <w:proofErr w:type="spellEnd"/>
       <w:r>
         <w:rPr>
           <w:rFonts w:ascii="Monaco" w:eastAsia="ＭＳ Ｐゴシック" w:hAnsi="Monaco" w:cs="ＭＳ Ｐゴシック"/>
@@ -8920,6 +9845,7 @@
         </w:rPr>
         <w:t>().</w:t>
       </w:r>
+      <w:proofErr w:type="spellStart"/>
       <w:r>
         <w:rPr>
           <w:rFonts w:ascii="Monaco" w:eastAsia="ＭＳ Ｐゴシック" w:hAnsi="Monaco" w:cs="ＭＳ Ｐゴシック"/>
@@ -8930,6 +9856,7 @@
         </w:rPr>
         <w:t>forEach</w:t>
       </w:r>
+      <w:proofErr w:type="spellEnd"/>
       <w:r>
         <w:rPr>
           <w:rFonts w:ascii="Monaco" w:eastAsia="ＭＳ Ｐゴシック" w:hAnsi="Monaco" w:cs="ＭＳ Ｐゴシック"/>
@@ -8970,6 +9897,7 @@
         </w:rPr>
         <w:t xml:space="preserve"> </w:t>
       </w:r>
+      <w:proofErr w:type="spellStart"/>
       <w:r>
         <w:rPr>
           <w:rFonts w:ascii="Monaco" w:eastAsia="ＭＳ Ｐゴシック" w:hAnsi="Monaco" w:cs="ＭＳ Ｐゴシック"/>
@@ -9020,6 +9948,7 @@
         </w:rPr>
         <w:t>println</w:t>
       </w:r>
+      <w:proofErr w:type="spellEnd"/>
       <w:r>
         <w:rPr>
           <w:rFonts w:ascii="Monaco" w:eastAsia="ＭＳ Ｐゴシック" w:hAnsi="Monaco" w:cs="ＭＳ Ｐゴシック"/>
@@ -9038,7 +9967,29 @@
           <w:sz w:val="18"/>
           <w:szCs w:val="18"/>
         </w:rPr>
-        <w:t>"parallelStream: "</w:t>
+        <w:t>"</w:t>
+      </w:r>
+      <w:proofErr w:type="spellStart"/>
+      <w:r>
+        <w:rPr>
+          <w:rFonts w:ascii="Monaco" w:eastAsia="ＭＳ Ｐゴシック" w:hAnsi="Monaco" w:cs="ＭＳ Ｐゴシック"/>
+          <w:color w:val="008800"/>
+          <w:kern w:val="0"/>
+          <w:sz w:val="18"/>
+          <w:szCs w:val="18"/>
+        </w:rPr>
+        <w:t>parallelStream</w:t>
+      </w:r>
+      <w:proofErr w:type="spellEnd"/>
+      <w:r>
+        <w:rPr>
+          <w:rFonts w:ascii="Monaco" w:eastAsia="ＭＳ Ｐゴシック" w:hAnsi="Monaco" w:cs="ＭＳ Ｐゴシック"/>
+          <w:color w:val="008800"/>
+          <w:kern w:val="0"/>
+          <w:sz w:val="18"/>
+          <w:szCs w:val="18"/>
+        </w:rPr>
+        <w:t>: "</w:t>
       </w:r>
       <w:r>
         <w:rPr>
@@ -11544,7 +12495,7 @@
 </file>
 
 <file path=customXml/itemProps1.xml><?xml version="1.0" encoding="utf-8"?>
-<ds:datastoreItem xmlns:ds="http://schemas.openxmlformats.org/officeDocument/2006/customXml" ds:itemID="{FA6C5B53-BDA2-43ED-A2FC-8DF5E1915A03}">
+<ds:datastoreItem xmlns:ds="http://schemas.openxmlformats.org/officeDocument/2006/customXml" ds:itemID="{9A74D3AE-85DB-49BC-AA80-BEBB3E580031}">
   <ds:schemaRefs>
     <ds:schemaRef ds:uri="http://schemas.openxmlformats.org/officeDocument/2006/bibliography"/>
   </ds:schemaRefs>

</xml_diff>

<commit_message>
Modify Doc. Change output method.
</commit_message>
<xml_diff>
--- a/doc/Argyle仕様書.docx
+++ b/doc/Argyle仕様書.docx
@@ -95,7 +95,7 @@
           <w:rFonts w:ascii="Ricty" w:eastAsia="Ricty" w:hAnsi="Ricty" w:hint="eastAsia"/>
           <w:sz w:val="32"/>
         </w:rPr>
-        <w:t>0.1</w:t>
+        <w:t>0.2</w:t>
       </w:r>
     </w:p>
     <w:p>
@@ -493,6 +493,154 @@
           </w:p>
         </w:tc>
       </w:tr>
+      <w:tr>
+        <w:tc>
+          <w:tcPr>
+            <w:tcW w:w="958" w:type="dxa"/>
+            <w:tcBorders>
+              <w:top w:val="single" w:sz="4" w:space="0" w:color="auto"/>
+              <w:left w:val="single" w:sz="4" w:space="0" w:color="auto"/>
+              <w:bottom w:val="single" w:sz="4" w:space="0" w:color="auto"/>
+              <w:right w:val="single" w:sz="4" w:space="0" w:color="auto"/>
+            </w:tcBorders>
+          </w:tcPr>
+          <w:p>
+            <w:r>
+              <w:rPr>
+                <w:rFonts w:hint="eastAsia"/>
+              </w:rPr>
+              <w:t>0.2</w:t>
+            </w:r>
+          </w:p>
+        </w:tc>
+        <w:tc>
+          <w:tcPr>
+            <w:tcW w:w="1276" w:type="dxa"/>
+            <w:tcBorders>
+              <w:top w:val="single" w:sz="4" w:space="0" w:color="auto"/>
+              <w:left w:val="single" w:sz="4" w:space="0" w:color="auto"/>
+              <w:bottom w:val="single" w:sz="4" w:space="0" w:color="auto"/>
+              <w:right w:val="single" w:sz="4" w:space="0" w:color="auto"/>
+            </w:tcBorders>
+          </w:tcPr>
+          <w:p>
+            <w:r>
+              <w:t>201</w:t>
+            </w:r>
+            <w:r>
+              <w:rPr>
+                <w:rFonts w:hint="eastAsia"/>
+              </w:rPr>
+              <w:t>5</w:t>
+            </w:r>
+            <w:r>
+              <w:t>/0</w:t>
+            </w:r>
+            <w:r>
+              <w:rPr>
+                <w:rFonts w:hint="eastAsia"/>
+              </w:rPr>
+              <w:t>2</w:t>
+            </w:r>
+            <w:r>
+              <w:t>/2</w:t>
+            </w:r>
+            <w:r>
+              <w:rPr>
+                <w:rFonts w:hint="eastAsia"/>
+              </w:rPr>
+              <w:t>4</w:t>
+            </w:r>
+            <w:r>
+              <w:br/>
+              <w:t>(</w:t>
+            </w:r>
+            <w:r>
+              <w:rPr>
+                <w:rFonts w:hint="eastAsia"/>
+              </w:rPr>
+              <w:t>艾迪</w:t>
+            </w:r>
+            <w:r>
+              <w:t>)</w:t>
+            </w:r>
+          </w:p>
+        </w:tc>
+        <w:tc>
+          <w:tcPr>
+            <w:tcW w:w="3117" w:type="dxa"/>
+            <w:tcBorders>
+              <w:top w:val="single" w:sz="4" w:space="0" w:color="auto"/>
+              <w:left w:val="single" w:sz="4" w:space="0" w:color="auto"/>
+              <w:bottom w:val="single" w:sz="4" w:space="0" w:color="auto"/>
+              <w:right w:val="single" w:sz="4" w:space="0" w:color="auto"/>
+            </w:tcBorders>
+          </w:tcPr>
+          <w:p>
+            <w:pPr>
+              <w:rPr>
+                <w:rFonts w:hint="eastAsia"/>
+              </w:rPr>
+            </w:pPr>
+            <w:r>
+              <w:rPr>
+                <w:rFonts w:hint="eastAsia"/>
+              </w:rPr>
+              <w:t>Argyle</w:t>
+            </w:r>
+            <w:r>
+              <w:rPr>
+                <w:rFonts w:hint="eastAsia"/>
+              </w:rPr>
+              <w:t>内部仕様</w:t>
+            </w:r>
+            <w:r>
+              <w:rPr>
+                <w:rFonts w:hint="eastAsia"/>
+              </w:rPr>
+              <w:t>追加</w:t>
+            </w:r>
+          </w:p>
+          <w:p/>
+        </w:tc>
+        <w:tc>
+          <w:tcPr>
+            <w:tcW w:w="1842" w:type="dxa"/>
+            <w:tcBorders>
+              <w:top w:val="single" w:sz="4" w:space="0" w:color="auto"/>
+              <w:left w:val="single" w:sz="4" w:space="0" w:color="auto"/>
+              <w:bottom w:val="single" w:sz="4" w:space="0" w:color="auto"/>
+              <w:right w:val="single" w:sz="4" w:space="0" w:color="auto"/>
+            </w:tcBorders>
+          </w:tcPr>
+          <w:p>
+            <w:r>
+              <w:rPr>
+                <w:rFonts w:hint="eastAsia"/>
+              </w:rPr>
+              <w:t>他の開発者に全体が分かるよう</w:t>
+            </w:r>
+          </w:p>
+        </w:tc>
+        <w:tc>
+          <w:tcPr>
+            <w:tcW w:w="2304" w:type="dxa"/>
+            <w:tcBorders>
+              <w:top w:val="single" w:sz="4" w:space="0" w:color="auto"/>
+              <w:left w:val="single" w:sz="4" w:space="0" w:color="auto"/>
+              <w:bottom w:val="single" w:sz="4" w:space="0" w:color="auto"/>
+              <w:right w:val="single" w:sz="4" w:space="0" w:color="auto"/>
+            </w:tcBorders>
+          </w:tcPr>
+          <w:p>
+            <w:pPr>
+              <w:rPr>
+                <w:rFonts w:hint="eastAsia"/>
+              </w:rPr>
+            </w:pPr>
+          </w:p>
+        </w:tc>
+      </w:tr>
     </w:tbl>
     <w:p>
       <w:pPr>
@@ -6008,7 +6156,7 @@
         <w:tblLook w:val="04A0" w:firstRow="1" w:lastRow="0" w:firstColumn="1" w:lastColumn="0" w:noHBand="0" w:noVBand="1"/>
       </w:tblPr>
       <w:tblGrid>
-        <w:gridCol w:w="9718"/>
+        <w:gridCol w:w="10002"/>
       </w:tblGrid>
       <w:tr>
         <w:tc>
@@ -8566,6 +8714,14 @@
         </w:rPr>
         <w:t>結果出力</w:t>
       </w:r>
+      <w:r>
+        <w:rPr>
+          <w:rFonts w:asciiTheme="majorEastAsia" w:eastAsiaTheme="majorEastAsia" w:hAnsiTheme="majorEastAsia" w:hint="eastAsia"/>
+          <w:b/>
+          <w:sz w:val="28"/>
+        </w:rPr>
+        <w:t>パス設定</w:t>
+      </w:r>
     </w:p>
     <w:p>
       <w:pPr>
@@ -8581,6 +8737,14 @@
         </w:rPr>
         <w:t>Output &lt;URI&gt;;</w:t>
       </w:r>
+    </w:p>
+    <w:p>
+      <w:pPr>
+        <w:rPr>
+          <w:rFonts w:ascii="Consolas" w:hAnsi="Consolas" w:cs="Consolas" w:hint="eastAsia"/>
+          <w:shd w:val="pct15" w:color="auto" w:fill="FFFFFF"/>
+        </w:rPr>
+      </w:pPr>
     </w:p>
     <w:p>
       <w:pPr>
@@ -8895,6 +9059,49 @@
     <w:p>
       <w:pPr>
         <w:rPr>
+          <w:rFonts w:asciiTheme="majorEastAsia" w:eastAsiaTheme="majorEastAsia" w:hAnsiTheme="majorEastAsia" w:cs="Consolas" w:hint="eastAsia"/>
+          <w:sz w:val="22"/>
+        </w:rPr>
+      </w:pPr>
+      <w:r>
+        <w:rPr>
+          <w:rFonts w:asciiTheme="majorEastAsia" w:eastAsiaTheme="majorEastAsia" w:hAnsiTheme="majorEastAsia" w:cs="Consolas" w:hint="eastAsia"/>
+          <w:sz w:val="22"/>
+        </w:rPr>
+        <w:t>Version1.0では，</w:t>
+      </w:r>
+      <w:r>
+        <w:rPr>
+          <w:rFonts w:asciiTheme="majorEastAsia" w:eastAsiaTheme="majorEastAsia" w:hAnsiTheme="majorEastAsia" w:cs="Consolas" w:hint="eastAsia"/>
+          <w:sz w:val="22"/>
+        </w:rPr>
+        <w:t>ローカル環境の</w:t>
+      </w:r>
+      <w:r>
+        <w:rPr>
+          <w:rFonts w:asciiTheme="majorEastAsia" w:eastAsiaTheme="majorEastAsia" w:hAnsiTheme="majorEastAsia" w:cs="Consolas" w:hint="eastAsia"/>
+          <w:sz w:val="22"/>
+        </w:rPr>
+        <w:t>Eclipse上で</w:t>
+      </w:r>
+      <w:r>
+        <w:rPr>
+          <w:rFonts w:asciiTheme="majorEastAsia" w:eastAsiaTheme="majorEastAsia" w:hAnsiTheme="majorEastAsia" w:cs="Consolas" w:hint="eastAsia"/>
+          <w:sz w:val="22"/>
+        </w:rPr>
+        <w:t>DSLのコードを作成し，</w:t>
+      </w:r>
+      <w:r>
+        <w:rPr>
+          <w:rFonts w:asciiTheme="majorEastAsia" w:eastAsiaTheme="majorEastAsia" w:hAnsiTheme="majorEastAsia" w:cs="Consolas" w:hint="eastAsia"/>
+          <w:sz w:val="22"/>
+        </w:rPr>
+        <w:t>動くようにする。</w:t>
+      </w:r>
+    </w:p>
+    <w:p>
+      <w:pPr>
+        <w:rPr>
           <w:rFonts w:asciiTheme="majorEastAsia" w:eastAsiaTheme="majorEastAsia" w:hAnsiTheme="majorEastAsia" w:cs="Consolas"/>
           <w:sz w:val="22"/>
         </w:rPr>
@@ -8904,28 +9111,7 @@
           <w:rFonts w:asciiTheme="majorEastAsia" w:eastAsiaTheme="majorEastAsia" w:hAnsiTheme="majorEastAsia" w:cs="Consolas" w:hint="eastAsia"/>
           <w:sz w:val="22"/>
         </w:rPr>
-        <w:t>Version1.0では，</w:t>
-      </w:r>
-      <w:r>
-        <w:rPr>
-          <w:rFonts w:asciiTheme="majorEastAsia" w:eastAsiaTheme="majorEastAsia" w:hAnsiTheme="majorEastAsia" w:cs="Consolas" w:hint="eastAsia"/>
-          <w:sz w:val="22"/>
-        </w:rPr>
-        <w:t>ローカル環境の</w:t>
-      </w:r>
-      <w:r>
-        <w:rPr>
-          <w:rFonts w:asciiTheme="majorEastAsia" w:eastAsiaTheme="majorEastAsia" w:hAnsiTheme="majorEastAsia" w:cs="Consolas" w:hint="eastAsia"/>
-          <w:sz w:val="22"/>
-        </w:rPr>
-        <w:t>Eclipse上で</w:t>
-      </w:r>
-      <w:r>
-        <w:rPr>
-          <w:rFonts w:asciiTheme="majorEastAsia" w:eastAsiaTheme="majorEastAsia" w:hAnsiTheme="majorEastAsia" w:cs="Consolas" w:hint="eastAsia"/>
-          <w:sz w:val="22"/>
-        </w:rPr>
-        <w:t>DSLのコードを作成し，</w:t>
+        <w:t>Version1.1は</w:t>
       </w:r>
       <w:r>
         <w:rPr>
@@ -9042,12 +9228,85 @@
         <w:ind w:leftChars="0" w:left="567"/>
         <w:jc w:val="left"/>
         <w:rPr>
+          <w:rFonts w:asciiTheme="majorEastAsia" w:eastAsiaTheme="majorEastAsia" w:hAnsiTheme="majorEastAsia" w:cs="Consolas" w:hint="eastAsia"/>
+          <w:sz w:val="24"/>
+          <w:szCs w:val="24"/>
+        </w:rPr>
+      </w:pPr>
+      <w:r>
+        <w:rPr>
+          <w:rFonts w:asciiTheme="majorEastAsia" w:eastAsiaTheme="majorEastAsia" w:hAnsiTheme="majorEastAsia" w:cs="Consolas"/>
+          <w:sz w:val="24"/>
+          <w:szCs w:val="24"/>
+        </w:rPr>
+        <w:t>Argyle</w:t>
+      </w:r>
+      <w:r>
+        <w:rPr>
+          <w:rFonts w:asciiTheme="majorEastAsia" w:eastAsiaTheme="majorEastAsia" w:hAnsiTheme="majorEastAsia" w:cs="Consolas" w:hint="eastAsia"/>
+          <w:sz w:val="24"/>
+          <w:szCs w:val="24"/>
+        </w:rPr>
+        <w:t>の各DSLは全て同名のメソッドが対応して定義される。ユーザーはあるDSLを書く時、同名のメソッドを実行すると等しい。</w:t>
+      </w:r>
+    </w:p>
+    <w:p>
+      <w:pPr>
+        <w:pStyle w:val="a3"/>
+        <w:tabs>
+          <w:tab w:val="left" w:pos="4590"/>
+        </w:tabs>
+        <w:ind w:leftChars="0" w:left="567"/>
+        <w:jc w:val="left"/>
+        <w:rPr>
           <w:rFonts w:asciiTheme="majorEastAsia" w:eastAsiaTheme="majorEastAsia" w:hAnsiTheme="majorEastAsia" w:cs="Consolas"/>
           <w:b/>
           <w:sz w:val="24"/>
           <w:szCs w:val="24"/>
         </w:rPr>
       </w:pPr>
+      <w:r>
+        <w:rPr>
+          <w:rFonts w:asciiTheme="majorEastAsia" w:eastAsiaTheme="majorEastAsia" w:hAnsiTheme="majorEastAsia" w:cs="Consolas" w:hint="eastAsia"/>
+          <w:sz w:val="24"/>
+          <w:szCs w:val="24"/>
+        </w:rPr>
+        <w:t>この設計を実現するために、</w:t>
+      </w:r>
+      <w:r>
+        <w:rPr>
+          <w:rFonts w:asciiTheme="majorEastAsia" w:eastAsiaTheme="majorEastAsia" w:hAnsiTheme="majorEastAsia" w:cs="Consolas" w:hint="eastAsia"/>
+          <w:sz w:val="24"/>
+          <w:szCs w:val="24"/>
+        </w:rPr>
+        <w:t>動的メソッドの呼び出しを採用して、</w:t>
+      </w:r>
+      <w:r>
+        <w:rPr>
+          <w:rFonts w:asciiTheme="majorEastAsia" w:eastAsiaTheme="majorEastAsia" w:hAnsiTheme="majorEastAsia" w:cs="Consolas" w:hint="eastAsia"/>
+          <w:b/>
+          <w:sz w:val="24"/>
+          <w:szCs w:val="24"/>
+        </w:rPr>
+        <w:t>複数のメソッドとパラメータを</w:t>
+      </w:r>
+      <w:r>
+        <w:rPr>
+          <w:rFonts w:asciiTheme="majorEastAsia" w:eastAsiaTheme="majorEastAsia" w:hAnsiTheme="majorEastAsia" w:cs="Consolas" w:hint="eastAsia"/>
+          <w:b/>
+          <w:sz w:val="24"/>
+          <w:szCs w:val="24"/>
+        </w:rPr>
+        <w:t>ディスパッチ</w:t>
+      </w:r>
+      <w:r>
+        <w:rPr>
+          <w:rFonts w:asciiTheme="majorEastAsia" w:eastAsiaTheme="majorEastAsia" w:hAnsiTheme="majorEastAsia" w:cs="Consolas" w:hint="eastAsia"/>
+          <w:sz w:val="24"/>
+          <w:szCs w:val="24"/>
+        </w:rPr>
+        <w:t>している。</w:t>
+      </w:r>
     </w:p>
     <w:p>
       <w:pPr>
@@ -9061,6 +9320,8 @@
           <w:szCs w:val="24"/>
         </w:rPr>
       </w:pPr>
+      <w:bookmarkStart w:id="0" w:name="_GoBack"/>
+      <w:bookmarkEnd w:id="0"/>
     </w:p>
     <w:p>
       <w:pPr>
@@ -9106,16 +9367,28 @@
         </w:rPr>
         <w:t>Eclipse LUNA</w:t>
       </w:r>
-    </w:p>
-    <w:p>
-      <w:pPr>
-        <w:pStyle w:val="a3"/>
+      <w:r>
+        <w:t xml:space="preserve"> </w:t>
+      </w:r>
+      <w:r>
         <w:rPr>
           <w:rFonts w:asciiTheme="majorEastAsia" w:eastAsiaTheme="majorEastAsia" w:hAnsiTheme="majorEastAsia" w:cs="Consolas"/>
           <w:b/>
           <w:sz w:val="24"/>
           <w:szCs w:val="24"/>
         </w:rPr>
+        <w:t>Release 4.4.0</w:t>
+      </w:r>
+    </w:p>
+    <w:p>
+      <w:pPr>
+        <w:pStyle w:val="a3"/>
+        <w:rPr>
+          <w:rFonts w:asciiTheme="majorEastAsia" w:eastAsiaTheme="majorEastAsia" w:hAnsiTheme="majorEastAsia" w:cs="Consolas"/>
+          <w:b/>
+          <w:sz w:val="24"/>
+          <w:szCs w:val="24"/>
+        </w:rPr>
       </w:pPr>
       <w:r>
         <w:rPr>
@@ -9124,20 +9397,66 @@
           <w:sz w:val="24"/>
           <w:szCs w:val="24"/>
         </w:rPr>
-        <w:t>Java 1.8</w:t>
+        <w:t xml:space="preserve">Java </w:t>
+      </w:r>
+      <w:r>
+        <w:rPr>
+          <w:rFonts w:asciiTheme="majorEastAsia" w:eastAsiaTheme="majorEastAsia" w:hAnsiTheme="majorEastAsia" w:cs="Consolas" w:hint="eastAsia"/>
+          <w:b/>
+          <w:sz w:val="24"/>
+          <w:szCs w:val="24"/>
+        </w:rPr>
+        <w:t xml:space="preserve">SDK </w:t>
+      </w:r>
+      <w:r>
+        <w:rPr>
+          <w:rFonts w:asciiTheme="majorEastAsia" w:eastAsiaTheme="majorEastAsia" w:hAnsiTheme="majorEastAsia" w:cs="Consolas" w:hint="eastAsia"/>
+          <w:b/>
+          <w:sz w:val="24"/>
+          <w:szCs w:val="24"/>
+        </w:rPr>
+        <w:t>1.8</w:t>
       </w:r>
     </w:p>
     <w:p>
       <w:pPr>
         <w:pStyle w:val="a3"/>
+        <w:rPr>
+          <w:rFonts w:asciiTheme="majorEastAsia" w:eastAsiaTheme="majorEastAsia" w:hAnsiTheme="majorEastAsia" w:cs="Consolas" w:hint="eastAsia"/>
+          <w:b/>
+          <w:sz w:val="24"/>
+          <w:szCs w:val="24"/>
+        </w:rPr>
+      </w:pPr>
+      <w:r>
+        <w:rPr>
+          <w:rFonts w:asciiTheme="majorEastAsia" w:eastAsiaTheme="majorEastAsia" w:hAnsiTheme="majorEastAsia" w:cs="Consolas" w:hint="eastAsia"/>
+          <w:b/>
+          <w:sz w:val="24"/>
+          <w:szCs w:val="24"/>
+        </w:rPr>
+        <w:t>Xtext SDK 2.6.0</w:t>
+      </w:r>
+    </w:p>
+    <w:p>
+      <w:pPr>
+        <w:pStyle w:val="a3"/>
+        <w:rPr>
+          <w:rFonts w:asciiTheme="majorEastAsia" w:eastAsiaTheme="majorEastAsia" w:hAnsiTheme="majorEastAsia" w:cs="Consolas" w:hint="eastAsia"/>
+          <w:b/>
+          <w:sz w:val="24"/>
+          <w:szCs w:val="24"/>
+        </w:rPr>
+      </w:pPr>
+      <w:r>
         <w:rPr>
           <w:rFonts w:asciiTheme="majorEastAsia" w:eastAsiaTheme="majorEastAsia" w:hAnsiTheme="majorEastAsia" w:cs="Consolas"/>
           <w:b/>
           <w:sz w:val="24"/>
           <w:szCs w:val="24"/>
         </w:rPr>
-      </w:pPr>
-      <w:proofErr w:type="spellStart"/>
+        <w:t>slf</w:t>
+      </w:r>
       <w:r>
         <w:rPr>
           <w:rFonts w:asciiTheme="majorEastAsia" w:eastAsiaTheme="majorEastAsia" w:hAnsiTheme="majorEastAsia" w:cs="Consolas" w:hint="eastAsia"/>
@@ -9145,9 +9464,28 @@
           <w:sz w:val="24"/>
           <w:szCs w:val="24"/>
         </w:rPr>
-        <w:t>Xtext</w:t>
-      </w:r>
-      <w:proofErr w:type="spellEnd"/>
+        <w:t>4j 1.7.9</w:t>
+      </w:r>
+    </w:p>
+    <w:p>
+      <w:pPr>
+        <w:pStyle w:val="a3"/>
+        <w:rPr>
+          <w:rFonts w:asciiTheme="majorEastAsia" w:eastAsiaTheme="majorEastAsia" w:hAnsiTheme="majorEastAsia" w:cs="Consolas"/>
+          <w:b/>
+          <w:sz w:val="24"/>
+          <w:szCs w:val="24"/>
+        </w:rPr>
+      </w:pPr>
+      <w:r>
+        <w:rPr>
+          <w:rFonts w:asciiTheme="majorEastAsia" w:eastAsiaTheme="majorEastAsia" w:hAnsiTheme="majorEastAsia" w:cs="Consolas"/>
+          <w:b/>
+          <w:sz w:val="24"/>
+          <w:szCs w:val="24"/>
+        </w:rPr>
+        <w:t>lombok</w:t>
+      </w:r>
       <w:r>
         <w:rPr>
           <w:rFonts w:asciiTheme="majorEastAsia" w:eastAsiaTheme="majorEastAsia" w:hAnsiTheme="majorEastAsia" w:cs="Consolas" w:hint="eastAsia"/>
@@ -9155,7 +9493,7 @@
           <w:sz w:val="24"/>
           <w:szCs w:val="24"/>
         </w:rPr>
-        <w:t xml:space="preserve"> SDK 2.6.0</w:t>
+        <w:t xml:space="preserve"> 1.14.8</w:t>
       </w:r>
     </w:p>
     <w:p>
@@ -9185,7 +9523,6 @@
           <w:szCs w:val="24"/>
         </w:rPr>
       </w:pPr>
-      <w:proofErr w:type="spellStart"/>
       <w:r>
         <w:rPr>
           <w:rFonts w:asciiTheme="majorEastAsia" w:eastAsiaTheme="majorEastAsia" w:hAnsiTheme="majorEastAsia" w:cs="Consolas"/>
@@ -9202,33 +9539,247 @@
           <w:sz w:val="24"/>
           <w:szCs w:val="24"/>
         </w:rPr>
-        <w:t>text</w:t>
+        <w:t>textでのDSL定義</w:t>
+      </w:r>
+    </w:p>
+    <w:p>
+      <w:pPr>
+        <w:pStyle w:val="a3"/>
+        <w:numPr>
+          <w:ilvl w:val="0"/>
+          <w:numId w:val="18"/>
+        </w:numPr>
+        <w:ind w:leftChars="0" w:left="709" w:hanging="425"/>
+        <w:rPr>
+          <w:rFonts w:asciiTheme="majorEastAsia" w:eastAsiaTheme="majorEastAsia" w:hAnsiTheme="majorEastAsia" w:cs="Consolas" w:hint="eastAsia"/>
+          <w:sz w:val="24"/>
+          <w:szCs w:val="24"/>
+        </w:rPr>
+      </w:pPr>
+      <w:r>
+        <w:rPr>
+          <w:rFonts w:asciiTheme="majorEastAsia" w:eastAsiaTheme="majorEastAsia" w:hAnsiTheme="majorEastAsia" w:cs="Consolas" w:hint="eastAsia"/>
+          <w:sz w:val="24"/>
+          <w:szCs w:val="24"/>
+        </w:rPr>
+        <w:t>エディタ上入力補助が出るよう、かつプログラム側でDSLモデルを取得する時、DSLの全体が分かるように定義する必要がある。</w:t>
+      </w:r>
+    </w:p>
+    <w:p>
+      <w:pPr>
+        <w:pStyle w:val="a3"/>
+        <w:numPr>
+          <w:ilvl w:val="0"/>
+          <w:numId w:val="18"/>
+        </w:numPr>
+        <w:ind w:leftChars="0" w:left="709" w:hanging="425"/>
+        <w:rPr>
+          <w:rFonts w:asciiTheme="majorEastAsia" w:eastAsiaTheme="majorEastAsia" w:hAnsiTheme="majorEastAsia" w:cs="Consolas" w:hint="eastAsia"/>
+          <w:sz w:val="24"/>
+          <w:szCs w:val="24"/>
+        </w:rPr>
+      </w:pPr>
+      <w:r>
+        <w:rPr>
+          <w:rFonts w:asciiTheme="majorEastAsia" w:eastAsiaTheme="majorEastAsia" w:hAnsiTheme="majorEastAsia" w:cs="Consolas" w:hint="eastAsia"/>
+          <w:sz w:val="24"/>
+          <w:szCs w:val="24"/>
+        </w:rPr>
+        <w:t>パラメータの型によって、名前は決まっている</w:t>
+      </w:r>
+    </w:p>
+    <w:p>
+      <w:pPr>
+        <w:pStyle w:val="a3"/>
+        <w:numPr>
+          <w:ilvl w:val="0"/>
+          <w:numId w:val="18"/>
+        </w:numPr>
+        <w:ind w:leftChars="0" w:left="709" w:hanging="425"/>
+        <w:rPr>
+          <w:rFonts w:asciiTheme="majorEastAsia" w:eastAsiaTheme="majorEastAsia" w:hAnsiTheme="majorEastAsia" w:cs="Consolas" w:hint="eastAsia"/>
+          <w:sz w:val="24"/>
+          <w:szCs w:val="24"/>
+        </w:rPr>
+      </w:pPr>
+      <w:r>
+        <w:rPr>
+          <w:rFonts w:asciiTheme="majorEastAsia" w:eastAsiaTheme="majorEastAsia" w:hAnsiTheme="majorEastAsia" w:cs="Consolas" w:hint="eastAsia"/>
+          <w:sz w:val="24"/>
+          <w:szCs w:val="24"/>
+        </w:rPr>
+        <w:t>Importの場合</w:t>
+      </w:r>
+    </w:p>
+    <w:p>
+      <w:pPr>
+        <w:pStyle w:val="a3"/>
+        <w:numPr>
+          <w:ilvl w:val="1"/>
+          <w:numId w:val="18"/>
+        </w:numPr>
+        <w:ind w:leftChars="0" w:left="1134"/>
+        <w:rPr>
+          <w:rFonts w:asciiTheme="majorEastAsia" w:eastAsiaTheme="majorEastAsia" w:hAnsiTheme="majorEastAsia" w:cs="Consolas" w:hint="eastAsia"/>
+          <w:sz w:val="24"/>
+          <w:szCs w:val="24"/>
+        </w:rPr>
+      </w:pPr>
+      <w:proofErr w:type="spellStart"/>
+      <w:r>
+        <w:rPr>
+          <w:rFonts w:asciiTheme="majorEastAsia" w:eastAsiaTheme="majorEastAsia" w:hAnsiTheme="majorEastAsia" w:cs="Consolas"/>
+          <w:sz w:val="24"/>
+          <w:szCs w:val="24"/>
+        </w:rPr>
+        <w:t>importPath</w:t>
       </w:r>
       <w:proofErr w:type="spellEnd"/>
       <w:r>
         <w:rPr>
           <w:rFonts w:asciiTheme="majorEastAsia" w:eastAsiaTheme="majorEastAsia" w:hAnsiTheme="majorEastAsia" w:cs="Consolas" w:hint="eastAsia"/>
-          <w:b/>
-          <w:sz w:val="24"/>
-          <w:szCs w:val="24"/>
-        </w:rPr>
-        <w:t>でのDSL定義</w:t>
+          <w:sz w:val="24"/>
+          <w:szCs w:val="24"/>
+        </w:rPr>
+        <w:t>&lt;</w:t>
+      </w:r>
+      <w:r>
+        <w:rPr>
+          <w:rFonts w:asciiTheme="majorEastAsia" w:eastAsiaTheme="majorEastAsia" w:hAnsiTheme="majorEastAsia" w:cs="Consolas"/>
+          <w:sz w:val="24"/>
+          <w:szCs w:val="24"/>
+        </w:rPr>
+        <w:t>=</w:t>
+      </w:r>
+      <w:r>
+        <w:rPr>
+          <w:rFonts w:asciiTheme="majorEastAsia" w:eastAsiaTheme="majorEastAsia" w:hAnsiTheme="majorEastAsia" w:cs="Consolas" w:hint="eastAsia"/>
+          <w:sz w:val="24"/>
+          <w:szCs w:val="24"/>
+        </w:rPr>
+        <w:t>&gt;</w:t>
+      </w:r>
+      <w:r>
+        <w:rPr>
+          <w:rFonts w:asciiTheme="majorEastAsia" w:eastAsiaTheme="majorEastAsia" w:hAnsiTheme="majorEastAsia" w:cs="Consolas"/>
+          <w:sz w:val="24"/>
+          <w:szCs w:val="24"/>
+        </w:rPr>
+        <w:t>STRING</w:t>
       </w:r>
     </w:p>
     <w:p>
       <w:pPr>
         <w:pStyle w:val="a3"/>
+        <w:numPr>
+          <w:ilvl w:val="0"/>
+          <w:numId w:val="18"/>
+        </w:numPr>
+        <w:ind w:leftChars="0" w:left="709" w:hanging="425"/>
+        <w:rPr>
+          <w:rFonts w:asciiTheme="majorEastAsia" w:eastAsiaTheme="majorEastAsia" w:hAnsiTheme="majorEastAsia" w:cs="Consolas" w:hint="eastAsia"/>
+          <w:sz w:val="24"/>
+          <w:szCs w:val="24"/>
+        </w:rPr>
+      </w:pPr>
+      <w:proofErr w:type="spellStart"/>
+      <w:r>
+        <w:rPr>
+          <w:rFonts w:asciiTheme="majorEastAsia" w:eastAsiaTheme="majorEastAsia" w:hAnsiTheme="majorEastAsia" w:cs="Consolas" w:hint="eastAsia"/>
+          <w:sz w:val="24"/>
+          <w:szCs w:val="24"/>
+        </w:rPr>
+        <w:t>Calc</w:t>
+      </w:r>
+      <w:proofErr w:type="spellEnd"/>
+      <w:r>
+        <w:rPr>
+          <w:rFonts w:asciiTheme="majorEastAsia" w:eastAsiaTheme="majorEastAsia" w:hAnsiTheme="majorEastAsia" w:cs="Consolas" w:hint="eastAsia"/>
+          <w:sz w:val="24"/>
+          <w:szCs w:val="24"/>
+        </w:rPr>
+        <w:t>の場合</w:t>
+      </w:r>
+    </w:p>
+    <w:p>
+      <w:pPr>
+        <w:pStyle w:val="a3"/>
+        <w:numPr>
+          <w:ilvl w:val="1"/>
+          <w:numId w:val="18"/>
+        </w:numPr>
+        <w:ind w:leftChars="0" w:left="1134" w:hanging="425"/>
+        <w:rPr>
+          <w:rFonts w:asciiTheme="majorEastAsia" w:eastAsiaTheme="majorEastAsia" w:hAnsiTheme="majorEastAsia" w:cs="Consolas" w:hint="eastAsia"/>
+          <w:sz w:val="24"/>
+          <w:szCs w:val="24"/>
+        </w:rPr>
+      </w:pPr>
+      <w:r>
         <w:rPr>
           <w:rFonts w:asciiTheme="majorEastAsia" w:eastAsiaTheme="majorEastAsia" w:hAnsiTheme="majorEastAsia" w:cs="Consolas"/>
-          <w:b/>
-          <w:sz w:val="24"/>
-          <w:szCs w:val="24"/>
-        </w:rPr>
-      </w:pPr>
+          <w:sz w:val="24"/>
+          <w:szCs w:val="24"/>
+        </w:rPr>
+        <w:t>size&lt;=&gt;</w:t>
+      </w:r>
+      <w:r>
+        <w:rPr>
+          <w:rFonts w:asciiTheme="majorEastAsia" w:eastAsiaTheme="majorEastAsia" w:hAnsiTheme="majorEastAsia" w:cs="Consolas"/>
+          <w:sz w:val="24"/>
+          <w:szCs w:val="24"/>
+        </w:rPr>
+        <w:t>INT</w:t>
+      </w:r>
     </w:p>
     <w:p>
       <w:pPr>
         <w:pStyle w:val="a3"/>
+        <w:numPr>
+          <w:ilvl w:val="1"/>
+          <w:numId w:val="18"/>
+        </w:numPr>
+        <w:ind w:leftChars="0" w:left="1134" w:hanging="425"/>
+        <w:rPr>
+          <w:rFonts w:asciiTheme="majorEastAsia" w:eastAsiaTheme="majorEastAsia" w:hAnsiTheme="majorEastAsia" w:cs="Consolas" w:hint="eastAsia"/>
+          <w:sz w:val="24"/>
+          <w:szCs w:val="24"/>
+        </w:rPr>
+      </w:pPr>
+      <w:r>
+        <w:rPr>
+          <w:rFonts w:asciiTheme="majorEastAsia" w:eastAsiaTheme="majorEastAsia" w:hAnsiTheme="majorEastAsia" w:cs="Consolas"/>
+          <w:sz w:val="24"/>
+          <w:szCs w:val="24"/>
+        </w:rPr>
+        <w:t>path</w:t>
+      </w:r>
+      <w:r>
+        <w:rPr>
+          <w:rFonts w:asciiTheme="majorEastAsia" w:eastAsiaTheme="majorEastAsia" w:hAnsiTheme="majorEastAsia" w:cs="Consolas" w:hint="eastAsia"/>
+          <w:sz w:val="24"/>
+          <w:szCs w:val="24"/>
+        </w:rPr>
+        <w:t>&lt;=&gt;STRING</w:t>
+      </w:r>
+    </w:p>
+    <w:p>
+      <w:pPr>
+        <w:pStyle w:val="a3"/>
+        <w:numPr>
+          <w:ilvl w:val="1"/>
+          <w:numId w:val="18"/>
+        </w:numPr>
+        <w:ind w:leftChars="0" w:left="1134" w:hanging="425"/>
+        <w:rPr>
+          <w:rFonts w:asciiTheme="majorEastAsia" w:eastAsiaTheme="majorEastAsia" w:hAnsiTheme="majorEastAsia" w:cs="Consolas" w:hint="eastAsia"/>
+          <w:sz w:val="24"/>
+          <w:szCs w:val="24"/>
+        </w:rPr>
+      </w:pPr>
+    </w:p>
+    <w:p>
+      <w:pPr>
         <w:rPr>
           <w:rFonts w:asciiTheme="majorEastAsia" w:eastAsiaTheme="majorEastAsia" w:hAnsiTheme="majorEastAsia" w:cs="Consolas"/>
           <w:b/>
@@ -9260,7 +9811,25 @@
           <w:sz w:val="24"/>
           <w:szCs w:val="24"/>
         </w:rPr>
-        <w:t>複数のオプションのディスパッチ</w:t>
+        <w:t>複数の</w:t>
+      </w:r>
+      <w:r>
+        <w:rPr>
+          <w:rFonts w:asciiTheme="majorEastAsia" w:eastAsiaTheme="majorEastAsia" w:hAnsiTheme="majorEastAsia" w:cs="Consolas" w:hint="eastAsia"/>
+          <w:b/>
+          <w:sz w:val="24"/>
+          <w:szCs w:val="24"/>
+        </w:rPr>
+        <w:t>メソッドとパラメータ</w:t>
+      </w:r>
+      <w:r>
+        <w:rPr>
+          <w:rFonts w:asciiTheme="majorEastAsia" w:eastAsiaTheme="majorEastAsia" w:hAnsiTheme="majorEastAsia" w:cs="Consolas" w:hint="eastAsia"/>
+          <w:b/>
+          <w:sz w:val="24"/>
+          <w:szCs w:val="24"/>
+        </w:rPr>
+        <w:t>のディスパッチ</w:t>
       </w:r>
     </w:p>
     <w:p>
@@ -9343,20 +9912,40 @@
       <w:proofErr w:type="spellStart"/>
       <w:r>
         <w:rPr>
-          <w:rFonts w:asciiTheme="majorEastAsia" w:eastAsiaTheme="majorEastAsia" w:hAnsiTheme="majorEastAsia" w:cs="Consolas"/>
-          <w:sz w:val="24"/>
-          <w:szCs w:val="24"/>
-        </w:rPr>
-        <w:t>Method.invoke</w:t>
+          <w:rFonts w:ascii="Consolas" w:eastAsiaTheme="majorEastAsia" w:hAnsi="Consolas" w:cs="Consolas"/>
+          <w:sz w:val="24"/>
+          <w:szCs w:val="24"/>
+        </w:rPr>
+        <w:t>DataReceiver</w:t>
       </w:r>
       <w:proofErr w:type="spellEnd"/>
       <w:r>
         <w:rPr>
-          <w:rFonts w:asciiTheme="majorEastAsia" w:eastAsiaTheme="majorEastAsia" w:hAnsiTheme="majorEastAsia" w:cs="Consolas" w:hint="eastAsia"/>
-          <w:sz w:val="24"/>
-          <w:szCs w:val="24"/>
-        </w:rPr>
-        <w:t>を使う</w:t>
+          <w:rFonts w:ascii="Consolas" w:eastAsiaTheme="majorEastAsia" w:hAnsi="Consolas" w:cs="Consolas" w:hint="eastAsia"/>
+          <w:sz w:val="24"/>
+          <w:szCs w:val="24"/>
+        </w:rPr>
+        <w:t>の</w:t>
+      </w:r>
+      <w:r>
+        <w:rPr>
+          <w:rFonts w:ascii="Consolas" w:eastAsiaTheme="majorEastAsia" w:hAnsi="Consolas" w:cs="Consolas"/>
+          <w:color w:val="000000"/>
+          <w:kern w:val="0"/>
+          <w:sz w:val="24"/>
+          <w:szCs w:val="24"/>
+        </w:rPr>
+        <w:t xml:space="preserve"> invoke</w:t>
+      </w:r>
+      <w:r>
+        <w:rPr>
+          <w:rFonts w:ascii="Consolas" w:eastAsiaTheme="majorEastAsia" w:hAnsi="Consolas" w:cs="Consolas" w:hint="eastAsia"/>
+          <w:color w:val="000000"/>
+          <w:kern w:val="0"/>
+          <w:sz w:val="24"/>
+          <w:szCs w:val="24"/>
+        </w:rPr>
+        <w:t>メソッドを参照</w:t>
       </w:r>
     </w:p>
     <w:p>
@@ -9366,6 +9955,7 @@
         <w:jc w:val="left"/>
         <w:rPr>
           <w:rFonts w:asciiTheme="majorEastAsia" w:eastAsiaTheme="majorEastAsia" w:hAnsiTheme="majorEastAsia" w:cs="Consolas"/>
+          <w:b/>
           <w:sz w:val="24"/>
           <w:szCs w:val="24"/>
         </w:rPr>
@@ -9389,34 +9979,57 @@
       </w:pPr>
       <w:r>
         <w:rPr>
-          <w:rFonts w:ascii="Consolas" w:hAnsi="Consolas" w:cs="Consolas"/>
+          <w:rFonts w:asciiTheme="majorEastAsia" w:eastAsiaTheme="majorEastAsia" w:hAnsiTheme="majorEastAsia" w:cs="Consolas" w:hint="eastAsia"/>
           <w:b/>
           <w:sz w:val="24"/>
           <w:szCs w:val="24"/>
         </w:rPr>
-        <w:t>Parallel</w:t>
-      </w:r>
-      <w:r>
-        <w:rPr>
-          <w:rFonts w:ascii="Consolas" w:hAnsi="Consolas" w:cs="Consolas" w:hint="eastAsia"/>
-          <w:b/>
-          <w:sz w:val="24"/>
-          <w:szCs w:val="24"/>
-        </w:rPr>
-        <w:t>（並列）処理</w:t>
+        <w:t>新しいツールや機能の追加時に，DSLの拡張及びラッピング</w:t>
       </w:r>
     </w:p>
     <w:p>
       <w:pPr>
         <w:pStyle w:val="a3"/>
-        <w:tabs>
-          <w:tab w:val="left" w:pos="6105"/>
-        </w:tabs>
-        <w:ind w:leftChars="0" w:left="567"/>
+        <w:numPr>
+          <w:ilvl w:val="1"/>
+          <w:numId w:val="8"/>
+        </w:numPr>
+        <w:ind w:leftChars="0"/>
         <w:jc w:val="left"/>
         <w:rPr>
-          <w:rFonts w:ascii="Consolas" w:hAnsi="Consolas" w:cs="Consolas"/>
-          <w:b/>
+          <w:rFonts w:asciiTheme="majorEastAsia" w:eastAsiaTheme="majorEastAsia" w:hAnsiTheme="majorEastAsia" w:cs="Consolas"/>
+          <w:sz w:val="24"/>
+          <w:szCs w:val="24"/>
+        </w:rPr>
+      </w:pPr>
+      <w:r>
+        <w:rPr>
+          <w:rFonts w:asciiTheme="majorEastAsia" w:eastAsiaTheme="majorEastAsia" w:hAnsiTheme="majorEastAsia" w:cs="Consolas"/>
+          <w:sz w:val="24"/>
+          <w:szCs w:val="24"/>
+        </w:rPr>
+        <w:t>X</w:t>
+      </w:r>
+      <w:r>
+        <w:rPr>
+          <w:rFonts w:asciiTheme="majorEastAsia" w:eastAsiaTheme="majorEastAsia" w:hAnsiTheme="majorEastAsia" w:cs="Consolas" w:hint="eastAsia"/>
+          <w:sz w:val="24"/>
+          <w:szCs w:val="24"/>
+        </w:rPr>
+        <w:t>textファイル内でDSL定義追加</w:t>
+      </w:r>
+    </w:p>
+    <w:p>
+      <w:pPr>
+        <w:pStyle w:val="a3"/>
+        <w:numPr>
+          <w:ilvl w:val="1"/>
+          <w:numId w:val="8"/>
+        </w:numPr>
+        <w:ind w:leftChars="0"/>
+        <w:jc w:val="left"/>
+        <w:rPr>
+          <w:rFonts w:asciiTheme="majorEastAsia" w:eastAsiaTheme="majorEastAsia" w:hAnsiTheme="majorEastAsia" w:cs="Consolas" w:hint="eastAsia"/>
           <w:sz w:val="24"/>
           <w:szCs w:val="24"/>
         </w:rPr>
@@ -9424,638 +10037,552 @@
       <w:proofErr w:type="spellStart"/>
       <w:r>
         <w:rPr>
-          <w:rFonts w:ascii="Monaco" w:hAnsi="Monaco"/>
-          <w:sz w:val="20"/>
-          <w:szCs w:val="20"/>
-        </w:rPr>
-        <w:t>parallelStream</w:t>
+          <w:rFonts w:ascii="Consolas" w:eastAsiaTheme="majorEastAsia" w:hAnsi="Consolas" w:cs="Consolas"/>
+          <w:sz w:val="24"/>
+          <w:szCs w:val="24"/>
+        </w:rPr>
+        <w:t>ArgyleMethodList</w:t>
       </w:r>
       <w:proofErr w:type="spellEnd"/>
       <w:r>
         <w:rPr>
-          <w:rFonts w:ascii="Monaco" w:hAnsi="Monaco"/>
-          <w:sz w:val="20"/>
-          <w:szCs w:val="20"/>
-        </w:rPr>
-        <w:t>()</w:t>
-      </w:r>
-      <w:r>
-        <w:rPr>
-          <w:rFonts w:ascii="Consolas" w:hAnsi="Consolas" w:cs="Consolas" w:hint="eastAsia"/>
-          <w:b/>
-          <w:sz w:val="24"/>
-          <w:szCs w:val="24"/>
-        </w:rPr>
-        <w:t>を使う．</w:t>
+          <w:rFonts w:asciiTheme="majorEastAsia" w:eastAsiaTheme="majorEastAsia" w:hAnsiTheme="majorEastAsia" w:cs="Consolas" w:hint="eastAsia"/>
+          <w:sz w:val="24"/>
+          <w:szCs w:val="24"/>
+        </w:rPr>
+        <w:t>クラス内に新しいメソッドを作成（名前はDSLで定義したと同じ）@</w:t>
+      </w:r>
+      <w:proofErr w:type="spellStart"/>
+      <w:r>
+        <w:rPr>
+          <w:rFonts w:asciiTheme="majorEastAsia" w:eastAsiaTheme="majorEastAsia" w:hAnsiTheme="majorEastAsia" w:cs="Consolas" w:hint="eastAsia"/>
+          <w:sz w:val="24"/>
+          <w:szCs w:val="24"/>
+        </w:rPr>
+        <w:t>Agl</w:t>
+      </w:r>
+      <w:proofErr w:type="spellEnd"/>
+      <w:r>
+        <w:rPr>
+          <w:rFonts w:asciiTheme="majorEastAsia" w:eastAsiaTheme="majorEastAsia" w:hAnsiTheme="majorEastAsia" w:cs="Consolas" w:hint="eastAsia"/>
+          <w:sz w:val="24"/>
+          <w:szCs w:val="24"/>
+        </w:rPr>
+        <w:t>アノテーションをつける．処理内容をここで書く．</w:t>
       </w:r>
     </w:p>
     <w:p>
       <w:pPr>
         <w:pStyle w:val="a3"/>
-        <w:tabs>
-          <w:tab w:val="left" w:pos="6105"/>
-        </w:tabs>
-        <w:ind w:leftChars="0" w:left="567"/>
+        <w:numPr>
+          <w:ilvl w:val="1"/>
+          <w:numId w:val="8"/>
+        </w:numPr>
+        <w:ind w:leftChars="0"/>
         <w:jc w:val="left"/>
         <w:rPr>
-          <w:rFonts w:ascii="Consolas" w:hAnsi="Consolas" w:cs="Consolas"/>
-          <w:b/>
-          <w:sz w:val="24"/>
-          <w:szCs w:val="24"/>
-        </w:rPr>
-      </w:pPr>
-      <w:r>
-        <w:rPr>
-          <w:rFonts w:ascii="Consolas" w:hAnsi="Consolas" w:cs="Consolas" w:hint="eastAsia"/>
-          <w:b/>
-          <w:sz w:val="24"/>
-          <w:szCs w:val="24"/>
-        </w:rPr>
-        <w:t>例：</w:t>
-      </w:r>
-    </w:p>
-    <w:p>
-      <w:pPr>
-        <w:widowControl/>
+          <w:rFonts w:asciiTheme="majorEastAsia" w:eastAsiaTheme="majorEastAsia" w:hAnsiTheme="majorEastAsia" w:cs="Consolas" w:hint="eastAsia"/>
+          <w:sz w:val="24"/>
+          <w:szCs w:val="24"/>
+        </w:rPr>
+      </w:pPr>
+      <w:r>
+        <w:rPr>
+          <w:rFonts w:asciiTheme="majorEastAsia" w:eastAsiaTheme="majorEastAsia" w:hAnsiTheme="majorEastAsia" w:cs="Consolas" w:hint="eastAsia"/>
+          <w:sz w:val="24"/>
+          <w:szCs w:val="24"/>
+        </w:rPr>
+        <w:t>結果出力するために、新しい</w:t>
+      </w:r>
+      <w:proofErr w:type="spellStart"/>
+      <w:r>
+        <w:rPr>
+          <w:rFonts w:ascii="Consolas" w:eastAsiaTheme="majorEastAsia" w:hAnsi="Consolas" w:cs="Consolas"/>
+          <w:sz w:val="24"/>
+          <w:szCs w:val="24"/>
+        </w:rPr>
+        <w:t>XXXDataReceiver</w:t>
+      </w:r>
+      <w:proofErr w:type="spellEnd"/>
+      <w:r>
+        <w:rPr>
+          <w:rFonts w:asciiTheme="majorEastAsia" w:eastAsiaTheme="majorEastAsia" w:hAnsiTheme="majorEastAsia" w:cs="Consolas" w:hint="eastAsia"/>
+          <w:sz w:val="24"/>
+          <w:szCs w:val="24"/>
+        </w:rPr>
+        <w:t>を作成し（Singletonパターンを使う）、ツール名が分かるように</w:t>
+      </w:r>
+      <w:r>
+        <w:rPr>
+          <w:rFonts w:asciiTheme="majorEastAsia" w:eastAsiaTheme="majorEastAsia" w:hAnsiTheme="majorEastAsia" w:cs="Consolas" w:hint="eastAsia"/>
+          <w:sz w:val="24"/>
+          <w:szCs w:val="24"/>
+        </w:rPr>
+        <w:t>XXXを名付ける</w:t>
+      </w:r>
+      <w:r>
+        <w:rPr>
+          <w:rFonts w:asciiTheme="majorEastAsia" w:eastAsiaTheme="majorEastAsia" w:hAnsiTheme="majorEastAsia" w:cs="Consolas" w:hint="eastAsia"/>
+          <w:sz w:val="24"/>
+          <w:szCs w:val="24"/>
+        </w:rPr>
+        <w:t>。</w:t>
+      </w:r>
+      <w:proofErr w:type="spellStart"/>
+      <w:r>
+        <w:rPr>
+          <w:rFonts w:ascii="Consolas" w:eastAsiaTheme="majorEastAsia" w:hAnsi="Consolas" w:cs="Consolas"/>
+          <w:sz w:val="24"/>
+          <w:szCs w:val="24"/>
+        </w:rPr>
+        <w:t>DataReceiver</w:t>
+      </w:r>
+      <w:proofErr w:type="spellEnd"/>
+      <w:r>
+        <w:rPr>
+          <w:rFonts w:asciiTheme="majorEastAsia" w:eastAsiaTheme="majorEastAsia" w:hAnsiTheme="majorEastAsia" w:cs="Consolas" w:hint="eastAsia"/>
+          <w:sz w:val="24"/>
+          <w:szCs w:val="24"/>
+        </w:rPr>
+        <w:t>クラスを継承すれば、実装すべきメソッド：</w:t>
+      </w:r>
+    </w:p>
+    <w:p>
+      <w:pPr>
+        <w:pStyle w:val="a3"/>
         <w:numPr>
-          <w:ilvl w:val="0"/>
-          <w:numId w:val="15"/>
+          <w:ilvl w:val="2"/>
+          <w:numId w:val="8"/>
         </w:numPr>
-        <w:pBdr>
-          <w:left w:val="single" w:sz="6" w:space="8" w:color="DADADA"/>
-        </w:pBdr>
-        <w:shd w:val="clear" w:color="auto" w:fill="F8F8F8"/>
-        <w:spacing w:before="100" w:beforeAutospacing="1" w:after="100" w:afterAutospacing="1"/>
+        <w:ind w:leftChars="0"/>
         <w:jc w:val="left"/>
         <w:rPr>
-          <w:rFonts w:ascii="Monaco" w:eastAsia="ＭＳ Ｐゴシック" w:hAnsi="Monaco" w:cs="ＭＳ Ｐゴシック"/>
-          <w:color w:val="808080"/>
-          <w:kern w:val="0"/>
-          <w:sz w:val="18"/>
-          <w:szCs w:val="18"/>
-        </w:rPr>
-      </w:pPr>
-      <w:r>
-        <w:rPr>
-          <w:rFonts w:ascii="Monaco" w:eastAsia="ＭＳ Ｐゴシック" w:hAnsi="Monaco" w:cs="ＭＳ Ｐゴシック"/>
-          <w:color w:val="660066"/>
-          <w:kern w:val="0"/>
-          <w:sz w:val="18"/>
-          <w:szCs w:val="18"/>
-        </w:rPr>
-        <w:t>List</w:t>
-      </w:r>
-      <w:r>
-        <w:rPr>
-          <w:rFonts w:ascii="Monaco" w:eastAsia="ＭＳ Ｐゴシック" w:hAnsi="Monaco" w:cs="ＭＳ Ｐゴシック"/>
-          <w:color w:val="666600"/>
-          <w:kern w:val="0"/>
-          <w:sz w:val="18"/>
-          <w:szCs w:val="18"/>
-        </w:rPr>
-        <w:t>&lt;</w:t>
-      </w:r>
-      <w:r>
-        <w:rPr>
-          <w:rFonts w:ascii="Monaco" w:eastAsia="ＭＳ Ｐゴシック" w:hAnsi="Monaco" w:cs="ＭＳ Ｐゴシック"/>
-          <w:color w:val="660066"/>
-          <w:kern w:val="0"/>
-          <w:sz w:val="18"/>
-          <w:szCs w:val="18"/>
-        </w:rPr>
-        <w:t>String</w:t>
-      </w:r>
-      <w:r>
-        <w:rPr>
-          <w:rFonts w:ascii="Monaco" w:eastAsia="ＭＳ Ｐゴシック" w:hAnsi="Monaco" w:cs="ＭＳ Ｐゴシック"/>
-          <w:color w:val="666600"/>
-          <w:kern w:val="0"/>
-          <w:sz w:val="18"/>
-          <w:szCs w:val="18"/>
-        </w:rPr>
-        <w:t>&gt;</w:t>
-      </w:r>
-      <w:r>
-        <w:rPr>
-          <w:rFonts w:ascii="Monaco" w:eastAsia="ＭＳ Ｐゴシック" w:hAnsi="Monaco" w:cs="ＭＳ Ｐゴシック"/>
+          <w:rFonts w:asciiTheme="majorEastAsia" w:eastAsiaTheme="majorEastAsia" w:hAnsiTheme="majorEastAsia" w:cs="Consolas"/>
+          <w:sz w:val="24"/>
+          <w:szCs w:val="24"/>
+        </w:rPr>
+      </w:pPr>
+      <w:proofErr w:type="spellStart"/>
+      <w:r>
+        <w:rPr>
+          <w:rFonts w:ascii="Consolas" w:eastAsiaTheme="majorEastAsia" w:hAnsi="Consolas" w:cs="Consolas"/>
           <w:color w:val="000000"/>
           <w:kern w:val="0"/>
-          <w:sz w:val="18"/>
-          <w:szCs w:val="18"/>
-        </w:rPr>
-        <w:t xml:space="preserve"> list </w:t>
-      </w:r>
-      <w:r>
-        <w:rPr>
-          <w:rFonts w:ascii="Monaco" w:eastAsia="ＭＳ Ｐゴシック" w:hAnsi="Monaco" w:cs="ＭＳ Ｐゴシック"/>
-          <w:color w:val="666600"/>
-          <w:kern w:val="0"/>
-          <w:sz w:val="18"/>
-          <w:szCs w:val="18"/>
-        </w:rPr>
-        <w:t>=</w:t>
-      </w:r>
-      <w:r>
-        <w:rPr>
-          <w:rFonts w:ascii="Monaco" w:eastAsia="ＭＳ Ｐゴシック" w:hAnsi="Monaco" w:cs="ＭＳ Ｐゴシック"/>
+          <w:sz w:val="24"/>
+          <w:szCs w:val="24"/>
+        </w:rPr>
+        <w:t>setParameter</w:t>
+      </w:r>
+      <w:proofErr w:type="spellEnd"/>
+      <w:r>
+        <w:rPr>
+          <w:rFonts w:asciiTheme="majorEastAsia" w:eastAsiaTheme="majorEastAsia" w:hAnsiTheme="majorEastAsia" w:cs="Consolas" w:hint="eastAsia"/>
           <w:color w:val="000000"/>
           <w:kern w:val="0"/>
-          <w:sz w:val="18"/>
-          <w:szCs w:val="18"/>
-        </w:rPr>
-        <w:t xml:space="preserve"> </w:t>
+          <w:sz w:val="24"/>
+          <w:szCs w:val="24"/>
+        </w:rPr>
+        <w:tab/>
       </w:r>
       <w:proofErr w:type="spellStart"/>
       <w:r>
         <w:rPr>
-          <w:rFonts w:ascii="Monaco" w:eastAsia="ＭＳ Ｐゴシック" w:hAnsi="Monaco" w:cs="ＭＳ Ｐゴシック"/>
-          <w:color w:val="660066"/>
-          <w:kern w:val="0"/>
-          <w:sz w:val="18"/>
-          <w:szCs w:val="18"/>
-        </w:rPr>
-        <w:t>Arrays</w:t>
-      </w:r>
-      <w:r>
-        <w:rPr>
-          <w:rFonts w:ascii="Monaco" w:eastAsia="ＭＳ Ｐゴシック" w:hAnsi="Monaco" w:cs="ＭＳ Ｐゴシック"/>
-          <w:color w:val="666600"/>
-          <w:kern w:val="0"/>
-          <w:sz w:val="18"/>
-          <w:szCs w:val="18"/>
-        </w:rPr>
-        <w:t>.</w:t>
-      </w:r>
-      <w:r>
-        <w:rPr>
-          <w:rFonts w:ascii="Monaco" w:eastAsia="ＭＳ Ｐゴシック" w:hAnsi="Monaco" w:cs="ＭＳ Ｐゴシック"/>
+          <w:rFonts w:ascii="Consolas" w:eastAsiaTheme="majorEastAsia" w:hAnsi="Consolas" w:cs="Consolas"/>
           <w:color w:val="000000"/>
           <w:kern w:val="0"/>
-          <w:sz w:val="18"/>
-          <w:szCs w:val="18"/>
-        </w:rPr>
-        <w:t>asList</w:t>
+          <w:sz w:val="24"/>
+          <w:szCs w:val="24"/>
+        </w:rPr>
+        <w:t>XXXDataReceiver</w:t>
       </w:r>
       <w:proofErr w:type="spellEnd"/>
       <w:r>
         <w:rPr>
-          <w:rFonts w:ascii="Monaco" w:eastAsia="ＭＳ Ｐゴシック" w:hAnsi="Monaco" w:cs="ＭＳ Ｐゴシック"/>
-          <w:color w:val="666600"/>
-          <w:kern w:val="0"/>
-          <w:sz w:val="18"/>
-          <w:szCs w:val="18"/>
-        </w:rPr>
-        <w:t>(</w:t>
-      </w:r>
-    </w:p>
-    <w:p>
-      <w:pPr>
-        <w:widowControl/>
-        <w:numPr>
-          <w:ilvl w:val="0"/>
-          <w:numId w:val="15"/>
-        </w:numPr>
-        <w:pBdr>
-          <w:left w:val="single" w:sz="6" w:space="8" w:color="DADADA"/>
-        </w:pBdr>
-        <w:shd w:val="clear" w:color="auto" w:fill="FFFFFF"/>
-        <w:spacing w:before="100" w:beforeAutospacing="1" w:after="100" w:afterAutospacing="1"/>
-        <w:jc w:val="left"/>
-        <w:rPr>
-          <w:rFonts w:ascii="Monaco" w:eastAsia="ＭＳ Ｐゴシック" w:hAnsi="Monaco" w:cs="ＭＳ Ｐゴシック"/>
-          <w:color w:val="808080"/>
-          <w:kern w:val="0"/>
-          <w:sz w:val="18"/>
-          <w:szCs w:val="18"/>
-        </w:rPr>
-      </w:pPr>
-      <w:r>
-        <w:rPr>
-          <w:rFonts w:ascii="Monaco" w:eastAsia="ＭＳ Ｐゴシック" w:hAnsi="Monaco" w:cs="ＭＳ Ｐゴシック"/>
-          <w:color w:val="008800"/>
-          <w:kern w:val="0"/>
-          <w:sz w:val="18"/>
-          <w:szCs w:val="18"/>
-        </w:rPr>
-        <w:t>"list1"</w:t>
-      </w:r>
-      <w:r>
-        <w:rPr>
-          <w:rFonts w:ascii="Monaco" w:eastAsia="ＭＳ Ｐゴシック" w:hAnsi="Monaco" w:cs="ＭＳ Ｐゴシック"/>
-          <w:color w:val="666600"/>
-          <w:kern w:val="0"/>
-          <w:sz w:val="18"/>
-          <w:szCs w:val="18"/>
-        </w:rPr>
-        <w:t>,</w:t>
-      </w:r>
-      <w:r>
-        <w:rPr>
-          <w:rFonts w:ascii="Monaco" w:eastAsia="ＭＳ Ｐゴシック" w:hAnsi="Monaco" w:cs="ＭＳ Ｐゴシック"/>
+          <w:rFonts w:asciiTheme="majorEastAsia" w:eastAsiaTheme="majorEastAsia" w:hAnsiTheme="majorEastAsia" w:cs="Consolas" w:hint="eastAsia"/>
           <w:color w:val="000000"/>
           <w:kern w:val="0"/>
-          <w:sz w:val="18"/>
-          <w:szCs w:val="18"/>
-        </w:rPr>
-        <w:t xml:space="preserve"> </w:t>
-      </w:r>
-      <w:r>
-        <w:rPr>
-          <w:rFonts w:ascii="Monaco" w:eastAsia="ＭＳ Ｐゴシック" w:hAnsi="Monaco" w:cs="ＭＳ Ｐゴシック"/>
-          <w:color w:val="008800"/>
-          <w:kern w:val="0"/>
-          <w:sz w:val="18"/>
-          <w:szCs w:val="18"/>
-        </w:rPr>
-        <w:t>"list2"</w:t>
-      </w:r>
-      <w:r>
-        <w:rPr>
-          <w:rFonts w:ascii="Monaco" w:eastAsia="ＭＳ Ｐゴシック" w:hAnsi="Monaco" w:cs="ＭＳ Ｐゴシック"/>
-          <w:color w:val="666600"/>
-          <w:kern w:val="0"/>
-          <w:sz w:val="18"/>
-          <w:szCs w:val="18"/>
-        </w:rPr>
-        <w:t>,</w:t>
-      </w:r>
-      <w:r>
-        <w:rPr>
-          <w:rFonts w:ascii="Monaco" w:eastAsia="ＭＳ Ｐゴシック" w:hAnsi="Monaco" w:cs="ＭＳ Ｐゴシック"/>
+          <w:sz w:val="24"/>
+          <w:szCs w:val="24"/>
+        </w:rPr>
+        <w:t>内持っているデータを呼び出し側のパラメータ順</w:t>
+      </w:r>
+      <w:r>
+        <w:rPr>
+          <w:rFonts w:asciiTheme="majorEastAsia" w:eastAsiaTheme="majorEastAsia" w:hAnsiTheme="majorEastAsia" w:cs="Consolas" w:hint="eastAsia"/>
           <w:color w:val="000000"/>
           <w:kern w:val="0"/>
-          <w:sz w:val="18"/>
-          <w:szCs w:val="18"/>
-        </w:rPr>
-        <w:t xml:space="preserve"> </w:t>
-      </w:r>
-      <w:r>
-        <w:rPr>
-          <w:rFonts w:ascii="Monaco" w:eastAsia="ＭＳ Ｐゴシック" w:hAnsi="Monaco" w:cs="ＭＳ Ｐゴシック"/>
-          <w:color w:val="008800"/>
-          <w:kern w:val="0"/>
-          <w:sz w:val="18"/>
-          <w:szCs w:val="18"/>
-        </w:rPr>
-        <w:t>"list3"</w:t>
-      </w:r>
-      <w:r>
-        <w:rPr>
-          <w:rFonts w:ascii="Monaco" w:eastAsia="ＭＳ Ｐゴシック" w:hAnsi="Monaco" w:cs="ＭＳ Ｐゴシック"/>
-          <w:color w:val="666600"/>
-          <w:kern w:val="0"/>
-          <w:sz w:val="18"/>
-          <w:szCs w:val="18"/>
-        </w:rPr>
-        <w:t>,</w:t>
-      </w:r>
-      <w:r>
-        <w:rPr>
-          <w:rFonts w:ascii="Monaco" w:eastAsia="ＭＳ Ｐゴシック" w:hAnsi="Monaco" w:cs="ＭＳ Ｐゴシック"/>
+          <w:sz w:val="24"/>
+          <w:szCs w:val="24"/>
+        </w:rPr>
+        <w:lastRenderedPageBreak/>
+        <w:t>番に沿って並べる。</w:t>
+      </w:r>
+    </w:p>
+    <w:p>
+      <w:pPr>
+        <w:pStyle w:val="a3"/>
+        <w:numPr>
+          <w:ilvl w:val="2"/>
+          <w:numId w:val="8"/>
+        </w:numPr>
+        <w:ind w:leftChars="0"/>
+        <w:jc w:val="left"/>
+        <w:rPr>
+          <w:rFonts w:asciiTheme="majorEastAsia" w:eastAsiaTheme="majorEastAsia" w:hAnsiTheme="majorEastAsia" w:cs="Consolas"/>
+          <w:sz w:val="24"/>
+          <w:szCs w:val="24"/>
+        </w:rPr>
+      </w:pPr>
+      <w:r>
+        <w:rPr>
+          <w:rFonts w:ascii="Consolas" w:eastAsiaTheme="majorEastAsia" w:hAnsi="Consolas" w:cs="Consolas"/>
           <w:color w:val="000000"/>
           <w:kern w:val="0"/>
-          <w:sz w:val="18"/>
-          <w:szCs w:val="18"/>
-        </w:rPr>
-        <w:t xml:space="preserve"> </w:t>
-      </w:r>
-      <w:r>
-        <w:rPr>
-          <w:rFonts w:ascii="Monaco" w:eastAsia="ＭＳ Ｐゴシック" w:hAnsi="Monaco" w:cs="ＭＳ Ｐゴシック"/>
-          <w:color w:val="008800"/>
-          <w:kern w:val="0"/>
-          <w:sz w:val="18"/>
-          <w:szCs w:val="18"/>
-        </w:rPr>
-        <w:t>"list4"</w:t>
-      </w:r>
-      <w:r>
-        <w:rPr>
-          <w:rFonts w:ascii="Monaco" w:eastAsia="ＭＳ Ｐゴシック" w:hAnsi="Monaco" w:cs="ＭＳ Ｐゴシック"/>
-          <w:color w:val="666600"/>
-          <w:kern w:val="0"/>
-          <w:sz w:val="18"/>
-          <w:szCs w:val="18"/>
-        </w:rPr>
-        <w:t>,</w:t>
-      </w:r>
-      <w:r>
-        <w:rPr>
-          <w:rFonts w:ascii="Monaco" w:eastAsia="ＭＳ Ｐゴシック" w:hAnsi="Monaco" w:cs="ＭＳ Ｐゴシック"/>
+          <w:sz w:val="24"/>
+          <w:szCs w:val="24"/>
+        </w:rPr>
+        <w:t>invoke</w:t>
+      </w:r>
+      <w:r>
+        <w:rPr>
+          <w:rFonts w:asciiTheme="majorEastAsia" w:eastAsiaTheme="majorEastAsia" w:hAnsiTheme="majorEastAsia" w:cs="Consolas" w:hint="eastAsia"/>
           <w:color w:val="000000"/>
           <w:kern w:val="0"/>
-          <w:sz w:val="18"/>
-          <w:szCs w:val="18"/>
-        </w:rPr>
-        <w:t xml:space="preserve"> </w:t>
-      </w:r>
-      <w:r>
-        <w:rPr>
-          <w:rFonts w:ascii="Monaco" w:eastAsia="ＭＳ Ｐゴシック" w:hAnsi="Monaco" w:cs="ＭＳ Ｐゴシック"/>
-          <w:color w:val="008800"/>
-          <w:kern w:val="0"/>
-          <w:sz w:val="18"/>
-          <w:szCs w:val="18"/>
-        </w:rPr>
-        <w:t>"list5"</w:t>
-      </w:r>
-    </w:p>
-    <w:p>
-      <w:pPr>
-        <w:widowControl/>
-        <w:numPr>
-          <w:ilvl w:val="0"/>
-          <w:numId w:val="15"/>
-        </w:numPr>
-        <w:pBdr>
-          <w:left w:val="single" w:sz="6" w:space="8" w:color="DADADA"/>
-        </w:pBdr>
-        <w:shd w:val="clear" w:color="auto" w:fill="F8F8F8"/>
-        <w:spacing w:before="100" w:beforeAutospacing="1" w:after="100" w:afterAutospacing="1"/>
-        <w:jc w:val="left"/>
-        <w:rPr>
-          <w:rFonts w:ascii="Monaco" w:eastAsia="ＭＳ Ｐゴシック" w:hAnsi="Monaco" w:cs="ＭＳ Ｐゴシック"/>
-          <w:color w:val="808080"/>
-          <w:kern w:val="0"/>
-          <w:sz w:val="18"/>
-          <w:szCs w:val="18"/>
-        </w:rPr>
-      </w:pPr>
-      <w:r>
-        <w:rPr>
-          <w:rFonts w:ascii="Monaco" w:eastAsia="ＭＳ Ｐゴシック" w:hAnsi="Monaco" w:cs="ＭＳ Ｐゴシック"/>
-          <w:color w:val="666600"/>
-          <w:kern w:val="0"/>
-          <w:sz w:val="18"/>
-          <w:szCs w:val="18"/>
-        </w:rPr>
-        <w:t>);</w:t>
-      </w:r>
-    </w:p>
-    <w:p>
-      <w:pPr>
-        <w:widowControl/>
-        <w:numPr>
-          <w:ilvl w:val="0"/>
-          <w:numId w:val="15"/>
-        </w:numPr>
-        <w:pBdr>
-          <w:left w:val="single" w:sz="6" w:space="8" w:color="DADADA"/>
-        </w:pBdr>
-        <w:shd w:val="clear" w:color="auto" w:fill="FFFFFF" w:themeFill="background1"/>
-        <w:spacing w:before="100" w:beforeAutospacing="1" w:after="100" w:afterAutospacing="1"/>
-        <w:jc w:val="left"/>
-        <w:rPr>
-          <w:rFonts w:ascii="Monaco" w:eastAsia="ＭＳ Ｐゴシック" w:hAnsi="Monaco" w:cs="ＭＳ Ｐゴシック"/>
-          <w:color w:val="808080"/>
-          <w:kern w:val="0"/>
-          <w:sz w:val="18"/>
-          <w:szCs w:val="18"/>
-        </w:rPr>
-      </w:pPr>
-      <w:proofErr w:type="spellStart"/>
-      <w:r>
-        <w:rPr>
-          <w:rFonts w:ascii="Monaco" w:eastAsia="ＭＳ Ｐゴシック" w:hAnsi="Monaco" w:cs="ＭＳ Ｐゴシック"/>
+          <w:sz w:val="24"/>
+          <w:szCs w:val="24"/>
+        </w:rPr>
+        <w:tab/>
+      </w:r>
+      <w:r>
+        <w:rPr>
+          <w:rFonts w:asciiTheme="majorEastAsia" w:eastAsiaTheme="majorEastAsia" w:hAnsiTheme="majorEastAsia" w:cs="Consolas" w:hint="eastAsia"/>
           <w:color w:val="000000"/>
           <w:kern w:val="0"/>
-          <w:sz w:val="18"/>
-          <w:szCs w:val="18"/>
-        </w:rPr>
-        <w:t>list</w:t>
-      </w:r>
-      <w:r>
-        <w:rPr>
-          <w:rFonts w:ascii="Monaco" w:eastAsia="ＭＳ Ｐゴシック" w:hAnsi="Monaco" w:cs="ＭＳ Ｐゴシック"/>
-          <w:color w:val="666600"/>
-          <w:kern w:val="0"/>
-          <w:sz w:val="18"/>
-          <w:szCs w:val="18"/>
-        </w:rPr>
-        <w:t>.</w:t>
-      </w:r>
-      <w:r>
-        <w:rPr>
-          <w:rFonts w:ascii="Monaco" w:eastAsia="ＭＳ Ｐゴシック" w:hAnsi="Monaco" w:cs="ＭＳ Ｐゴシック"/>
+          <w:sz w:val="24"/>
+          <w:szCs w:val="24"/>
+        </w:rPr>
+        <w:tab/>
+        <w:t>新しいツールのmainメソッドを呼び出す。引数</w:t>
+      </w:r>
+      <w:r>
+        <w:rPr>
+          <w:rFonts w:ascii="Consolas" w:eastAsiaTheme="majorEastAsia" w:hAnsi="Consolas" w:cs="Consolas"/>
           <w:color w:val="000000"/>
           <w:kern w:val="0"/>
-          <w:sz w:val="18"/>
-          <w:szCs w:val="18"/>
-        </w:rPr>
-        <w:t>parallelStream</w:t>
-      </w:r>
-      <w:proofErr w:type="spellEnd"/>
-      <w:r>
-        <w:rPr>
-          <w:rFonts w:ascii="Monaco" w:eastAsia="ＭＳ Ｐゴシック" w:hAnsi="Monaco" w:cs="ＭＳ Ｐゴシック"/>
-          <w:color w:val="666600"/>
+          <w:sz w:val="22"/>
+          <w:szCs w:val="24"/>
+        </w:rPr>
+        <w:t xml:space="preserve">String[] </w:t>
+      </w:r>
+      <w:r>
+        <w:rPr>
+          <w:rFonts w:ascii="Consolas" w:eastAsiaTheme="majorEastAsia" w:hAnsi="Consolas" w:cs="Consolas"/>
+          <w:color w:val="6A3E3E"/>
           <w:kern w:val="0"/>
-          <w:sz w:val="18"/>
-          <w:szCs w:val="18"/>
-        </w:rPr>
-        <w:t>().</w:t>
-      </w:r>
-      <w:proofErr w:type="spellStart"/>
-      <w:r>
-        <w:rPr>
-          <w:rFonts w:ascii="Monaco" w:eastAsia="ＭＳ Ｐゴシック" w:hAnsi="Monaco" w:cs="ＭＳ Ｐゴシック"/>
+          <w:sz w:val="22"/>
+          <w:szCs w:val="24"/>
+        </w:rPr>
+        <w:t>parameters</w:t>
+      </w:r>
+      <w:r>
+        <w:rPr>
+          <w:rFonts w:asciiTheme="majorEastAsia" w:eastAsiaTheme="majorEastAsia" w:hAnsiTheme="majorEastAsia" w:cs="Consolas" w:hint="eastAsia"/>
+          <w:kern w:val="0"/>
+          <w:sz w:val="24"/>
+          <w:szCs w:val="24"/>
+        </w:rPr>
+        <w:t>を用いて。</w:t>
+      </w:r>
+    </w:p>
+    <w:p>
+      <w:pPr>
+        <w:pStyle w:val="a3"/>
+        <w:numPr>
+          <w:ilvl w:val="2"/>
+          <w:numId w:val="8"/>
+        </w:numPr>
+        <w:ind w:leftChars="0"/>
+        <w:jc w:val="left"/>
+        <w:rPr>
+          <w:rFonts w:asciiTheme="majorEastAsia" w:eastAsiaTheme="majorEastAsia" w:hAnsiTheme="majorEastAsia" w:cs="Consolas"/>
+          <w:sz w:val="24"/>
+          <w:szCs w:val="24"/>
+        </w:rPr>
+      </w:pPr>
+      <w:r>
+        <w:rPr>
+          <w:rFonts w:ascii="Consolas" w:eastAsiaTheme="majorEastAsia" w:hAnsi="Consolas" w:cs="Consolas"/>
           <w:color w:val="000000"/>
           <w:kern w:val="0"/>
-          <w:sz w:val="18"/>
-          <w:szCs w:val="18"/>
-        </w:rPr>
-        <w:t>forEach</w:t>
-      </w:r>
-      <w:proofErr w:type="spellEnd"/>
-      <w:r>
-        <w:rPr>
-          <w:rFonts w:ascii="Monaco" w:eastAsia="ＭＳ Ｐゴシック" w:hAnsi="Monaco" w:cs="ＭＳ Ｐゴシック"/>
-          <w:color w:val="666600"/>
-          <w:kern w:val="0"/>
-          <w:sz w:val="18"/>
-          <w:szCs w:val="18"/>
-        </w:rPr>
-        <w:t>(</w:t>
-      </w:r>
-      <w:r>
-        <w:rPr>
-          <w:rFonts w:ascii="Monaco" w:eastAsia="ＭＳ Ｐゴシック" w:hAnsi="Monaco" w:cs="ＭＳ Ｐゴシック"/>
+          <w:sz w:val="24"/>
+          <w:szCs w:val="24"/>
+        </w:rPr>
+        <w:t>initialize</w:t>
+      </w:r>
+      <w:r>
+        <w:rPr>
+          <w:rFonts w:asciiTheme="majorEastAsia" w:eastAsiaTheme="majorEastAsia" w:hAnsiTheme="majorEastAsia" w:cs="Consolas" w:hint="eastAsia"/>
           <w:color w:val="000000"/>
           <w:kern w:val="0"/>
-          <w:sz w:val="18"/>
-          <w:szCs w:val="18"/>
-        </w:rPr>
-        <w:t xml:space="preserve">e </w:t>
-      </w:r>
-      <w:r>
-        <w:rPr>
-          <w:rFonts w:ascii="Monaco" w:eastAsia="ＭＳ Ｐゴシック" w:hAnsi="Monaco" w:cs="ＭＳ Ｐゴシック"/>
-          <w:color w:val="666600"/>
-          <w:kern w:val="0"/>
-          <w:sz w:val="18"/>
-          <w:szCs w:val="18"/>
-        </w:rPr>
-        <w:t>-&gt;</w:t>
-      </w:r>
-      <w:r>
-        <w:rPr>
-          <w:rFonts w:ascii="Monaco" w:eastAsia="ＭＳ Ｐゴシック" w:hAnsi="Monaco" w:cs="ＭＳ Ｐゴシック"/>
+          <w:sz w:val="24"/>
+          <w:szCs w:val="24"/>
+        </w:rPr>
+        <w:tab/>
+      </w:r>
+      <w:proofErr w:type="spellStart"/>
+      <w:r>
+        <w:rPr>
+          <w:rFonts w:ascii="Consolas" w:eastAsiaTheme="majorEastAsia" w:hAnsi="Consolas" w:cs="Consolas"/>
           <w:color w:val="000000"/>
           <w:kern w:val="0"/>
-          <w:sz w:val="18"/>
-          <w:szCs w:val="18"/>
-        </w:rPr>
-        <w:t xml:space="preserve"> </w:t>
-      </w:r>
-      <w:proofErr w:type="spellStart"/>
-      <w:r>
-        <w:rPr>
-          <w:rFonts w:ascii="Monaco" w:eastAsia="ＭＳ Ｐゴシック" w:hAnsi="Monaco" w:cs="ＭＳ Ｐゴシック"/>
-          <w:color w:val="660066"/>
-          <w:kern w:val="0"/>
-          <w:sz w:val="18"/>
-          <w:szCs w:val="18"/>
-        </w:rPr>
-        <w:t>System</w:t>
-      </w:r>
-      <w:r>
-        <w:rPr>
-          <w:rFonts w:ascii="Monaco" w:eastAsia="ＭＳ Ｐゴシック" w:hAnsi="Monaco" w:cs="ＭＳ Ｐゴシック"/>
-          <w:color w:val="666600"/>
-          <w:kern w:val="0"/>
-          <w:sz w:val="18"/>
-          <w:szCs w:val="18"/>
-        </w:rPr>
-        <w:t>.</w:t>
-      </w:r>
-      <w:r>
-        <w:rPr>
-          <w:rFonts w:ascii="Monaco" w:eastAsia="ＭＳ Ｐゴシック" w:hAnsi="Monaco" w:cs="ＭＳ Ｐゴシック"/>
-          <w:color w:val="154CFC"/>
-          <w:kern w:val="0"/>
-          <w:sz w:val="18"/>
-          <w:szCs w:val="18"/>
-        </w:rPr>
-        <w:t>out</w:t>
-      </w:r>
-      <w:r>
-        <w:rPr>
-          <w:rFonts w:ascii="Monaco" w:eastAsia="ＭＳ Ｐゴシック" w:hAnsi="Monaco" w:cs="ＭＳ Ｐゴシック"/>
-          <w:color w:val="666600"/>
-          <w:kern w:val="0"/>
-          <w:sz w:val="18"/>
-          <w:szCs w:val="18"/>
-        </w:rPr>
-        <w:t>.</w:t>
-      </w:r>
-      <w:r>
-        <w:rPr>
-          <w:rFonts w:ascii="Monaco" w:eastAsia="ＭＳ Ｐゴシック" w:hAnsi="Monaco" w:cs="ＭＳ Ｐゴシック"/>
+          <w:sz w:val="24"/>
+          <w:szCs w:val="24"/>
+        </w:rPr>
+        <w:t>XXXDataReceiver</w:t>
+      </w:r>
+      <w:proofErr w:type="spellEnd"/>
+      <w:r>
+        <w:rPr>
+          <w:rFonts w:asciiTheme="majorEastAsia" w:eastAsiaTheme="majorEastAsia" w:hAnsiTheme="majorEastAsia" w:cs="Consolas" w:hint="eastAsia"/>
           <w:color w:val="000000"/>
           <w:kern w:val="0"/>
-          <w:sz w:val="18"/>
-          <w:szCs w:val="18"/>
-        </w:rPr>
-        <w:t>println</w:t>
+          <w:sz w:val="24"/>
+          <w:szCs w:val="24"/>
+        </w:rPr>
+        <w:t>内のデータを初期化</w:t>
+      </w:r>
+    </w:p>
+    <w:p>
+      <w:pPr>
+        <w:pStyle w:val="a3"/>
+        <w:numPr>
+          <w:ilvl w:val="2"/>
+          <w:numId w:val="8"/>
+        </w:numPr>
+        <w:ind w:leftChars="0"/>
+        <w:jc w:val="left"/>
+        <w:rPr>
+          <w:rFonts w:asciiTheme="majorEastAsia" w:eastAsiaTheme="majorEastAsia" w:hAnsiTheme="majorEastAsia" w:cs="Consolas" w:hint="eastAsia"/>
+          <w:sz w:val="24"/>
+          <w:szCs w:val="24"/>
+        </w:rPr>
+      </w:pPr>
+      <w:proofErr w:type="spellStart"/>
+      <w:r>
+        <w:rPr>
+          <w:rFonts w:ascii="Consolas" w:eastAsiaTheme="majorEastAsia" w:hAnsi="Consolas" w:cs="Consolas"/>
+          <w:sz w:val="24"/>
+          <w:szCs w:val="24"/>
+        </w:rPr>
+        <w:t>canOutput</w:t>
       </w:r>
       <w:proofErr w:type="spellEnd"/>
       <w:r>
         <w:rPr>
-          <w:rFonts w:ascii="Monaco" w:eastAsia="ＭＳ Ｐゴシック" w:hAnsi="Monaco" w:cs="ＭＳ Ｐゴシック"/>
-          <w:color w:val="666600"/>
-          <w:kern w:val="0"/>
-          <w:sz w:val="18"/>
-          <w:szCs w:val="18"/>
-        </w:rPr>
-        <w:t>(</w:t>
-      </w:r>
-      <w:r>
-        <w:rPr>
-          <w:rFonts w:ascii="Monaco" w:eastAsia="ＭＳ Ｐゴシック" w:hAnsi="Monaco" w:cs="ＭＳ Ｐゴシック"/>
-          <w:color w:val="008800"/>
-          <w:kern w:val="0"/>
-          <w:sz w:val="18"/>
-          <w:szCs w:val="18"/>
-        </w:rPr>
-        <w:t>"</w:t>
-      </w:r>
-      <w:proofErr w:type="spellStart"/>
-      <w:r>
-        <w:rPr>
-          <w:rFonts w:ascii="Monaco" w:eastAsia="ＭＳ Ｐゴシック" w:hAnsi="Monaco" w:cs="ＭＳ Ｐゴシック"/>
-          <w:color w:val="008800"/>
-          <w:kern w:val="0"/>
-          <w:sz w:val="18"/>
-          <w:szCs w:val="18"/>
-        </w:rPr>
-        <w:t>parallelStream</w:t>
-      </w:r>
-      <w:proofErr w:type="spellEnd"/>
-      <w:r>
-        <w:rPr>
-          <w:rFonts w:ascii="Monaco" w:eastAsia="ＭＳ Ｐゴシック" w:hAnsi="Monaco" w:cs="ＭＳ Ｐゴシック"/>
-          <w:color w:val="008800"/>
-          <w:kern w:val="0"/>
-          <w:sz w:val="18"/>
-          <w:szCs w:val="18"/>
-        </w:rPr>
-        <w:t>: "</w:t>
-      </w:r>
-      <w:r>
-        <w:rPr>
-          <w:rFonts w:ascii="Monaco" w:eastAsia="ＭＳ Ｐゴシック" w:hAnsi="Monaco" w:cs="ＭＳ Ｐゴシック"/>
+          <w:rFonts w:asciiTheme="majorEastAsia" w:eastAsiaTheme="majorEastAsia" w:hAnsiTheme="majorEastAsia" w:cs="Consolas" w:hint="eastAsia"/>
+          <w:sz w:val="24"/>
+          <w:szCs w:val="24"/>
+        </w:rPr>
+        <w:tab/>
+      </w:r>
+      <w:r>
+        <w:rPr>
+          <w:rFonts w:asciiTheme="majorEastAsia" w:eastAsiaTheme="majorEastAsia" w:hAnsiTheme="majorEastAsia" w:cs="Consolas" w:hint="eastAsia"/>
+          <w:sz w:val="24"/>
+          <w:szCs w:val="24"/>
+        </w:rPr>
+        <w:tab/>
+      </w:r>
+      <w:r>
+        <w:rPr>
+          <w:rFonts w:asciiTheme="majorEastAsia" w:eastAsiaTheme="majorEastAsia" w:hAnsiTheme="majorEastAsia" w:cs="Consolas" w:hint="eastAsia"/>
           <w:color w:val="000000"/>
           <w:kern w:val="0"/>
-          <w:sz w:val="18"/>
-          <w:szCs w:val="18"/>
-        </w:rPr>
-        <w:t xml:space="preserve"> </w:t>
-      </w:r>
-      <w:r>
-        <w:rPr>
-          <w:rFonts w:ascii="Monaco" w:eastAsia="ＭＳ Ｐゴシック" w:hAnsi="Monaco" w:cs="ＭＳ Ｐゴシック"/>
-          <w:color w:val="666600"/>
-          <w:kern w:val="0"/>
-          <w:sz w:val="18"/>
-          <w:szCs w:val="18"/>
-        </w:rPr>
-        <w:t>+</w:t>
-      </w:r>
-      <w:r>
-        <w:rPr>
-          <w:rFonts w:ascii="Monaco" w:eastAsia="ＭＳ Ｐゴシック" w:hAnsi="Monaco" w:cs="ＭＳ Ｐゴシック"/>
+          <w:sz w:val="24"/>
+          <w:szCs w:val="24"/>
+        </w:rPr>
+        <w:t>新しいツールを呼び出し時に、</w:t>
+      </w:r>
+      <w:r>
+        <w:rPr>
+          <w:rFonts w:asciiTheme="majorEastAsia" w:eastAsiaTheme="majorEastAsia" w:hAnsiTheme="majorEastAsia" w:cs="Consolas" w:hint="eastAsia"/>
+          <w:sz w:val="24"/>
+          <w:szCs w:val="24"/>
+        </w:rPr>
+        <w:t>必要なパラメータは全て獲得したかどうかをチェックする。</w:t>
+      </w:r>
+    </w:p>
+    <w:p>
+      <w:pPr>
+        <w:pStyle w:val="a3"/>
+        <w:ind w:leftChars="0"/>
+        <w:jc w:val="left"/>
+        <w:rPr>
+          <w:rFonts w:asciiTheme="majorEastAsia" w:eastAsiaTheme="majorEastAsia" w:hAnsiTheme="majorEastAsia" w:cs="Consolas" w:hint="eastAsia"/>
+          <w:sz w:val="24"/>
+          <w:szCs w:val="24"/>
+        </w:rPr>
+      </w:pPr>
+      <w:r>
+        <w:rPr>
+          <w:rFonts w:asciiTheme="majorEastAsia" w:eastAsiaTheme="majorEastAsia" w:hAnsiTheme="majorEastAsia" w:cs="Consolas" w:hint="eastAsia"/>
+          <w:sz w:val="24"/>
+          <w:szCs w:val="24"/>
+        </w:rPr>
+        <w:t>要求に応じて実装してください。</w:t>
+      </w:r>
+    </w:p>
+    <w:p>
+      <w:pPr>
+        <w:pStyle w:val="a3"/>
+        <w:numPr>
+          <w:ilvl w:val="1"/>
+          <w:numId w:val="8"/>
+        </w:numPr>
+        <w:ind w:leftChars="0"/>
+        <w:jc w:val="left"/>
+        <w:rPr>
+          <w:rFonts w:asciiTheme="majorEastAsia" w:eastAsiaTheme="majorEastAsia" w:hAnsiTheme="majorEastAsia" w:cs="Consolas" w:hint="eastAsia"/>
+          <w:sz w:val="24"/>
+          <w:szCs w:val="24"/>
+        </w:rPr>
+      </w:pPr>
+      <w:r>
+        <w:rPr>
+          <w:rFonts w:asciiTheme="majorEastAsia" w:eastAsiaTheme="majorEastAsia" w:hAnsiTheme="majorEastAsia" w:cs="Consolas" w:hint="eastAsia"/>
+          <w:sz w:val="24"/>
+          <w:szCs w:val="24"/>
+        </w:rPr>
+        <w:t>以上のメソッドを実装すれば、</w:t>
+      </w:r>
+      <w:proofErr w:type="spellStart"/>
+      <w:r>
+        <w:rPr>
+          <w:rFonts w:ascii="Consolas" w:eastAsiaTheme="majorEastAsia" w:hAnsi="Consolas" w:cs="Consolas"/>
+          <w:sz w:val="24"/>
+          <w:szCs w:val="24"/>
+        </w:rPr>
+        <w:t>ArgyleMethodList</w:t>
+      </w:r>
+      <w:proofErr w:type="spellEnd"/>
+      <w:r>
+        <w:rPr>
+          <w:rFonts w:asciiTheme="majorEastAsia" w:eastAsiaTheme="majorEastAsia" w:hAnsiTheme="majorEastAsia" w:cs="Consolas" w:hint="eastAsia"/>
+          <w:sz w:val="24"/>
+          <w:szCs w:val="24"/>
+        </w:rPr>
+        <w:t>クラス</w:t>
+      </w:r>
+      <w:r>
+        <w:rPr>
+          <w:rFonts w:asciiTheme="majorEastAsia" w:eastAsiaTheme="majorEastAsia" w:hAnsiTheme="majorEastAsia" w:cs="Consolas" w:hint="eastAsia"/>
+          <w:sz w:val="24"/>
+          <w:szCs w:val="24"/>
+        </w:rPr>
+        <w:t>内新たに追加したDSLメソッドから</w:t>
+      </w:r>
+      <w:proofErr w:type="spellStart"/>
+      <w:r>
+        <w:rPr>
+          <w:rFonts w:ascii="Consolas" w:eastAsiaTheme="majorEastAsia" w:hAnsi="Consolas" w:cs="Consolas"/>
+          <w:sz w:val="24"/>
+          <w:szCs w:val="24"/>
+        </w:rPr>
+        <w:t>XXX</w:t>
+      </w:r>
+      <w:r>
+        <w:rPr>
+          <w:rFonts w:ascii="Consolas" w:eastAsiaTheme="majorEastAsia" w:hAnsi="Consolas" w:cs="Consolas"/>
+          <w:sz w:val="24"/>
+          <w:szCs w:val="24"/>
+        </w:rPr>
+        <w:t>DataReceiver</w:t>
+      </w:r>
+      <w:proofErr w:type="spellEnd"/>
+      <w:r>
+        <w:rPr>
+          <w:rFonts w:asciiTheme="majorEastAsia" w:eastAsiaTheme="majorEastAsia" w:hAnsiTheme="majorEastAsia" w:cs="Consolas" w:hint="eastAsia"/>
+          <w:sz w:val="24"/>
+          <w:szCs w:val="24"/>
+        </w:rPr>
+        <w:t>クラス内の</w:t>
+      </w:r>
+      <w:r>
+        <w:rPr>
+          <w:rFonts w:ascii="Consolas" w:eastAsiaTheme="majorEastAsia" w:hAnsi="Consolas" w:cs="Consolas"/>
+          <w:sz w:val="24"/>
+          <w:szCs w:val="24"/>
+        </w:rPr>
+        <w:t>execute</w:t>
+      </w:r>
+      <w:r>
+        <w:rPr>
+          <w:rFonts w:asciiTheme="majorEastAsia" w:eastAsiaTheme="majorEastAsia" w:hAnsiTheme="majorEastAsia" w:cs="Consolas" w:hint="eastAsia"/>
+          <w:sz w:val="24"/>
+          <w:szCs w:val="24"/>
+        </w:rPr>
+        <w:t>メソッドを呼び出せば、自動的に</w:t>
+      </w:r>
+      <w:proofErr w:type="spellStart"/>
+      <w:r>
+        <w:rPr>
+          <w:rFonts w:ascii="Consolas" w:eastAsiaTheme="majorEastAsia" w:hAnsi="Consolas" w:cs="Consolas"/>
+          <w:sz w:val="24"/>
+          <w:szCs w:val="24"/>
+        </w:rPr>
+        <w:t>canOutput</w:t>
+      </w:r>
+      <w:proofErr w:type="spellEnd"/>
+      <w:r>
+        <w:rPr>
+          <w:rFonts w:ascii="Consolas" w:eastAsiaTheme="majorEastAsia" w:hAnsi="Consolas" w:cs="Consolas"/>
+          <w:sz w:val="24"/>
+          <w:szCs w:val="24"/>
+        </w:rPr>
+        <w:t>-&gt;</w:t>
+      </w:r>
+      <w:proofErr w:type="spellStart"/>
+      <w:r>
+        <w:rPr>
+          <w:rFonts w:ascii="Consolas" w:eastAsiaTheme="majorEastAsia" w:hAnsi="Consolas" w:cs="Consolas"/>
           <w:color w:val="000000"/>
           <w:kern w:val="0"/>
-          <w:sz w:val="18"/>
-          <w:szCs w:val="18"/>
-        </w:rPr>
-        <w:t xml:space="preserve"> e</w:t>
-      </w:r>
-      <w:r>
-        <w:rPr>
-          <w:rFonts w:ascii="Monaco" w:eastAsia="ＭＳ Ｐゴシック" w:hAnsi="Monaco" w:cs="ＭＳ Ｐゴシック"/>
-          <w:color w:val="666600"/>
+          <w:sz w:val="24"/>
+          <w:szCs w:val="24"/>
+        </w:rPr>
+        <w:t>setParameter</w:t>
+      </w:r>
+      <w:proofErr w:type="spellEnd"/>
+      <w:r>
+        <w:rPr>
+          <w:rFonts w:ascii="Consolas" w:eastAsiaTheme="majorEastAsia" w:hAnsi="Consolas" w:cs="Consolas"/>
+          <w:color w:val="000000"/>
           <w:kern w:val="0"/>
-          <w:sz w:val="18"/>
-          <w:szCs w:val="18"/>
-        </w:rPr>
-        <w:t>));</w:t>
-      </w:r>
-    </w:p>
-    <w:p>
-      <w:pPr>
-        <w:tabs>
-          <w:tab w:val="left" w:pos="6105"/>
-        </w:tabs>
-        <w:ind w:left="720"/>
-        <w:jc w:val="left"/>
-        <w:rPr>
-          <w:rFonts w:ascii="Consolas" w:hAnsi="Consolas" w:cs="Consolas"/>
-          <w:b/>
-          <w:sz w:val="24"/>
-          <w:szCs w:val="24"/>
-        </w:rPr>
-      </w:pPr>
+          <w:sz w:val="24"/>
+          <w:szCs w:val="24"/>
+        </w:rPr>
+        <w:t xml:space="preserve">-&gt; </w:t>
+      </w:r>
+      <w:r>
+        <w:rPr>
+          <w:rFonts w:ascii="Consolas" w:eastAsiaTheme="majorEastAsia" w:hAnsi="Consolas" w:cs="Consolas"/>
+          <w:color w:val="000000"/>
+          <w:kern w:val="0"/>
+          <w:sz w:val="24"/>
+          <w:szCs w:val="24"/>
+        </w:rPr>
+        <w:t>invoke</w:t>
+      </w:r>
+      <w:r>
+        <w:rPr>
+          <w:rFonts w:asciiTheme="majorEastAsia" w:eastAsiaTheme="majorEastAsia" w:hAnsiTheme="majorEastAsia" w:cs="Consolas" w:hint="eastAsia"/>
+          <w:color w:val="000000"/>
+          <w:kern w:val="0"/>
+          <w:sz w:val="24"/>
+          <w:szCs w:val="24"/>
+        </w:rPr>
+        <w:t>の順番で実行される(Template Method パターン)</w:t>
+      </w:r>
     </w:p>
     <w:p>
       <w:pPr>
@@ -10088,12 +10615,21 @@
       </w:pPr>
       <w:r>
         <w:rPr>
+          <w:rFonts w:ascii="Consolas" w:eastAsiaTheme="majorEastAsia" w:hAnsi="Consolas" w:cs="Consolas"/>
+          <w:b/>
+          <w:sz w:val="24"/>
+          <w:szCs w:val="24"/>
+        </w:rPr>
+        <w:t>initialize</w:t>
+      </w:r>
+      <w:r>
+        <w:rPr>
           <w:rFonts w:asciiTheme="majorEastAsia" w:eastAsiaTheme="majorEastAsia" w:hAnsiTheme="majorEastAsia" w:cs="Consolas" w:hint="eastAsia"/>
           <w:b/>
           <w:sz w:val="24"/>
           <w:szCs w:val="24"/>
         </w:rPr>
-        <w:t>新しいツールや機能の追加時に，DSLの拡張及びラッピング</w:t>
+        <w:t>のタイミング</w:t>
       </w:r>
     </w:p>
     <w:p>
@@ -10101,91 +10637,138 @@
         <w:pStyle w:val="a3"/>
         <w:numPr>
           <w:ilvl w:val="1"/>
-          <w:numId w:val="8"/>
+          <w:numId w:val="16"/>
         </w:numPr>
         <w:ind w:leftChars="0"/>
         <w:jc w:val="left"/>
         <w:rPr>
+          <w:rFonts w:ascii="Consolas" w:eastAsiaTheme="majorEastAsia" w:hAnsi="Consolas" w:cs="Consolas"/>
+          <w:sz w:val="22"/>
+        </w:rPr>
+      </w:pPr>
+      <w:proofErr w:type="spellStart"/>
+      <w:r>
+        <w:rPr>
+          <w:rFonts w:ascii="Consolas" w:eastAsiaTheme="majorEastAsia" w:hAnsi="Consolas" w:cs="Consolas"/>
+          <w:sz w:val="24"/>
+          <w:szCs w:val="24"/>
+        </w:rPr>
+        <w:t>XXXDataReceiver</w:t>
+      </w:r>
+      <w:proofErr w:type="spellEnd"/>
+      <w:r>
+        <w:rPr>
+          <w:rFonts w:ascii="Consolas" w:eastAsiaTheme="majorEastAsia" w:hAnsi="Consolas" w:cs="Consolas" w:hint="eastAsia"/>
+          <w:sz w:val="24"/>
+          <w:szCs w:val="24"/>
+        </w:rPr>
+        <w:t>クラスは全部</w:t>
+      </w:r>
+      <w:r>
+        <w:rPr>
+          <w:rFonts w:ascii="Consolas" w:eastAsiaTheme="majorEastAsia" w:hAnsi="Consolas" w:cs="Consolas" w:hint="eastAsia"/>
+          <w:sz w:val="24"/>
+          <w:szCs w:val="24"/>
+        </w:rPr>
+        <w:t>Singleton</w:t>
+      </w:r>
+      <w:r>
+        <w:rPr>
+          <w:rFonts w:ascii="Consolas" w:eastAsiaTheme="majorEastAsia" w:hAnsi="Consolas" w:cs="Consolas" w:hint="eastAsia"/>
+          <w:sz w:val="24"/>
+          <w:szCs w:val="24"/>
+        </w:rPr>
+        <w:t>パターンを採用しているため、データは永遠に</w:t>
+      </w:r>
+      <w:r>
+        <w:rPr>
+          <w:rFonts w:ascii="Consolas" w:eastAsiaTheme="majorEastAsia" w:hAnsi="Consolas" w:cs="Consolas" w:hint="eastAsia"/>
+          <w:sz w:val="24"/>
+          <w:szCs w:val="24"/>
+        </w:rPr>
+        <w:t>GC</w:t>
+      </w:r>
+      <w:r>
+        <w:rPr>
+          <w:rFonts w:ascii="Consolas" w:eastAsiaTheme="majorEastAsia" w:hAnsi="Consolas" w:cs="Consolas" w:hint="eastAsia"/>
+          <w:sz w:val="24"/>
+          <w:szCs w:val="24"/>
+        </w:rPr>
+        <w:t>に回収されない。専用の</w:t>
+      </w:r>
+      <w:r>
+        <w:rPr>
+          <w:rFonts w:ascii="Consolas" w:eastAsiaTheme="majorEastAsia" w:hAnsi="Consolas" w:cs="Consolas" w:hint="eastAsia"/>
+          <w:sz w:val="24"/>
+          <w:szCs w:val="24"/>
+        </w:rPr>
+        <w:t>DSL</w:t>
+      </w:r>
+      <w:r>
+        <w:rPr>
+          <w:rFonts w:ascii="Consolas" w:eastAsiaTheme="majorEastAsia" w:hAnsi="Consolas" w:cs="Consolas" w:hint="eastAsia"/>
+          <w:sz w:val="24"/>
+          <w:szCs w:val="24"/>
+        </w:rPr>
+        <w:t>を作って、データ消去するか、</w:t>
+      </w:r>
+      <w:proofErr w:type="spellStart"/>
+      <w:r>
+        <w:rPr>
+          <w:rFonts w:ascii="Consolas" w:eastAsiaTheme="majorEastAsia" w:hAnsi="Consolas" w:cs="Consolas"/>
+          <w:sz w:val="24"/>
+          <w:szCs w:val="24"/>
+          <w:shd w:val="pct15" w:color="auto" w:fill="FFFFFF"/>
+        </w:rPr>
+        <w:t>RemoveMbox</w:t>
+      </w:r>
+      <w:proofErr w:type="spellEnd"/>
+      <w:r>
+        <w:rPr>
+          <w:rFonts w:ascii="Consolas" w:eastAsiaTheme="majorEastAsia" w:hAnsi="Consolas" w:cs="Consolas"/>
+          <w:sz w:val="24"/>
+          <w:szCs w:val="24"/>
+          <w:shd w:val="pct15" w:color="auto" w:fill="FFFFFF"/>
+        </w:rPr>
+        <w:t xml:space="preserve"> &lt;URI&gt;;</w:t>
+      </w:r>
+      <w:r>
+        <w:rPr>
+          <w:rFonts w:ascii="Consolas" w:eastAsiaTheme="majorEastAsia" w:hAnsi="Consolas" w:cs="Consolas" w:hint="eastAsia"/>
+          <w:sz w:val="24"/>
+          <w:szCs w:val="24"/>
+        </w:rPr>
+        <w:t>などを実行する時</w:t>
+      </w:r>
+      <w:r>
+        <w:rPr>
+          <w:rFonts w:ascii="Consolas" w:eastAsiaTheme="majorEastAsia" w:hAnsi="Consolas" w:cs="Consolas" w:hint="eastAsia"/>
+          <w:sz w:val="24"/>
+          <w:szCs w:val="24"/>
+        </w:rPr>
+        <w:t>データ消去するか、みたいなタイミングが考えられる。</w:t>
+      </w:r>
+    </w:p>
+    <w:p>
+      <w:pPr>
+        <w:pStyle w:val="a3"/>
+        <w:ind w:leftChars="0" w:left="567"/>
+        <w:jc w:val="left"/>
+        <w:rPr>
           <w:rFonts w:asciiTheme="majorEastAsia" w:eastAsiaTheme="majorEastAsia" w:hAnsiTheme="majorEastAsia" w:cs="Consolas" w:hint="eastAsia"/>
-          <w:b/>
-          <w:sz w:val="24"/>
-          <w:szCs w:val="24"/>
-        </w:rPr>
-      </w:pPr>
-      <w:proofErr w:type="spellStart"/>
-      <w:r>
-        <w:rPr>
-          <w:rFonts w:asciiTheme="majorEastAsia" w:eastAsiaTheme="majorEastAsia" w:hAnsiTheme="majorEastAsia" w:cs="Consolas"/>
-          <w:b/>
-          <w:sz w:val="24"/>
-          <w:szCs w:val="24"/>
-        </w:rPr>
-        <w:t>X</w:t>
-      </w:r>
-      <w:r>
-        <w:rPr>
-          <w:rFonts w:asciiTheme="majorEastAsia" w:eastAsiaTheme="majorEastAsia" w:hAnsiTheme="majorEastAsia" w:cs="Consolas" w:hint="eastAsia"/>
-          <w:b/>
-          <w:sz w:val="24"/>
-          <w:szCs w:val="24"/>
-        </w:rPr>
-        <w:t>text</w:t>
-      </w:r>
-      <w:proofErr w:type="spellEnd"/>
-      <w:r>
-        <w:rPr>
-          <w:rFonts w:asciiTheme="majorEastAsia" w:eastAsiaTheme="majorEastAsia" w:hAnsiTheme="majorEastAsia" w:cs="Consolas" w:hint="eastAsia"/>
-          <w:b/>
-          <w:sz w:val="24"/>
-          <w:szCs w:val="24"/>
-        </w:rPr>
-        <w:t>ファイル内</w:t>
-      </w:r>
-      <w:r>
-        <w:rPr>
-          <w:rFonts w:asciiTheme="majorEastAsia" w:eastAsiaTheme="majorEastAsia" w:hAnsiTheme="majorEastAsia" w:cs="Consolas" w:hint="eastAsia"/>
-          <w:b/>
-          <w:sz w:val="24"/>
-          <w:szCs w:val="24"/>
-        </w:rPr>
-        <w:t>で</w:t>
-      </w:r>
-      <w:r>
-        <w:rPr>
-          <w:rFonts w:asciiTheme="majorEastAsia" w:eastAsiaTheme="majorEastAsia" w:hAnsiTheme="majorEastAsia" w:cs="Consolas" w:hint="eastAsia"/>
-          <w:b/>
-          <w:sz w:val="24"/>
-          <w:szCs w:val="24"/>
-        </w:rPr>
-        <w:t>DSL</w:t>
-      </w:r>
-      <w:r>
-        <w:rPr>
-          <w:rFonts w:asciiTheme="majorEastAsia" w:eastAsiaTheme="majorEastAsia" w:hAnsiTheme="majorEastAsia" w:cs="Consolas" w:hint="eastAsia"/>
-          <w:b/>
-          <w:sz w:val="24"/>
-          <w:szCs w:val="24"/>
-        </w:rPr>
-        <w:t>定義</w:t>
-      </w:r>
-      <w:r>
-        <w:rPr>
-          <w:rFonts w:asciiTheme="majorEastAsia" w:eastAsiaTheme="majorEastAsia" w:hAnsiTheme="majorEastAsia" w:cs="Consolas" w:hint="eastAsia"/>
-          <w:b/>
-          <w:sz w:val="24"/>
-          <w:szCs w:val="24"/>
-        </w:rPr>
-        <w:t>追加</w:t>
-      </w:r>
+          <w:sz w:val="24"/>
+          <w:szCs w:val="24"/>
+        </w:rPr>
+      </w:pPr>
     </w:p>
     <w:p>
       <w:pPr>
         <w:pStyle w:val="a3"/>
         <w:numPr>
           <w:ilvl w:val="1"/>
-          <w:numId w:val="8"/>
+          <w:numId w:val="7"/>
         </w:numPr>
-        <w:ind w:leftChars="0"/>
+        <w:ind w:leftChars="0" w:left="567"/>
         <w:jc w:val="left"/>
         <w:rPr>
           <w:rFonts w:asciiTheme="majorEastAsia" w:eastAsiaTheme="majorEastAsia" w:hAnsiTheme="majorEastAsia" w:cs="Consolas" w:hint="eastAsia"/>
@@ -10194,7 +10777,6 @@
           <w:szCs w:val="24"/>
         </w:rPr>
       </w:pPr>
-      <w:proofErr w:type="spellStart"/>
       <w:r>
         <w:rPr>
           <w:rFonts w:asciiTheme="majorEastAsia" w:eastAsiaTheme="majorEastAsia" w:hAnsiTheme="majorEastAsia" w:cs="Consolas" w:hint="eastAsia"/>
@@ -10202,151 +10784,666 @@
           <w:sz w:val="24"/>
           <w:szCs w:val="24"/>
         </w:rPr>
+        <w:t>クラス一覧</w:t>
+      </w:r>
+    </w:p>
+    <w:p>
+      <w:pPr>
+        <w:ind w:leftChars="200" w:left="420"/>
+        <w:jc w:val="left"/>
+        <w:rPr>
+          <w:rFonts w:asciiTheme="majorEastAsia" w:eastAsiaTheme="majorEastAsia" w:hAnsiTheme="majorEastAsia" w:cs="Consolas" w:hint="eastAsia"/>
+          <w:sz w:val="24"/>
+          <w:szCs w:val="24"/>
+        </w:rPr>
+      </w:pPr>
+      <w:proofErr w:type="spellStart"/>
+      <w:r>
+        <w:rPr>
+          <w:rFonts w:asciiTheme="majorEastAsia" w:eastAsiaTheme="majorEastAsia" w:hAnsiTheme="majorEastAsia" w:cs="Consolas"/>
+          <w:sz w:val="24"/>
+          <w:szCs w:val="24"/>
+        </w:rPr>
+        <w:t>jp.ac.kyushu.argyle.impl</w:t>
+      </w:r>
+      <w:proofErr w:type="spellEnd"/>
+    </w:p>
+    <w:p>
+      <w:pPr>
+        <w:pStyle w:val="a3"/>
+        <w:ind w:leftChars="470" w:left="987"/>
+        <w:jc w:val="left"/>
+        <w:rPr>
+          <w:rFonts w:asciiTheme="majorEastAsia" w:eastAsiaTheme="majorEastAsia" w:hAnsiTheme="majorEastAsia" w:cs="Consolas" w:hint="eastAsia"/>
+          <w:sz w:val="24"/>
+          <w:szCs w:val="24"/>
+        </w:rPr>
+      </w:pPr>
+      <w:proofErr w:type="spellStart"/>
+      <w:r>
+        <w:rPr>
+          <w:rFonts w:asciiTheme="majorEastAsia" w:eastAsiaTheme="majorEastAsia" w:hAnsiTheme="majorEastAsia" w:cs="Consolas"/>
+          <w:sz w:val="24"/>
+          <w:szCs w:val="24"/>
+        </w:rPr>
+        <w:t>ArgyleModelReader</w:t>
+      </w:r>
+      <w:proofErr w:type="spellEnd"/>
+      <w:r>
+        <w:rPr>
+          <w:rFonts w:asciiTheme="majorEastAsia" w:eastAsiaTheme="majorEastAsia" w:hAnsiTheme="majorEastAsia" w:cs="Consolas" w:hint="eastAsia"/>
+          <w:sz w:val="24"/>
+          <w:szCs w:val="24"/>
+        </w:rPr>
+        <w:tab/>
+        <w:t>DSLで書かれたものをモデルに変換するクラス</w:t>
+      </w:r>
+    </w:p>
+    <w:p>
+      <w:pPr>
+        <w:pStyle w:val="a3"/>
+        <w:ind w:leftChars="470" w:left="987"/>
+        <w:jc w:val="left"/>
+        <w:rPr>
+          <w:rFonts w:asciiTheme="majorEastAsia" w:eastAsiaTheme="majorEastAsia" w:hAnsiTheme="majorEastAsia" w:cs="Consolas" w:hint="eastAsia"/>
+          <w:sz w:val="24"/>
+          <w:szCs w:val="24"/>
+        </w:rPr>
+      </w:pPr>
+      <w:proofErr w:type="spellStart"/>
+      <w:r>
+        <w:rPr>
+          <w:rFonts w:asciiTheme="majorEastAsia" w:eastAsiaTheme="majorEastAsia" w:hAnsiTheme="majorEastAsia" w:cs="Consolas"/>
+          <w:sz w:val="24"/>
+          <w:szCs w:val="24"/>
+        </w:rPr>
+        <w:t>ArgyleMethodList</w:t>
+      </w:r>
+      <w:proofErr w:type="spellEnd"/>
+      <w:r>
+        <w:rPr>
+          <w:rFonts w:asciiTheme="majorEastAsia" w:eastAsiaTheme="majorEastAsia" w:hAnsiTheme="majorEastAsia" w:cs="Consolas" w:hint="eastAsia"/>
+          <w:sz w:val="24"/>
+          <w:szCs w:val="24"/>
+        </w:rPr>
+        <w:tab/>
+        <w:t>DSLと対応つけるべきメソッドを全てここに定義する</w:t>
+      </w:r>
+    </w:p>
+    <w:p>
+      <w:pPr>
+        <w:pStyle w:val="a3"/>
+        <w:ind w:leftChars="470" w:left="987"/>
+        <w:jc w:val="left"/>
+        <w:rPr>
+          <w:rFonts w:asciiTheme="majorEastAsia" w:eastAsiaTheme="majorEastAsia" w:hAnsiTheme="majorEastAsia" w:cs="Consolas" w:hint="eastAsia"/>
+          <w:sz w:val="24"/>
+          <w:szCs w:val="24"/>
+        </w:rPr>
+      </w:pPr>
+      <w:proofErr w:type="spellStart"/>
+      <w:r>
+        <w:rPr>
+          <w:rFonts w:asciiTheme="majorEastAsia" w:eastAsiaTheme="majorEastAsia" w:hAnsiTheme="majorEastAsia" w:cs="Consolas"/>
+          <w:sz w:val="24"/>
+          <w:szCs w:val="24"/>
+        </w:rPr>
+        <w:t>Agl</w:t>
+      </w:r>
+      <w:proofErr w:type="spellEnd"/>
+      <w:r>
+        <w:rPr>
+          <w:rFonts w:asciiTheme="majorEastAsia" w:eastAsiaTheme="majorEastAsia" w:hAnsiTheme="majorEastAsia" w:cs="Consolas" w:hint="eastAsia"/>
+          <w:sz w:val="24"/>
+          <w:szCs w:val="24"/>
+        </w:rPr>
+        <w:tab/>
+      </w:r>
+      <w:r>
+        <w:rPr>
+          <w:rFonts w:asciiTheme="majorEastAsia" w:eastAsiaTheme="majorEastAsia" w:hAnsiTheme="majorEastAsia" w:cs="Consolas" w:hint="eastAsia"/>
+          <w:sz w:val="24"/>
+          <w:szCs w:val="24"/>
+        </w:rPr>
+        <w:tab/>
+      </w:r>
+      <w:r>
+        <w:rPr>
+          <w:rFonts w:asciiTheme="majorEastAsia" w:eastAsiaTheme="majorEastAsia" w:hAnsiTheme="majorEastAsia" w:cs="Consolas" w:hint="eastAsia"/>
+          <w:sz w:val="24"/>
+          <w:szCs w:val="24"/>
+        </w:rPr>
+        <w:tab/>
+      </w:r>
+      <w:r>
+        <w:rPr>
+          <w:rFonts w:asciiTheme="majorEastAsia" w:eastAsiaTheme="majorEastAsia" w:hAnsiTheme="majorEastAsia" w:cs="Consolas" w:hint="eastAsia"/>
+          <w:sz w:val="24"/>
+          <w:szCs w:val="24"/>
+        </w:rPr>
+        <w:t>DSLと対応</w:t>
+      </w:r>
+      <w:r>
+        <w:rPr>
+          <w:rFonts w:asciiTheme="majorEastAsia" w:eastAsiaTheme="majorEastAsia" w:hAnsiTheme="majorEastAsia" w:cs="Consolas" w:hint="eastAsia"/>
+          <w:sz w:val="24"/>
+          <w:szCs w:val="24"/>
+        </w:rPr>
+        <w:t>している</w:t>
+      </w:r>
+      <w:r>
+        <w:rPr>
+          <w:rFonts w:asciiTheme="majorEastAsia" w:eastAsiaTheme="majorEastAsia" w:hAnsiTheme="majorEastAsia" w:cs="Consolas" w:hint="eastAsia"/>
+          <w:sz w:val="24"/>
+          <w:szCs w:val="24"/>
+        </w:rPr>
+        <w:t>メソッド</w:t>
+      </w:r>
+      <w:r>
+        <w:rPr>
+          <w:rFonts w:asciiTheme="majorEastAsia" w:eastAsiaTheme="majorEastAsia" w:hAnsiTheme="majorEastAsia" w:cs="Consolas" w:hint="eastAsia"/>
+          <w:sz w:val="24"/>
+          <w:szCs w:val="24"/>
+        </w:rPr>
+        <w:t>のタグ</w:t>
+      </w:r>
+    </w:p>
+    <w:p>
+      <w:pPr>
+        <w:pStyle w:val="a3"/>
+        <w:ind w:leftChars="470" w:left="987"/>
+        <w:jc w:val="left"/>
+        <w:rPr>
+          <w:rFonts w:asciiTheme="majorEastAsia" w:eastAsiaTheme="majorEastAsia" w:hAnsiTheme="majorEastAsia" w:cs="Consolas" w:hint="eastAsia"/>
+          <w:sz w:val="24"/>
+          <w:szCs w:val="24"/>
+        </w:rPr>
+      </w:pPr>
+      <w:r>
+        <w:rPr>
+          <w:rFonts w:asciiTheme="majorEastAsia" w:eastAsiaTheme="majorEastAsia" w:hAnsiTheme="majorEastAsia" w:cs="Consolas"/>
+          <w:sz w:val="24"/>
+          <w:szCs w:val="24"/>
+        </w:rPr>
+        <w:t>Activator</w:t>
+      </w:r>
+      <w:r>
+        <w:rPr>
+          <w:rFonts w:asciiTheme="majorEastAsia" w:eastAsiaTheme="majorEastAsia" w:hAnsiTheme="majorEastAsia" w:cs="Consolas" w:hint="eastAsia"/>
+          <w:sz w:val="24"/>
+          <w:szCs w:val="24"/>
+        </w:rPr>
+        <w:tab/>
+      </w:r>
+      <w:r>
+        <w:rPr>
+          <w:rFonts w:asciiTheme="majorEastAsia" w:eastAsiaTheme="majorEastAsia" w:hAnsiTheme="majorEastAsia" w:cs="Consolas" w:hint="eastAsia"/>
+          <w:sz w:val="24"/>
+          <w:szCs w:val="24"/>
+        </w:rPr>
+        <w:tab/>
+        <w:t>Eclipseプラグインとして、必要な情報を書かれたクラス</w:t>
+      </w:r>
+    </w:p>
+    <w:p>
+      <w:pPr>
+        <w:ind w:leftChars="200" w:left="420"/>
+        <w:jc w:val="left"/>
+        <w:rPr>
+          <w:rFonts w:asciiTheme="majorEastAsia" w:eastAsiaTheme="majorEastAsia" w:hAnsiTheme="majorEastAsia" w:cs="Consolas" w:hint="eastAsia"/>
+          <w:sz w:val="24"/>
+          <w:szCs w:val="24"/>
+        </w:rPr>
+      </w:pPr>
+      <w:proofErr w:type="spellStart"/>
+      <w:r>
+        <w:rPr>
+          <w:rFonts w:asciiTheme="majorEastAsia" w:eastAsiaTheme="majorEastAsia" w:hAnsiTheme="majorEastAsia" w:cs="Consolas"/>
+          <w:sz w:val="24"/>
+          <w:szCs w:val="24"/>
+        </w:rPr>
+        <w:t>jp.ac.kyushu.argyle.impl.actions</w:t>
+      </w:r>
+      <w:proofErr w:type="spellEnd"/>
+    </w:p>
+    <w:p>
+      <w:pPr>
+        <w:pStyle w:val="a3"/>
+        <w:ind w:leftChars="470" w:left="987"/>
+        <w:jc w:val="left"/>
+        <w:rPr>
+          <w:rFonts w:asciiTheme="majorEastAsia" w:eastAsiaTheme="majorEastAsia" w:hAnsiTheme="majorEastAsia" w:cs="Consolas" w:hint="eastAsia"/>
+          <w:sz w:val="24"/>
+          <w:szCs w:val="24"/>
+        </w:rPr>
+      </w:pPr>
+      <w:r>
+        <w:rPr>
+          <w:rFonts w:asciiTheme="majorEastAsia" w:eastAsiaTheme="majorEastAsia" w:hAnsiTheme="majorEastAsia" w:cs="Consolas"/>
+          <w:sz w:val="24"/>
+          <w:szCs w:val="24"/>
+        </w:rPr>
         <w:t>Argyle</w:t>
       </w:r>
       <w:r>
         <w:rPr>
           <w:rFonts w:asciiTheme="majorEastAsia" w:eastAsiaTheme="majorEastAsia" w:hAnsiTheme="majorEastAsia" w:cs="Consolas" w:hint="eastAsia"/>
-          <w:b/>
-          <w:sz w:val="24"/>
-          <w:szCs w:val="24"/>
-        </w:rPr>
-        <w:t>MethodList</w:t>
+          <w:sz w:val="24"/>
+          <w:szCs w:val="24"/>
+        </w:rPr>
+        <w:tab/>
+      </w:r>
+      <w:r>
+        <w:rPr>
+          <w:rFonts w:asciiTheme="majorEastAsia" w:eastAsiaTheme="majorEastAsia" w:hAnsiTheme="majorEastAsia" w:cs="Consolas" w:hint="eastAsia"/>
+          <w:sz w:val="24"/>
+          <w:szCs w:val="24"/>
+        </w:rPr>
+        <w:tab/>
+      </w:r>
+      <w:r>
+        <w:rPr>
+          <w:rFonts w:asciiTheme="majorEastAsia" w:eastAsiaTheme="majorEastAsia" w:hAnsiTheme="majorEastAsia" w:cs="Consolas" w:hint="eastAsia"/>
+          <w:sz w:val="24"/>
+          <w:szCs w:val="24"/>
+        </w:rPr>
+        <w:tab/>
+      </w:r>
+      <w:r>
+        <w:rPr>
+          <w:rFonts w:asciiTheme="majorEastAsia" w:eastAsiaTheme="majorEastAsia" w:hAnsiTheme="majorEastAsia" w:cs="Consolas" w:hint="eastAsia"/>
+          <w:sz w:val="24"/>
+          <w:szCs w:val="24"/>
+        </w:rPr>
+        <w:t>メニューから「実行」ボタンを押す時の処理, 主にrunメソッドを注目</w:t>
+      </w:r>
+    </w:p>
+    <w:p>
+      <w:pPr>
+        <w:pStyle w:val="a3"/>
+        <w:ind w:leftChars="470" w:left="987"/>
+        <w:jc w:val="left"/>
+        <w:rPr>
+          <w:rFonts w:asciiTheme="majorEastAsia" w:eastAsiaTheme="majorEastAsia" w:hAnsiTheme="majorEastAsia" w:cs="Consolas" w:hint="eastAsia"/>
+          <w:sz w:val="24"/>
+          <w:szCs w:val="24"/>
+        </w:rPr>
+      </w:pPr>
+      <w:proofErr w:type="spellStart"/>
+      <w:r>
+        <w:rPr>
+          <w:rFonts w:asciiTheme="majorEastAsia" w:eastAsiaTheme="majorEastAsia" w:hAnsiTheme="majorEastAsia" w:cs="Consolas"/>
+          <w:sz w:val="24"/>
+          <w:szCs w:val="24"/>
+        </w:rPr>
+        <w:t>ArgyleController</w:t>
       </w:r>
       <w:proofErr w:type="spellEnd"/>
       <w:r>
         <w:rPr>
           <w:rFonts w:asciiTheme="majorEastAsia" w:eastAsiaTheme="majorEastAsia" w:hAnsiTheme="majorEastAsia" w:cs="Consolas" w:hint="eastAsia"/>
-          <w:b/>
-          <w:sz w:val="24"/>
-          <w:szCs w:val="24"/>
-        </w:rPr>
-        <w:t>クラス</w:t>
+          <w:sz w:val="24"/>
+          <w:szCs w:val="24"/>
+        </w:rPr>
+        <w:tab/>
+        <w:t>runメソッドは全ての実行の始まるところ（</w:t>
+      </w:r>
+      <w:r>
+        <w:rPr>
+          <w:rFonts w:asciiTheme="majorEastAsia" w:eastAsiaTheme="majorEastAsia" w:hAnsiTheme="majorEastAsia" w:cs="Consolas"/>
+          <w:sz w:val="24"/>
+          <w:szCs w:val="24"/>
+        </w:rPr>
+        <w:t>Façade</w:t>
       </w:r>
       <w:r>
         <w:rPr>
           <w:rFonts w:asciiTheme="majorEastAsia" w:eastAsiaTheme="majorEastAsia" w:hAnsiTheme="majorEastAsia" w:cs="Consolas" w:hint="eastAsia"/>
-          <w:b/>
-          <w:sz w:val="24"/>
-          <w:szCs w:val="24"/>
-        </w:rPr>
-        <w:t>内</w:t>
-      </w:r>
-      <w:r>
+          <w:sz w:val="24"/>
+          <w:szCs w:val="24"/>
+        </w:rPr>
+        <w:t>パターン）</w:t>
+      </w:r>
+    </w:p>
+    <w:p>
+      <w:pPr>
+        <w:pStyle w:val="a3"/>
+        <w:ind w:leftChars="470" w:left="987"/>
+        <w:jc w:val="left"/>
         <w:rPr>
           <w:rFonts w:asciiTheme="majorEastAsia" w:eastAsiaTheme="majorEastAsia" w:hAnsiTheme="majorEastAsia" w:cs="Consolas" w:hint="eastAsia"/>
-          <w:b/>
-          <w:sz w:val="24"/>
-          <w:szCs w:val="24"/>
-        </w:rPr>
-        <w:t>に</w:t>
-      </w:r>
+          <w:sz w:val="24"/>
+          <w:szCs w:val="24"/>
+        </w:rPr>
+      </w:pPr>
+      <w:proofErr w:type="spellStart"/>
+      <w:r>
+        <w:rPr>
+          <w:rFonts w:asciiTheme="majorEastAsia" w:eastAsiaTheme="majorEastAsia" w:hAnsiTheme="majorEastAsia" w:cs="Consolas"/>
+          <w:sz w:val="24"/>
+          <w:szCs w:val="24"/>
+        </w:rPr>
+        <w:t>ArgyleDispatcher</w:t>
+      </w:r>
+      <w:proofErr w:type="spellEnd"/>
       <w:r>
         <w:rPr>
           <w:rFonts w:asciiTheme="majorEastAsia" w:eastAsiaTheme="majorEastAsia" w:hAnsiTheme="majorEastAsia" w:cs="Consolas" w:hint="eastAsia"/>
-          <w:b/>
-          <w:sz w:val="24"/>
-          <w:szCs w:val="24"/>
-        </w:rPr>
-        <w:t>新しいメソッド</w:t>
-      </w:r>
+          <w:sz w:val="24"/>
+          <w:szCs w:val="24"/>
+        </w:rPr>
+        <w:tab/>
+        <w:t>DSLの情報を取得し、</w:t>
+      </w:r>
+      <w:proofErr w:type="spellStart"/>
+      <w:r>
+        <w:rPr>
+          <w:rFonts w:asciiTheme="majorEastAsia" w:eastAsiaTheme="majorEastAsia" w:hAnsiTheme="majorEastAsia" w:cs="Consolas"/>
+          <w:sz w:val="24"/>
+          <w:szCs w:val="24"/>
+        </w:rPr>
+        <w:t>ArgyleMethodList</w:t>
+      </w:r>
+      <w:proofErr w:type="spellEnd"/>
       <w:r>
         <w:rPr>
           <w:rFonts w:asciiTheme="majorEastAsia" w:eastAsiaTheme="majorEastAsia" w:hAnsiTheme="majorEastAsia" w:cs="Consolas" w:hint="eastAsia"/>
-          <w:b/>
-          <w:sz w:val="24"/>
-          <w:szCs w:val="24"/>
-        </w:rPr>
-        <w:t>を</w:t>
-      </w:r>
-      <w:r>
+          <w:sz w:val="24"/>
+          <w:szCs w:val="24"/>
+        </w:rPr>
+        <w:t>から同名メソッドを呼び出し</w:t>
+      </w:r>
+    </w:p>
+    <w:p>
+      <w:pPr>
+        <w:pStyle w:val="a3"/>
+        <w:tabs>
+          <w:tab w:val="left" w:pos="3360"/>
+        </w:tabs>
+        <w:ind w:leftChars="470" w:left="987"/>
+        <w:jc w:val="left"/>
         <w:rPr>
           <w:rFonts w:asciiTheme="majorEastAsia" w:eastAsiaTheme="majorEastAsia" w:hAnsiTheme="majorEastAsia" w:cs="Consolas" w:hint="eastAsia"/>
-          <w:b/>
-          <w:sz w:val="24"/>
-          <w:szCs w:val="24"/>
-        </w:rPr>
-        <w:t>作成（</w:t>
-      </w:r>
-      <w:bookmarkStart w:id="0" w:name="_GoBack"/>
-      <w:bookmarkEnd w:id="0"/>
+          <w:sz w:val="24"/>
+          <w:szCs w:val="24"/>
+        </w:rPr>
+      </w:pPr>
+      <w:r>
+        <w:rPr>
+          <w:rFonts w:asciiTheme="majorEastAsia" w:eastAsiaTheme="majorEastAsia" w:hAnsiTheme="majorEastAsia" w:cs="Consolas"/>
+          <w:sz w:val="24"/>
+          <w:szCs w:val="24"/>
+        </w:rPr>
+        <w:tab/>
+      </w:r>
       <w:r>
         <w:rPr>
           <w:rFonts w:asciiTheme="majorEastAsia" w:eastAsiaTheme="majorEastAsia" w:hAnsiTheme="majorEastAsia" w:cs="Consolas" w:hint="eastAsia"/>
-          <w:b/>
-          <w:sz w:val="24"/>
-          <w:szCs w:val="24"/>
-        </w:rPr>
-        <w:t>名前はDSLで定義したと同じ）</w:t>
-      </w:r>
-      <w:r>
+          <w:sz w:val="24"/>
+          <w:szCs w:val="24"/>
+        </w:rPr>
+        <w:t>ていく</w:t>
+      </w:r>
+    </w:p>
+    <w:p>
+      <w:pPr>
+        <w:ind w:leftChars="200" w:left="420"/>
+        <w:jc w:val="left"/>
         <w:rPr>
           <w:rFonts w:asciiTheme="majorEastAsia" w:eastAsiaTheme="majorEastAsia" w:hAnsiTheme="majorEastAsia" w:cs="Consolas" w:hint="eastAsia"/>
-          <w:b/>
-          <w:sz w:val="24"/>
-          <w:szCs w:val="24"/>
-        </w:rPr>
-        <w:t>@</w:t>
-      </w:r>
+          <w:sz w:val="24"/>
+          <w:szCs w:val="24"/>
+        </w:rPr>
+      </w:pPr>
       <w:proofErr w:type="spellStart"/>
       <w:r>
         <w:rPr>
+          <w:rFonts w:asciiTheme="majorEastAsia" w:eastAsiaTheme="majorEastAsia" w:hAnsiTheme="majorEastAsia" w:cs="Consolas"/>
+          <w:sz w:val="24"/>
+          <w:szCs w:val="24"/>
+        </w:rPr>
+        <w:t>jp.ac.kyushu.argyle.impl.basefunction</w:t>
+      </w:r>
+      <w:proofErr w:type="spellEnd"/>
+    </w:p>
+    <w:p>
+      <w:pPr>
+        <w:pStyle w:val="a3"/>
+        <w:ind w:leftChars="470" w:left="987"/>
+        <w:jc w:val="left"/>
+        <w:rPr>
           <w:rFonts w:asciiTheme="majorEastAsia" w:eastAsiaTheme="majorEastAsia" w:hAnsiTheme="majorEastAsia" w:cs="Consolas" w:hint="eastAsia"/>
-          <w:b/>
-          <w:sz w:val="24"/>
-          <w:szCs w:val="24"/>
-        </w:rPr>
-        <w:t>Agl</w:t>
+          <w:sz w:val="24"/>
+          <w:szCs w:val="24"/>
+        </w:rPr>
+      </w:pPr>
+      <w:proofErr w:type="spellStart"/>
+      <w:r>
+        <w:rPr>
+          <w:rFonts w:asciiTheme="majorEastAsia" w:eastAsiaTheme="majorEastAsia" w:hAnsiTheme="majorEastAsia" w:cs="Consolas"/>
+          <w:sz w:val="24"/>
+          <w:szCs w:val="24"/>
+        </w:rPr>
+        <w:t>ProjectReader</w:t>
       </w:r>
       <w:proofErr w:type="spellEnd"/>
       <w:r>
         <w:rPr>
           <w:rFonts w:asciiTheme="majorEastAsia" w:eastAsiaTheme="majorEastAsia" w:hAnsiTheme="majorEastAsia" w:cs="Consolas" w:hint="eastAsia"/>
-          <w:b/>
-          <w:sz w:val="24"/>
-          <w:szCs w:val="24"/>
-        </w:rPr>
-        <w:t>アノテーションをつける．</w:t>
+          <w:sz w:val="24"/>
+          <w:szCs w:val="24"/>
+        </w:rPr>
+        <w:tab/>
       </w:r>
       <w:r>
         <w:rPr>
           <w:rFonts w:asciiTheme="majorEastAsia" w:eastAsiaTheme="majorEastAsia" w:hAnsiTheme="majorEastAsia" w:cs="Consolas" w:hint="eastAsia"/>
-          <w:b/>
-          <w:sz w:val="24"/>
-          <w:szCs w:val="24"/>
-        </w:rPr>
-        <w:t>処理内容をここで書く．</w:t>
-      </w:r>
+          <w:sz w:val="24"/>
+          <w:szCs w:val="24"/>
+        </w:rPr>
+        <w:tab/>
+        <w:t>現在のプロジェクトを取得するクラス</w:t>
+      </w:r>
+    </w:p>
+    <w:p>
+      <w:pPr>
+        <w:ind w:leftChars="200" w:left="420"/>
+        <w:jc w:val="left"/>
+        <w:rPr>
+          <w:rFonts w:asciiTheme="majorEastAsia" w:eastAsiaTheme="majorEastAsia" w:hAnsiTheme="majorEastAsia" w:cs="Consolas" w:hint="eastAsia"/>
+          <w:sz w:val="24"/>
+          <w:szCs w:val="24"/>
+        </w:rPr>
+      </w:pPr>
+      <w:proofErr w:type="spellStart"/>
+      <w:r>
+        <w:rPr>
+          <w:rFonts w:asciiTheme="majorEastAsia" w:eastAsiaTheme="majorEastAsia" w:hAnsiTheme="majorEastAsia" w:cs="Consolas"/>
+          <w:sz w:val="24"/>
+          <w:szCs w:val="24"/>
+        </w:rPr>
+        <w:t>jp.ac.kyushu.argyle.impl.exception</w:t>
+      </w:r>
+      <w:proofErr w:type="spellEnd"/>
     </w:p>
     <w:p>
       <w:pPr>
         <w:pStyle w:val="a3"/>
-        <w:ind w:leftChars="0" w:left="567"/>
+        <w:ind w:leftChars="470" w:left="987"/>
         <w:jc w:val="left"/>
         <w:rPr>
           <w:rFonts w:asciiTheme="majorEastAsia" w:eastAsiaTheme="majorEastAsia" w:hAnsiTheme="majorEastAsia" w:cs="Consolas" w:hint="eastAsia"/>
-          <w:b/>
-          <w:sz w:val="24"/>
-          <w:szCs w:val="24"/>
-        </w:rPr>
-      </w:pPr>
+          <w:sz w:val="24"/>
+          <w:szCs w:val="24"/>
+        </w:rPr>
+      </w:pPr>
+      <w:proofErr w:type="spellStart"/>
+      <w:r>
+        <w:rPr>
+          <w:rFonts w:asciiTheme="majorEastAsia" w:eastAsiaTheme="majorEastAsia" w:hAnsiTheme="majorEastAsia" w:cs="Consolas"/>
+          <w:sz w:val="24"/>
+          <w:szCs w:val="24"/>
+        </w:rPr>
+        <w:t>DispatchException</w:t>
+      </w:r>
+      <w:proofErr w:type="spellEnd"/>
+      <w:r>
+        <w:rPr>
+          <w:rFonts w:asciiTheme="majorEastAsia" w:eastAsiaTheme="majorEastAsia" w:hAnsiTheme="majorEastAsia" w:cs="Consolas" w:hint="eastAsia"/>
+          <w:sz w:val="24"/>
+          <w:szCs w:val="24"/>
+        </w:rPr>
+        <w:tab/>
+        <w:t>例外クラス</w:t>
+      </w:r>
+    </w:p>
+    <w:p>
+      <w:pPr>
+        <w:ind w:leftChars="200" w:left="420"/>
+        <w:jc w:val="left"/>
+        <w:rPr>
+          <w:rFonts w:asciiTheme="majorEastAsia" w:eastAsiaTheme="majorEastAsia" w:hAnsiTheme="majorEastAsia" w:cs="Consolas" w:hint="eastAsia"/>
+          <w:sz w:val="24"/>
+          <w:szCs w:val="24"/>
+        </w:rPr>
+      </w:pPr>
+      <w:proofErr w:type="spellStart"/>
+      <w:r>
+        <w:rPr>
+          <w:rFonts w:asciiTheme="majorEastAsia" w:eastAsiaTheme="majorEastAsia" w:hAnsiTheme="majorEastAsia" w:cs="Consolas"/>
+          <w:sz w:val="24"/>
+          <w:szCs w:val="24"/>
+        </w:rPr>
+        <w:t>jp.ac.kyushu.argyle.impl.model</w:t>
+      </w:r>
+      <w:proofErr w:type="spellEnd"/>
     </w:p>
     <w:p>
       <w:pPr>
         <w:pStyle w:val="a3"/>
-        <w:ind w:leftChars="0" w:left="567"/>
+        <w:ind w:leftChars="470" w:left="987"/>
         <w:jc w:val="left"/>
         <w:rPr>
           <w:rFonts w:asciiTheme="majorEastAsia" w:eastAsiaTheme="majorEastAsia" w:hAnsiTheme="majorEastAsia" w:cs="Consolas"/>
-          <w:b/>
-          <w:sz w:val="24"/>
-          <w:szCs w:val="24"/>
-        </w:rPr>
-      </w:pPr>
+          <w:sz w:val="24"/>
+          <w:szCs w:val="24"/>
+        </w:rPr>
+      </w:pPr>
+      <w:proofErr w:type="spellStart"/>
+      <w:r>
+        <w:rPr>
+          <w:rFonts w:asciiTheme="majorEastAsia" w:eastAsiaTheme="majorEastAsia" w:hAnsiTheme="majorEastAsia" w:cs="Consolas"/>
+          <w:sz w:val="24"/>
+          <w:szCs w:val="24"/>
+        </w:rPr>
+        <w:t>DataReceiver</w:t>
+      </w:r>
+      <w:proofErr w:type="spellEnd"/>
+      <w:r>
+        <w:rPr>
+          <w:rFonts w:asciiTheme="majorEastAsia" w:eastAsiaTheme="majorEastAsia" w:hAnsiTheme="majorEastAsia" w:cs="Consolas" w:hint="eastAsia"/>
+          <w:sz w:val="24"/>
+          <w:szCs w:val="24"/>
+        </w:rPr>
+        <w:tab/>
+      </w:r>
+      <w:r>
+        <w:rPr>
+          <w:rFonts w:asciiTheme="majorEastAsia" w:eastAsiaTheme="majorEastAsia" w:hAnsiTheme="majorEastAsia" w:cs="Consolas" w:hint="eastAsia"/>
+          <w:sz w:val="24"/>
+          <w:szCs w:val="24"/>
+        </w:rPr>
+        <w:tab/>
+        <w:t>DSL実行中結果を保存するクラス。</w:t>
+      </w:r>
+      <w:r>
+        <w:rPr>
+          <w:rFonts w:asciiTheme="majorEastAsia" w:eastAsiaTheme="majorEastAsia" w:hAnsiTheme="majorEastAsia" w:cs="Consolas" w:hint="eastAsia"/>
+          <w:sz w:val="24"/>
+          <w:szCs w:val="24"/>
+        </w:rPr>
+        <w:t>ツール</w:t>
+      </w:r>
+      <w:r>
+        <w:rPr>
+          <w:rFonts w:asciiTheme="majorEastAsia" w:eastAsiaTheme="majorEastAsia" w:hAnsiTheme="majorEastAsia" w:cs="Consolas" w:hint="eastAsia"/>
+          <w:sz w:val="24"/>
+          <w:szCs w:val="24"/>
+        </w:rPr>
+        <w:t>別</w:t>
+      </w:r>
+      <w:r>
+        <w:rPr>
+          <w:rFonts w:asciiTheme="majorEastAsia" w:eastAsiaTheme="majorEastAsia" w:hAnsiTheme="majorEastAsia" w:cs="Consolas" w:hint="eastAsia"/>
+          <w:sz w:val="24"/>
+          <w:szCs w:val="24"/>
+        </w:rPr>
+        <w:t>で</w:t>
+      </w:r>
+      <w:r>
+        <w:rPr>
+          <w:rFonts w:asciiTheme="majorEastAsia" w:eastAsiaTheme="majorEastAsia" w:hAnsiTheme="majorEastAsia" w:cs="Consolas" w:hint="eastAsia"/>
+          <w:sz w:val="24"/>
+          <w:szCs w:val="24"/>
+        </w:rPr>
+        <w:t>サブクラスを持</w:t>
+      </w:r>
+    </w:p>
+    <w:p>
+      <w:pPr>
+        <w:tabs>
+          <w:tab w:val="left" w:pos="3420"/>
+        </w:tabs>
+      </w:pPr>
+      <w:r>
+        <w:tab/>
+      </w:r>
+      <w:r>
+        <w:rPr>
+          <w:rFonts w:asciiTheme="majorEastAsia" w:eastAsiaTheme="majorEastAsia" w:hAnsiTheme="majorEastAsia" w:cs="Consolas" w:hint="eastAsia"/>
+          <w:sz w:val="24"/>
+          <w:szCs w:val="24"/>
+        </w:rPr>
+        <w:t>っている</w:t>
+      </w:r>
+      <w:r>
+        <w:rPr>
+          <w:rFonts w:asciiTheme="majorEastAsia" w:eastAsiaTheme="majorEastAsia" w:hAnsiTheme="majorEastAsia" w:cs="Consolas" w:hint="eastAsia"/>
+          <w:sz w:val="24"/>
+          <w:szCs w:val="24"/>
+        </w:rPr>
+        <w:t>。DSLからツール実行を呼び出す時、ここのexecuteメソッ</w:t>
+      </w:r>
+    </w:p>
+    <w:p>
+      <w:pPr>
+        <w:tabs>
+          <w:tab w:val="left" w:pos="3420"/>
+        </w:tabs>
+      </w:pPr>
+      <w:r>
+        <w:tab/>
+      </w:r>
+      <w:r>
+        <w:rPr>
+          <w:rFonts w:asciiTheme="majorEastAsia" w:eastAsiaTheme="majorEastAsia" w:hAnsiTheme="majorEastAsia" w:cs="Consolas" w:hint="eastAsia"/>
+          <w:sz w:val="24"/>
+          <w:szCs w:val="24"/>
+        </w:rPr>
+        <w:t>ド</w:t>
+      </w:r>
+      <w:r>
+        <w:rPr>
+          <w:rFonts w:asciiTheme="majorEastAsia" w:eastAsiaTheme="majorEastAsia" w:hAnsiTheme="majorEastAsia" w:cs="Consolas" w:hint="eastAsia"/>
+          <w:sz w:val="24"/>
+          <w:szCs w:val="24"/>
+        </w:rPr>
+        <w:t>を使う。</w:t>
+      </w:r>
     </w:p>
     <w:sectPr>
       <w:pgSz w:w="11906" w:h="16838"/>
-      <w:pgMar w:top="993" w:right="1133" w:bottom="1135" w:left="851" w:header="851" w:footer="992" w:gutter="0"/>
+      <w:pgMar w:top="993" w:right="849" w:bottom="1135" w:left="851" w:header="851" w:footer="992" w:gutter="0"/>
       <w:cols w:space="425"/>
       <w:docGrid w:type="lines" w:linePitch="360"/>
     </w:sectPr>
@@ -10872,119 +11969,232 @@
     </w:lvl>
   </w:abstractNum>
   <w:abstractNum w:abstractNumId="5">
-    <w:nsid w:val="1D311FA8"/>
+    <w:nsid w:val="1C650C1A"/>
     <w:multiLevelType w:val="hybridMultilevel"/>
-    <w:tmpl w:val="E356FEB8"/>
-    <w:lvl w:ilvl="0" w:tplc="04090001">
+    <w:tmpl w:val="1D28F106"/>
+    <w:lvl w:ilvl="0" w:tplc="0409000F">
+      <w:start w:val="1"/>
+      <w:numFmt w:val="decimal"/>
+      <w:lvlText w:val="%1."/>
+      <w:lvlJc w:val="left"/>
+      <w:pPr>
+        <w:ind w:left="420" w:hanging="420"/>
+      </w:pPr>
+      <w:rPr>
+        <w:rFonts w:hint="default"/>
+      </w:rPr>
+    </w:lvl>
+    <w:lvl w:ilvl="1" w:tplc="0409000B">
       <w:start w:val="1"/>
       <w:numFmt w:val="bullet"/>
-      <w:lvlText w:val=""/>
-      <w:lvlJc w:val="left"/>
-      <w:pPr>
-        <w:ind w:left="420" w:hanging="420"/>
+      <w:lvlText w:val=""/>
+      <w:lvlJc w:val="left"/>
+      <w:pPr>
+        <w:ind w:left="840" w:hanging="420"/>
       </w:pPr>
       <w:rPr>
         <w:rFonts w:ascii="Wingdings" w:hAnsi="Wingdings" w:hint="default"/>
       </w:rPr>
     </w:lvl>
-    <w:lvl w:ilvl="1" w:tplc="0409000B">
+    <w:lvl w:ilvl="2" w:tplc="0409000D">
       <w:start w:val="1"/>
       <w:numFmt w:val="bullet"/>
-      <w:lvlText w:val=""/>
-      <w:lvlJc w:val="left"/>
-      <w:pPr>
-        <w:ind w:left="840" w:hanging="420"/>
+      <w:lvlText w:val=""/>
+      <w:lvlJc w:val="left"/>
+      <w:pPr>
+        <w:ind w:left="1260" w:hanging="420"/>
       </w:pPr>
       <w:rPr>
         <w:rFonts w:ascii="Wingdings" w:hAnsi="Wingdings" w:hint="default"/>
       </w:rPr>
     </w:lvl>
-    <w:lvl w:ilvl="2" w:tplc="0409000D" w:tentative="1">
+    <w:lvl w:ilvl="3" w:tplc="04090001" w:tentative="1">
       <w:start w:val="1"/>
       <w:numFmt w:val="bullet"/>
-      <w:lvlText w:val=""/>
-      <w:lvlJc w:val="left"/>
-      <w:pPr>
-        <w:ind w:left="1260" w:hanging="420"/>
+      <w:lvlText w:val=""/>
+      <w:lvlJc w:val="left"/>
+      <w:pPr>
+        <w:ind w:left="1680" w:hanging="420"/>
       </w:pPr>
       <w:rPr>
         <w:rFonts w:ascii="Wingdings" w:hAnsi="Wingdings" w:hint="default"/>
       </w:rPr>
     </w:lvl>
-    <w:lvl w:ilvl="3" w:tplc="04090001" w:tentative="1">
+    <w:lvl w:ilvl="4" w:tplc="0409000B" w:tentative="1">
       <w:start w:val="1"/>
       <w:numFmt w:val="bullet"/>
-      <w:lvlText w:val=""/>
-      <w:lvlJc w:val="left"/>
-      <w:pPr>
-        <w:ind w:left="1680" w:hanging="420"/>
+      <w:lvlText w:val=""/>
+      <w:lvlJc w:val="left"/>
+      <w:pPr>
+        <w:ind w:left="2100" w:hanging="420"/>
       </w:pPr>
       <w:rPr>
         <w:rFonts w:ascii="Wingdings" w:hAnsi="Wingdings" w:hint="default"/>
       </w:rPr>
     </w:lvl>
-    <w:lvl w:ilvl="4" w:tplc="0409000B" w:tentative="1">
+    <w:lvl w:ilvl="5" w:tplc="0409000D" w:tentative="1">
       <w:start w:val="1"/>
       <w:numFmt w:val="bullet"/>
-      <w:lvlText w:val=""/>
-      <w:lvlJc w:val="left"/>
-      <w:pPr>
-        <w:ind w:left="2100" w:hanging="420"/>
+      <w:lvlText w:val=""/>
+      <w:lvlJc w:val="left"/>
+      <w:pPr>
+        <w:ind w:left="2520" w:hanging="420"/>
       </w:pPr>
       <w:rPr>
         <w:rFonts w:ascii="Wingdings" w:hAnsi="Wingdings" w:hint="default"/>
       </w:rPr>
     </w:lvl>
-    <w:lvl w:ilvl="5" w:tplc="0409000D" w:tentative="1">
+    <w:lvl w:ilvl="6" w:tplc="04090001" w:tentative="1">
       <w:start w:val="1"/>
       <w:numFmt w:val="bullet"/>
-      <w:lvlText w:val=""/>
-      <w:lvlJc w:val="left"/>
-      <w:pPr>
-        <w:ind w:left="2520" w:hanging="420"/>
+      <w:lvlText w:val=""/>
+      <w:lvlJc w:val="left"/>
+      <w:pPr>
+        <w:ind w:left="2940" w:hanging="420"/>
       </w:pPr>
       <w:rPr>
         <w:rFonts w:ascii="Wingdings" w:hAnsi="Wingdings" w:hint="default"/>
       </w:rPr>
     </w:lvl>
-    <w:lvl w:ilvl="6" w:tplc="04090001" w:tentative="1">
+    <w:lvl w:ilvl="7" w:tplc="0409000B" w:tentative="1">
       <w:start w:val="1"/>
       <w:numFmt w:val="bullet"/>
-      <w:lvlText w:val=""/>
-      <w:lvlJc w:val="left"/>
-      <w:pPr>
-        <w:ind w:left="2940" w:hanging="420"/>
+      <w:lvlText w:val=""/>
+      <w:lvlJc w:val="left"/>
+      <w:pPr>
+        <w:ind w:left="3360" w:hanging="420"/>
       </w:pPr>
       <w:rPr>
         <w:rFonts w:ascii="Wingdings" w:hAnsi="Wingdings" w:hint="default"/>
       </w:rPr>
     </w:lvl>
-    <w:lvl w:ilvl="7" w:tplc="0409000B" w:tentative="1">
+    <w:lvl w:ilvl="8" w:tplc="0409000D" w:tentative="1">
       <w:start w:val="1"/>
       <w:numFmt w:val="bullet"/>
-      <w:lvlText w:val=""/>
-      <w:lvlJc w:val="left"/>
-      <w:pPr>
-        <w:ind w:left="3360" w:hanging="420"/>
+      <w:lvlText w:val=""/>
+      <w:lvlJc w:val="left"/>
+      <w:pPr>
+        <w:ind w:left="3780" w:hanging="420"/>
       </w:pPr>
       <w:rPr>
         <w:rFonts w:ascii="Wingdings" w:hAnsi="Wingdings" w:hint="default"/>
       </w:rPr>
     </w:lvl>
-    <w:lvl w:ilvl="8" w:tplc="0409000D" w:tentative="1">
+  </w:abstractNum>
+  <w:abstractNum w:abstractNumId="6">
+    <w:nsid w:val="1D311FA8"/>
+    <w:multiLevelType w:val="hybridMultilevel"/>
+    <w:tmpl w:val="DD0490DA"/>
+    <w:lvl w:ilvl="0" w:tplc="0409000F">
+      <w:start w:val="1"/>
+      <w:numFmt w:val="decimal"/>
+      <w:lvlText w:val="%1."/>
+      <w:lvlJc w:val="left"/>
+      <w:pPr>
+        <w:ind w:left="420" w:hanging="420"/>
+      </w:pPr>
+      <w:rPr>
+        <w:rFonts w:hint="default"/>
+      </w:rPr>
+    </w:lvl>
+    <w:lvl w:ilvl="1" w:tplc="0409000B">
       <w:start w:val="1"/>
       <w:numFmt w:val="bullet"/>
-      <w:lvlText w:val=""/>
-      <w:lvlJc w:val="left"/>
-      <w:pPr>
-        <w:ind w:left="3780" w:hanging="420"/>
+      <w:lvlText w:val=""/>
+      <w:lvlJc w:val="left"/>
+      <w:pPr>
+        <w:ind w:left="840" w:hanging="420"/>
       </w:pPr>
       <w:rPr>
         <w:rFonts w:ascii="Wingdings" w:hAnsi="Wingdings" w:hint="default"/>
       </w:rPr>
     </w:lvl>
+    <w:lvl w:ilvl="2" w:tplc="0409000D">
+      <w:start w:val="1"/>
+      <w:numFmt w:val="bullet"/>
+      <w:lvlText w:val=""/>
+      <w:lvlJc w:val="left"/>
+      <w:pPr>
+        <w:ind w:left="1260" w:hanging="420"/>
+      </w:pPr>
+      <w:rPr>
+        <w:rFonts w:ascii="Wingdings" w:hAnsi="Wingdings" w:hint="default"/>
+      </w:rPr>
+    </w:lvl>
+    <w:lvl w:ilvl="3" w:tplc="04090001" w:tentative="1">
+      <w:start w:val="1"/>
+      <w:numFmt w:val="bullet"/>
+      <w:lvlText w:val=""/>
+      <w:lvlJc w:val="left"/>
+      <w:pPr>
+        <w:ind w:left="1680" w:hanging="420"/>
+      </w:pPr>
+      <w:rPr>
+        <w:rFonts w:ascii="Wingdings" w:hAnsi="Wingdings" w:hint="default"/>
+      </w:rPr>
+    </w:lvl>
+    <w:lvl w:ilvl="4" w:tplc="0409000B" w:tentative="1">
+      <w:start w:val="1"/>
+      <w:numFmt w:val="bullet"/>
+      <w:lvlText w:val=""/>
+      <w:lvlJc w:val="left"/>
+      <w:pPr>
+        <w:ind w:left="2100" w:hanging="420"/>
+      </w:pPr>
+      <w:rPr>
+        <w:rFonts w:ascii="Wingdings" w:hAnsi="Wingdings" w:hint="default"/>
+      </w:rPr>
+    </w:lvl>
+    <w:lvl w:ilvl="5" w:tplc="0409000D" w:tentative="1">
+      <w:start w:val="1"/>
+      <w:numFmt w:val="bullet"/>
+      <w:lvlText w:val=""/>
+      <w:lvlJc w:val="left"/>
+      <w:pPr>
+        <w:ind w:left="2520" w:hanging="420"/>
+      </w:pPr>
+      <w:rPr>
+        <w:rFonts w:ascii="Wingdings" w:hAnsi="Wingdings" w:hint="default"/>
+      </w:rPr>
+    </w:lvl>
+    <w:lvl w:ilvl="6" w:tplc="04090001" w:tentative="1">
+      <w:start w:val="1"/>
+      <w:numFmt w:val="bullet"/>
+      <w:lvlText w:val=""/>
+      <w:lvlJc w:val="left"/>
+      <w:pPr>
+        <w:ind w:left="2940" w:hanging="420"/>
+      </w:pPr>
+      <w:rPr>
+        <w:rFonts w:ascii="Wingdings" w:hAnsi="Wingdings" w:hint="default"/>
+      </w:rPr>
+    </w:lvl>
+    <w:lvl w:ilvl="7" w:tplc="0409000B" w:tentative="1">
+      <w:start w:val="1"/>
+      <w:numFmt w:val="bullet"/>
+      <w:lvlText w:val=""/>
+      <w:lvlJc w:val="left"/>
+      <w:pPr>
+        <w:ind w:left="3360" w:hanging="420"/>
+      </w:pPr>
+      <w:rPr>
+        <w:rFonts w:ascii="Wingdings" w:hAnsi="Wingdings" w:hint="default"/>
+      </w:rPr>
+    </w:lvl>
+    <w:lvl w:ilvl="8" w:tplc="0409000D" w:tentative="1">
+      <w:start w:val="1"/>
+      <w:numFmt w:val="bullet"/>
+      <w:lvlText w:val=""/>
+      <w:lvlJc w:val="left"/>
+      <w:pPr>
+        <w:ind w:left="3780" w:hanging="420"/>
+      </w:pPr>
+      <w:rPr>
+        <w:rFonts w:ascii="Wingdings" w:hAnsi="Wingdings" w:hint="default"/>
+      </w:rPr>
+    </w:lvl>
   </w:abstractNum>
-  <w:abstractNum w:abstractNumId="6">
+  <w:abstractNum w:abstractNumId="7">
     <w:nsid w:val="39BC2FA6"/>
     <w:multiLevelType w:val="multilevel"/>
     <w:tmpl w:val="0409001D"/>
@@ -11073,7 +12283,7 @@
       </w:pPr>
     </w:lvl>
   </w:abstractNum>
-  <w:abstractNum w:abstractNumId="7">
+  <w:abstractNum w:abstractNumId="8">
     <w:nsid w:val="40675FEF"/>
     <w:multiLevelType w:val="multilevel"/>
     <w:tmpl w:val="0409001D"/>
@@ -11159,7 +12369,7 @@
       </w:pPr>
     </w:lvl>
   </w:abstractNum>
-  <w:abstractNum w:abstractNumId="8">
+  <w:abstractNum w:abstractNumId="9">
     <w:nsid w:val="47195820"/>
     <w:multiLevelType w:val="hybridMultilevel"/>
     <w:tmpl w:val="098469EA"/>
@@ -11272,7 +12482,7 @@
       </w:rPr>
     </w:lvl>
   </w:abstractNum>
-  <w:abstractNum w:abstractNumId="9">
+  <w:abstractNum w:abstractNumId="10">
     <w:nsid w:val="4E037BFF"/>
     <w:multiLevelType w:val="multilevel"/>
     <w:tmpl w:val="0409001D"/>
@@ -11358,7 +12568,7 @@
       </w:pPr>
     </w:lvl>
   </w:abstractNum>
-  <w:abstractNum w:abstractNumId="10">
+  <w:abstractNum w:abstractNumId="11">
     <w:nsid w:val="535822A6"/>
     <w:multiLevelType w:val="multilevel"/>
     <w:tmpl w:val="0409001D"/>
@@ -11444,7 +12654,7 @@
       </w:pPr>
     </w:lvl>
   </w:abstractNum>
-  <w:abstractNum w:abstractNumId="11">
+  <w:abstractNum w:abstractNumId="12">
     <w:nsid w:val="550B50C0"/>
     <w:multiLevelType w:val="multilevel"/>
     <w:tmpl w:val="0409001D"/>
@@ -11530,7 +12740,120 @@
       </w:pPr>
     </w:lvl>
   </w:abstractNum>
-  <w:abstractNum w:abstractNumId="12">
+  <w:abstractNum w:abstractNumId="13">
+    <w:nsid w:val="553178D9"/>
+    <w:multiLevelType w:val="hybridMultilevel"/>
+    <w:tmpl w:val="F8FC7B14"/>
+    <w:lvl w:ilvl="0" w:tplc="04090001">
+      <w:start w:val="1"/>
+      <w:numFmt w:val="bullet"/>
+      <w:lvlText w:val=""/>
+      <w:lvlJc w:val="left"/>
+      <w:pPr>
+        <w:ind w:left="987" w:hanging="420"/>
+      </w:pPr>
+      <w:rPr>
+        <w:rFonts w:ascii="Wingdings" w:hAnsi="Wingdings" w:hint="default"/>
+      </w:rPr>
+    </w:lvl>
+    <w:lvl w:ilvl="1" w:tplc="0409000B" w:tentative="1">
+      <w:start w:val="1"/>
+      <w:numFmt w:val="bullet"/>
+      <w:lvlText w:val=""/>
+      <w:lvlJc w:val="left"/>
+      <w:pPr>
+        <w:ind w:left="1407" w:hanging="420"/>
+      </w:pPr>
+      <w:rPr>
+        <w:rFonts w:ascii="Wingdings" w:hAnsi="Wingdings" w:hint="default"/>
+      </w:rPr>
+    </w:lvl>
+    <w:lvl w:ilvl="2" w:tplc="0409000D" w:tentative="1">
+      <w:start w:val="1"/>
+      <w:numFmt w:val="bullet"/>
+      <w:lvlText w:val=""/>
+      <w:lvlJc w:val="left"/>
+      <w:pPr>
+        <w:ind w:left="1827" w:hanging="420"/>
+      </w:pPr>
+      <w:rPr>
+        <w:rFonts w:ascii="Wingdings" w:hAnsi="Wingdings" w:hint="default"/>
+      </w:rPr>
+    </w:lvl>
+    <w:lvl w:ilvl="3" w:tplc="04090001" w:tentative="1">
+      <w:start w:val="1"/>
+      <w:numFmt w:val="bullet"/>
+      <w:lvlText w:val=""/>
+      <w:lvlJc w:val="left"/>
+      <w:pPr>
+        <w:ind w:left="2247" w:hanging="420"/>
+      </w:pPr>
+      <w:rPr>
+        <w:rFonts w:ascii="Wingdings" w:hAnsi="Wingdings" w:hint="default"/>
+      </w:rPr>
+    </w:lvl>
+    <w:lvl w:ilvl="4" w:tplc="0409000B" w:tentative="1">
+      <w:start w:val="1"/>
+      <w:numFmt w:val="bullet"/>
+      <w:lvlText w:val=""/>
+      <w:lvlJc w:val="left"/>
+      <w:pPr>
+        <w:ind w:left="2667" w:hanging="420"/>
+      </w:pPr>
+      <w:rPr>
+        <w:rFonts w:ascii="Wingdings" w:hAnsi="Wingdings" w:hint="default"/>
+      </w:rPr>
+    </w:lvl>
+    <w:lvl w:ilvl="5" w:tplc="0409000D" w:tentative="1">
+      <w:start w:val="1"/>
+      <w:numFmt w:val="bullet"/>
+      <w:lvlText w:val=""/>
+      <w:lvlJc w:val="left"/>
+      <w:pPr>
+        <w:ind w:left="3087" w:hanging="420"/>
+      </w:pPr>
+      <w:rPr>
+        <w:rFonts w:ascii="Wingdings" w:hAnsi="Wingdings" w:hint="default"/>
+      </w:rPr>
+    </w:lvl>
+    <w:lvl w:ilvl="6" w:tplc="04090001" w:tentative="1">
+      <w:start w:val="1"/>
+      <w:numFmt w:val="bullet"/>
+      <w:lvlText w:val=""/>
+      <w:lvlJc w:val="left"/>
+      <w:pPr>
+        <w:ind w:left="3507" w:hanging="420"/>
+      </w:pPr>
+      <w:rPr>
+        <w:rFonts w:ascii="Wingdings" w:hAnsi="Wingdings" w:hint="default"/>
+      </w:rPr>
+    </w:lvl>
+    <w:lvl w:ilvl="7" w:tplc="0409000B" w:tentative="1">
+      <w:start w:val="1"/>
+      <w:numFmt w:val="bullet"/>
+      <w:lvlText w:val=""/>
+      <w:lvlJc w:val="left"/>
+      <w:pPr>
+        <w:ind w:left="3927" w:hanging="420"/>
+      </w:pPr>
+      <w:rPr>
+        <w:rFonts w:ascii="Wingdings" w:hAnsi="Wingdings" w:hint="default"/>
+      </w:rPr>
+    </w:lvl>
+    <w:lvl w:ilvl="8" w:tplc="0409000D" w:tentative="1">
+      <w:start w:val="1"/>
+      <w:numFmt w:val="bullet"/>
+      <w:lvlText w:val=""/>
+      <w:lvlJc w:val="left"/>
+      <w:pPr>
+        <w:ind w:left="4347" w:hanging="420"/>
+      </w:pPr>
+      <w:rPr>
+        <w:rFonts w:ascii="Wingdings" w:hAnsi="Wingdings" w:hint="default"/>
+      </w:rPr>
+    </w:lvl>
+  </w:abstractNum>
+  <w:abstractNum w:abstractNumId="14">
     <w:nsid w:val="5FD704C3"/>
     <w:multiLevelType w:val="multilevel"/>
     <w:tmpl w:val="858CAF92"/>
@@ -11652,7 +12975,7 @@
       </w:rPr>
     </w:lvl>
   </w:abstractNum>
-  <w:abstractNum w:abstractNumId="13">
+  <w:abstractNum w:abstractNumId="15">
     <w:nsid w:val="60AB4BA6"/>
     <w:multiLevelType w:val="hybridMultilevel"/>
     <w:tmpl w:val="5C4EA9DA"/>
@@ -11766,7 +13089,120 @@
       </w:rPr>
     </w:lvl>
   </w:abstractNum>
-  <w:abstractNum w:abstractNumId="14">
+  <w:abstractNum w:abstractNumId="16">
+    <w:nsid w:val="65831EC4"/>
+    <w:multiLevelType w:val="hybridMultilevel"/>
+    <w:tmpl w:val="F462FFF8"/>
+    <w:lvl w:ilvl="0" w:tplc="0409000B">
+      <w:start w:val="1"/>
+      <w:numFmt w:val="bullet"/>
+      <w:lvlText w:val=""/>
+      <w:lvlJc w:val="left"/>
+      <w:pPr>
+        <w:ind w:left="987" w:hanging="420"/>
+      </w:pPr>
+      <w:rPr>
+        <w:rFonts w:ascii="Wingdings" w:hAnsi="Wingdings" w:hint="default"/>
+      </w:rPr>
+    </w:lvl>
+    <w:lvl w:ilvl="1" w:tplc="0409000D">
+      <w:start w:val="1"/>
+      <w:numFmt w:val="bullet"/>
+      <w:lvlText w:val=""/>
+      <w:lvlJc w:val="left"/>
+      <w:pPr>
+        <w:ind w:left="1407" w:hanging="420"/>
+      </w:pPr>
+      <w:rPr>
+        <w:rFonts w:ascii="Wingdings" w:hAnsi="Wingdings" w:hint="default"/>
+      </w:rPr>
+    </w:lvl>
+    <w:lvl w:ilvl="2" w:tplc="0409000D">
+      <w:start w:val="1"/>
+      <w:numFmt w:val="bullet"/>
+      <w:lvlText w:val=""/>
+      <w:lvlJc w:val="left"/>
+      <w:pPr>
+        <w:ind w:left="1827" w:hanging="420"/>
+      </w:pPr>
+      <w:rPr>
+        <w:rFonts w:ascii="Wingdings" w:hAnsi="Wingdings" w:hint="default"/>
+      </w:rPr>
+    </w:lvl>
+    <w:lvl w:ilvl="3" w:tplc="04090001" w:tentative="1">
+      <w:start w:val="1"/>
+      <w:numFmt w:val="bullet"/>
+      <w:lvlText w:val=""/>
+      <w:lvlJc w:val="left"/>
+      <w:pPr>
+        <w:ind w:left="2247" w:hanging="420"/>
+      </w:pPr>
+      <w:rPr>
+        <w:rFonts w:ascii="Wingdings" w:hAnsi="Wingdings" w:hint="default"/>
+      </w:rPr>
+    </w:lvl>
+    <w:lvl w:ilvl="4" w:tplc="0409000B" w:tentative="1">
+      <w:start w:val="1"/>
+      <w:numFmt w:val="bullet"/>
+      <w:lvlText w:val=""/>
+      <w:lvlJc w:val="left"/>
+      <w:pPr>
+        <w:ind w:left="2667" w:hanging="420"/>
+      </w:pPr>
+      <w:rPr>
+        <w:rFonts w:ascii="Wingdings" w:hAnsi="Wingdings" w:hint="default"/>
+      </w:rPr>
+    </w:lvl>
+    <w:lvl w:ilvl="5" w:tplc="0409000D" w:tentative="1">
+      <w:start w:val="1"/>
+      <w:numFmt w:val="bullet"/>
+      <w:lvlText w:val=""/>
+      <w:lvlJc w:val="left"/>
+      <w:pPr>
+        <w:ind w:left="3087" w:hanging="420"/>
+      </w:pPr>
+      <w:rPr>
+        <w:rFonts w:ascii="Wingdings" w:hAnsi="Wingdings" w:hint="default"/>
+      </w:rPr>
+    </w:lvl>
+    <w:lvl w:ilvl="6" w:tplc="04090001" w:tentative="1">
+      <w:start w:val="1"/>
+      <w:numFmt w:val="bullet"/>
+      <w:lvlText w:val=""/>
+      <w:lvlJc w:val="left"/>
+      <w:pPr>
+        <w:ind w:left="3507" w:hanging="420"/>
+      </w:pPr>
+      <w:rPr>
+        <w:rFonts w:ascii="Wingdings" w:hAnsi="Wingdings" w:hint="default"/>
+      </w:rPr>
+    </w:lvl>
+    <w:lvl w:ilvl="7" w:tplc="0409000B" w:tentative="1">
+      <w:start w:val="1"/>
+      <w:numFmt w:val="bullet"/>
+      <w:lvlText w:val=""/>
+      <w:lvlJc w:val="left"/>
+      <w:pPr>
+        <w:ind w:left="3927" w:hanging="420"/>
+      </w:pPr>
+      <w:rPr>
+        <w:rFonts w:ascii="Wingdings" w:hAnsi="Wingdings" w:hint="default"/>
+      </w:rPr>
+    </w:lvl>
+    <w:lvl w:ilvl="8" w:tplc="0409000D" w:tentative="1">
+      <w:start w:val="1"/>
+      <w:numFmt w:val="bullet"/>
+      <w:lvlText w:val=""/>
+      <w:lvlJc w:val="left"/>
+      <w:pPr>
+        <w:ind w:left="4347" w:hanging="420"/>
+      </w:pPr>
+      <w:rPr>
+        <w:rFonts w:ascii="Wingdings" w:hAnsi="Wingdings" w:hint="default"/>
+      </w:rPr>
+    </w:lvl>
+  </w:abstractNum>
+  <w:abstractNum w:abstractNumId="17">
     <w:nsid w:val="7A04496A"/>
     <w:multiLevelType w:val="multilevel"/>
     <w:tmpl w:val="F9689A8E"/>
@@ -11856,16 +13292,16 @@
     </w:lvl>
   </w:abstractNum>
   <w:num w:numId="1">
-    <w:abstractNumId w:val="12"/>
+    <w:abstractNumId w:val="14"/>
   </w:num>
   <w:num w:numId="2">
-    <w:abstractNumId w:val="13"/>
+    <w:abstractNumId w:val="15"/>
   </w:num>
   <w:num w:numId="3">
     <w:abstractNumId w:val="4"/>
   </w:num>
   <w:num w:numId="4">
-    <w:abstractNumId w:val="8"/>
+    <w:abstractNumId w:val="9"/>
   </w:num>
   <w:num w:numId="5">
     <w:abstractNumId w:val="3"/>
@@ -11874,31 +13310,40 @@
     <w:abstractNumId w:val="2"/>
   </w:num>
   <w:num w:numId="7">
-    <w:abstractNumId w:val="14"/>
+    <w:abstractNumId w:val="17"/>
   </w:num>
   <w:num w:numId="8">
-    <w:abstractNumId w:val="5"/>
+    <w:abstractNumId w:val="6"/>
   </w:num>
   <w:num w:numId="9">
     <w:abstractNumId w:val="1"/>
   </w:num>
   <w:num w:numId="10">
-    <w:abstractNumId w:val="6"/>
+    <w:abstractNumId w:val="7"/>
   </w:num>
   <w:num w:numId="11">
+    <w:abstractNumId w:val="11"/>
+  </w:num>
+  <w:num w:numId="12">
+    <w:abstractNumId w:val="8"/>
+  </w:num>
+  <w:num w:numId="13">
     <w:abstractNumId w:val="10"/>
   </w:num>
-  <w:num w:numId="12">
-    <w:abstractNumId w:val="7"/>
-  </w:num>
-  <w:num w:numId="13">
-    <w:abstractNumId w:val="9"/>
-  </w:num>
   <w:num w:numId="14">
-    <w:abstractNumId w:val="11"/>
+    <w:abstractNumId w:val="12"/>
   </w:num>
   <w:num w:numId="15">
     <w:abstractNumId w:val="0"/>
+  </w:num>
+  <w:num w:numId="16">
+    <w:abstractNumId w:val="5"/>
+  </w:num>
+  <w:num w:numId="17">
+    <w:abstractNumId w:val="13"/>
+  </w:num>
+  <w:num w:numId="18">
+    <w:abstractNumId w:val="16"/>
   </w:num>
 </w:numbering>
 </file>
@@ -12067,7 +13512,6 @@
   <w:style w:type="character" w:default="1" w:styleId="a0">
     <w:name w:val="Default Paragraph Font"/>
     <w:uiPriority w:val="1"/>
-    <w:semiHidden/>
     <w:unhideWhenUsed/>
   </w:style>
   <w:style w:type="table" w:default="1" w:styleId="a1">
@@ -12383,7 +13827,6 @@
   <w:style w:type="character" w:default="1" w:styleId="a0">
     <w:name w:val="Default Paragraph Font"/>
     <w:uiPriority w:val="1"/>
-    <w:semiHidden/>
     <w:unhideWhenUsed/>
   </w:style>
   <w:style w:type="table" w:default="1" w:styleId="a1">
@@ -12793,7 +14236,7 @@
 </file>
 
 <file path=customXml/itemProps1.xml><?xml version="1.0" encoding="utf-8"?>
-<ds:datastoreItem xmlns:ds="http://schemas.openxmlformats.org/officeDocument/2006/customXml" ds:itemID="{A1137D4F-A256-4464-B673-6971F0CDA81C}">
+<ds:datastoreItem xmlns:ds="http://schemas.openxmlformats.org/officeDocument/2006/customXml" ds:itemID="{8E85D52D-AF7B-43AC-84EF-4B8332419675}">
   <ds:schemaRefs>
     <ds:schemaRef ds:uri="http://schemas.openxmlformats.org/officeDocument/2006/bibliography"/>
   </ds:schemaRefs>

</xml_diff>